<commit_message>
fin de form pour modifier
</commit_message>
<xml_diff>
--- a/rapport/Redaction du rapport du projet de L3GEI.docx
+++ b/rapport/Redaction du rapport du projet de L3GEI.docx
@@ -1,6 +1,6 @@
 
 <file path=word/document.xml><?xml version="1.0" encoding="utf-8"?>
-<w:document xmlns:wpc="http://schemas.microsoft.com/office/word/2010/wordprocessingCanvas" xmlns:cx="http://schemas.microsoft.com/office/drawing/2014/chartex" xmlns:cx1="http://schemas.microsoft.com/office/drawing/2015/9/8/chartex" xmlns:cx2="http://schemas.microsoft.com/office/drawing/2015/10/21/chartex" xmlns:cx3="http://schemas.microsoft.com/office/drawing/2016/5/9/chartex" xmlns:cx4="http://schemas.microsoft.com/office/drawing/2016/5/10/chartex" xmlns:cx5="http://schemas.microsoft.com/office/drawing/2016/5/11/chartex" xmlns:cx6="http://schemas.microsoft.com/office/drawing/2016/5/12/chartex" xmlns:cx7="http://schemas.microsoft.com/office/drawing/2016/5/13/chartex" xmlns:cx8="http://schemas.microsoft.com/office/drawing/2016/5/14/chartex" xmlns:mc="http://schemas.openxmlformats.org/markup-compatibility/2006" xmlns:aink="http://schemas.microsoft.com/office/drawing/2016/ink" xmlns:am3d="http://schemas.microsoft.com/office/drawing/2017/model3d" xmlns:o="urn:schemas-microsoft-com:office:office" xmlns:oel="http://schemas.microsoft.com/office/2019/extlst" xmlns:r="http://schemas.openxmlformats.org/officeDocument/2006/relationships" xmlns:m="http://schemas.openxmlformats.org/officeDocument/2006/math" xmlns:v="urn:schemas-microsoft-com:vml" xmlns:wp14="http://schemas.microsoft.com/office/word/2010/wordprocessingDrawing" xmlns:wp="http://schemas.openxmlformats.org/drawingml/2006/wordprocessingDrawing" xmlns:w10="urn:schemas-microsoft-com:office:word" xmlns:w="http://schemas.openxmlformats.org/wordprocessingml/2006/main" xmlns:w14="http://schemas.microsoft.com/office/word/2010/wordml" xmlns:w15="http://schemas.microsoft.com/office/word/2012/wordml" xmlns:w16cex="http://schemas.microsoft.com/office/word/2018/wordml/cex" xmlns:w16cid="http://schemas.microsoft.com/office/word/2016/wordml/cid" xmlns:w16="http://schemas.microsoft.com/office/word/2018/wordml" xmlns:w16sdtdh="http://schemas.microsoft.com/office/word/2020/wordml/sdtdatahash" xmlns:w16se="http://schemas.microsoft.com/office/word/2015/wordml/symex" xmlns:wpg="http://schemas.microsoft.com/office/word/2010/wordprocessingGroup" xmlns:wpi="http://schemas.microsoft.com/office/word/2010/wordprocessingInk" xmlns:wne="http://schemas.microsoft.com/office/word/2006/wordml" xmlns:wps="http://schemas.microsoft.com/office/word/2010/wordprocessingShape" mc:Ignorable="w14 w15 w16se w16cid w16 w16cex w16sdtdh wp14">
+<w:document xmlns:wpc="http://schemas.microsoft.com/office/word/2010/wordprocessingCanvas" xmlns:cx="http://schemas.microsoft.com/office/drawing/2014/chartex" xmlns:cx1="http://schemas.microsoft.com/office/drawing/2015/9/8/chartex" xmlns:cx2="http://schemas.microsoft.com/office/drawing/2015/10/21/chartex" xmlns:cx3="http://schemas.microsoft.com/office/drawing/2016/5/9/chartex" xmlns:cx4="http://schemas.microsoft.com/office/drawing/2016/5/10/chartex" xmlns:cx5="http://schemas.microsoft.com/office/drawing/2016/5/11/chartex" xmlns:cx6="http://schemas.microsoft.com/office/drawing/2016/5/12/chartex" xmlns:cx7="http://schemas.microsoft.com/office/drawing/2016/5/13/chartex" xmlns:cx8="http://schemas.microsoft.com/office/drawing/2016/5/14/chartex" xmlns:mc="http://schemas.openxmlformats.org/markup-compatibility/2006" xmlns:aink="http://schemas.microsoft.com/office/drawing/2016/ink" xmlns:am3d="http://schemas.microsoft.com/office/drawing/2017/model3d" xmlns:o="urn:schemas-microsoft-com:office:office" xmlns:oel="http://schemas.microsoft.com/office/2019/extlst" xmlns:r="http://schemas.openxmlformats.org/officeDocument/2006/relationships" xmlns:m="http://schemas.openxmlformats.org/officeDocument/2006/math" xmlns:v="urn:schemas-microsoft-com:vml" xmlns:wp14="http://schemas.microsoft.com/office/word/2010/wordprocessingDrawing" xmlns:wp="http://schemas.openxmlformats.org/drawingml/2006/wordprocessingDrawing" xmlns:w10="urn:schemas-microsoft-com:office:word" xmlns:w="http://schemas.openxmlformats.org/wordprocessingml/2006/main" xmlns:w14="http://schemas.microsoft.com/office/word/2010/wordml" xmlns:w15="http://schemas.microsoft.com/office/word/2012/wordml" xmlns:w16cex="http://schemas.microsoft.com/office/word/2018/wordml/cex" xmlns:w16cid="http://schemas.microsoft.com/office/word/2016/wordml/cid" xmlns:w16="http://schemas.microsoft.com/office/word/2018/wordml" xmlns:w16du="http://schemas.microsoft.com/office/word/2023/wordml/word16du" xmlns:w16sdtdh="http://schemas.microsoft.com/office/word/2020/wordml/sdtdatahash" xmlns:w16se="http://schemas.microsoft.com/office/word/2015/wordml/symex" xmlns:wpg="http://schemas.microsoft.com/office/word/2010/wordprocessingGroup" xmlns:wpi="http://schemas.microsoft.com/office/word/2010/wordprocessingInk" xmlns:wne="http://schemas.microsoft.com/office/word/2006/wordml" xmlns:wps="http://schemas.microsoft.com/office/word/2010/wordprocessingShape" mc:Ignorable="w14 w15 w16se w16cid w16 w16cex w16sdtdh w16du wp14">
   <w:body>
     <w:p>
       <w:pPr>
@@ -196,14 +196,14 @@
       <w:pPr>
         <w:jc w:val="center"/>
         <w:rPr>
-          <w:rStyle w:val="Hyperlink"/>
+          <w:rStyle w:val="Lienhypertexte"/>
           <w:color w:val="000000"/>
         </w:rPr>
       </w:pPr>
       <w:hyperlink r:id="rId9" w:history="1">
         <w:r>
           <w:rPr>
-            <w:rStyle w:val="Hyperlink"/>
+            <w:rStyle w:val="Lienhypertexte"/>
             <w:color w:val="000000"/>
           </w:rPr>
           <w:t>www.ulpgl.net</w:t>
@@ -220,15 +220,20 @@
     </w:p>
     <w:p>
       <w:pPr>
-        <w:spacing w:line="276" w:lineRule="auto"/>
-        <w:jc w:val="center"/>
+        <w:rPr>
+          <w:color w:val="000000"/>
+        </w:rPr>
+      </w:pPr>
+      <w:r>
         <w:rPr>
           <w:b/>
           <w:color w:val="000000"/>
           <w:sz w:val="44"/>
           <w:szCs w:val="44"/>
         </w:rPr>
-      </w:pPr>
+        <w:t xml:space="preserve">AMÉLIORATION DE LA GESTION DES STOCKS ET DE LA COMMUNICATION CLIENT : Étude du cas de la disponibilité des produits via un </w:t>
+      </w:r>
+      <w:proofErr w:type="spellStart"/>
       <w:r>
         <w:rPr>
           <w:b/>
@@ -236,9 +241,9 @@
           <w:sz w:val="44"/>
           <w:szCs w:val="44"/>
         </w:rPr>
-        <w:t xml:space="preserve">CONCEPTION D'UN SYSTÈME DE SÉCURISATION POUR UNE FERME DE BÉTAIL À </w:t>
-      </w:r>
-      <w:proofErr w:type="spellStart"/>
+        <w:t>Chatbot</w:t>
+      </w:r>
+      <w:proofErr w:type="spellEnd"/>
       <w:r>
         <w:rPr>
           <w:b/>
@@ -246,17 +251,8 @@
           <w:sz w:val="44"/>
           <w:szCs w:val="44"/>
         </w:rPr>
-        <w:t>MASISI</w:t>
-      </w:r>
-      <w:proofErr w:type="spellEnd"/>
-    </w:p>
-    <w:p>
-      <w:pPr>
-        <w:ind w:left="3969"/>
-        <w:rPr>
-          <w:color w:val="000000"/>
-        </w:rPr>
-      </w:pPr>
+        <w:t xml:space="preserve"> dans le supermarché RUVUNDA</w:t>
+      </w:r>
     </w:p>
     <w:p>
       <w:pPr>
@@ -270,129 +266,131 @@
         <w:rPr>
           <w:color w:val="000000"/>
         </w:rPr>
-        <w:t xml:space="preserve">Par </w:t>
+        <w:t>Par</w:t>
+      </w:r>
+      <w:r>
+        <w:rPr>
+          <w:color w:val="000000"/>
+        </w:rPr>
+        <w:t> </w:t>
       </w:r>
       <w:r>
         <w:rPr>
           <w:b/>
           <w:color w:val="000000"/>
         </w:rPr>
-        <w:t>………………………………………….</w:t>
-      </w:r>
-    </w:p>
-    <w:p>
-      <w:pPr>
-        <w:ind w:left="3969"/>
-        <w:rPr>
-          <w:color w:val="000000"/>
-        </w:rPr>
-      </w:pPr>
-      <w:r>
-        <w:rPr>
-          <w:color w:val="000000"/>
-        </w:rPr>
-        <w:t xml:space="preserve">Travail présenté en vue de l'obtention du Diplôme </w:t>
-      </w:r>
-      <w:r>
-        <w:rPr>
-          <w:color w:val="000000"/>
-        </w:rPr>
-        <w:t xml:space="preserve">de </w:t>
-      </w:r>
-      <w:r>
-        <w:rPr>
-          <w:color w:val="000000"/>
-        </w:rPr>
-        <w:t>Licencié en Sciences de l’Ingénieur</w:t>
-      </w:r>
-    </w:p>
-    <w:p>
-      <w:pPr>
-        <w:ind w:left="3969"/>
-        <w:rPr>
-          <w:color w:val="000000"/>
-        </w:rPr>
-      </w:pPr>
-    </w:p>
-    <w:p>
-      <w:pPr>
-        <w:ind w:left="3969"/>
-        <w:rPr>
-          <w:color w:val="000000"/>
-        </w:rPr>
-      </w:pPr>
+        <w:t xml:space="preserve">: BAGAYA Fazili </w:t>
+      </w:r>
+      <w:proofErr w:type="spellStart"/>
       <w:r>
         <w:rPr>
           <w:b/>
           <w:color w:val="000000"/>
         </w:rPr>
-        <w:t>O</w:t>
-      </w:r>
+        <w:t>Glody</w:t>
+      </w:r>
+      <w:proofErr w:type="spellEnd"/>
+    </w:p>
+    <w:p>
+      <w:pPr>
+        <w:ind w:left="3969"/>
+        <w:rPr>
+          <w:color w:val="000000"/>
+        </w:rPr>
+      </w:pPr>
+      <w:r>
+        <w:rPr>
+          <w:color w:val="000000"/>
+        </w:rPr>
+        <w:t xml:space="preserve">Travail présenté en vue de l'obtention du Diplôme </w:t>
+      </w:r>
+      <w:r>
+        <w:rPr>
+          <w:color w:val="000000"/>
+        </w:rPr>
+        <w:t xml:space="preserve">de </w:t>
+      </w:r>
+      <w:r>
+        <w:rPr>
+          <w:color w:val="000000"/>
+        </w:rPr>
+        <w:t>Licencié en Sciences de l’Ingénieur</w:t>
+      </w:r>
+    </w:p>
+    <w:p>
+      <w:pPr>
+        <w:ind w:left="3969"/>
+        <w:rPr>
+          <w:color w:val="000000"/>
+        </w:rPr>
+      </w:pPr>
+    </w:p>
+    <w:p>
+      <w:pPr>
+        <w:ind w:left="3969"/>
+        <w:rPr>
+          <w:color w:val="000000"/>
+        </w:rPr>
+      </w:pPr>
       <w:r>
         <w:rPr>
           <w:b/>
           <w:color w:val="000000"/>
         </w:rPr>
-        <w:t>ption</w:t>
-      </w:r>
-      <w:r>
-        <w:rPr>
-          <w:color w:val="000000"/>
-        </w:rPr>
-        <w:t xml:space="preserve"> : Génie </w:t>
-      </w:r>
-      <w:r>
-        <w:rPr>
-          <w:color w:val="000000"/>
-        </w:rPr>
-        <w:t>Électrique/Génie</w:t>
-      </w:r>
-      <w:r>
-        <w:rPr>
-          <w:color w:val="000000"/>
-        </w:rPr>
-        <w:t xml:space="preserve"> </w:t>
-      </w:r>
-      <w:r>
-        <w:rPr>
-          <w:color w:val="000000"/>
-        </w:rPr>
-        <w:t>Informatique</w:t>
-      </w:r>
-      <w:r>
-        <w:rPr>
-          <w:color w:val="000000"/>
-        </w:rPr>
-        <w:t>/Génie Civil</w:t>
-      </w:r>
-    </w:p>
-    <w:p>
-      <w:pPr>
-        <w:ind w:left="3969"/>
+        <w:t>O</w:t>
+      </w:r>
+      <w:r>
         <w:rPr>
           <w:b/>
           <w:color w:val="000000"/>
         </w:rPr>
-      </w:pPr>
-      <w:r>
+        <w:t>ption</w:t>
+      </w:r>
+      <w:r>
+        <w:rPr>
+          <w:color w:val="000000"/>
+        </w:rPr>
+        <w:t> :</w:t>
+      </w:r>
+      <w:r>
+        <w:rPr>
+          <w:color w:val="000000"/>
+        </w:rPr>
+        <w:t>Génie</w:t>
+      </w:r>
+      <w:r>
+        <w:rPr>
+          <w:color w:val="000000"/>
+        </w:rPr>
+        <w:t xml:space="preserve"> </w:t>
+      </w:r>
+      <w:r>
+        <w:rPr>
+          <w:color w:val="000000"/>
+        </w:rPr>
+        <w:t>Informatique</w:t>
+      </w:r>
+    </w:p>
+    <w:p>
+      <w:pPr>
+        <w:ind w:left="3969"/>
         <w:rPr>
           <w:b/>
           <w:color w:val="000000"/>
         </w:rPr>
-        <w:t>Directeur </w:t>
-      </w:r>
-      <w:r>
-        <w:rPr>
-          <w:color w:val="000000"/>
-        </w:rPr>
-        <w:t xml:space="preserve">: Prof. </w:t>
-      </w:r>
+      </w:pPr>
       <w:r>
         <w:rPr>
           <w:b/>
           <w:color w:val="000000"/>
         </w:rPr>
-        <w:t>……</w:t>
+        <w:t>Directeur </w:t>
+      </w:r>
+      <w:r>
+        <w:rPr>
+          <w:color w:val="000000"/>
+        </w:rPr>
+        <w:t xml:space="preserve">: Prof. </w:t>
       </w:r>
       <w:r>
         <w:rPr>
@@ -406,49 +404,49 @@
           <w:b/>
           <w:color w:val="000000"/>
         </w:rPr>
-        <w:t>.</w:t>
-      </w:r>
-    </w:p>
-    <w:p>
-      <w:pPr>
-        <w:ind w:left="3969"/>
+        <w:t>……</w:t>
+      </w:r>
+      <w:r>
         <w:rPr>
           <w:b/>
           <w:color w:val="000000"/>
         </w:rPr>
-      </w:pPr>
-      <w:r>
+        <w:t>.</w:t>
+      </w:r>
+    </w:p>
+    <w:p>
+      <w:pPr>
+        <w:ind w:left="3969"/>
         <w:rPr>
           <w:b/>
           <w:color w:val="000000"/>
         </w:rPr>
-        <w:t>Encadreur </w:t>
-      </w:r>
-      <w:r>
-        <w:rPr>
-          <w:color w:val="000000"/>
-        </w:rPr>
-        <w:t xml:space="preserve">: </w:t>
-      </w:r>
-      <w:r>
-        <w:rPr>
-          <w:color w:val="000000"/>
-        </w:rPr>
-        <w:t>……………………</w:t>
-      </w:r>
-    </w:p>
-    <w:p>
-      <w:pPr>
-        <w:ind w:left="3969"/>
+      </w:pPr>
+      <w:r>
         <w:rPr>
           <w:b/>
           <w:color w:val="000000"/>
         </w:rPr>
-      </w:pPr>
-    </w:p>
-    <w:p>
-      <w:pPr>
-        <w:rPr>
+        <w:t>Encadreur </w:t>
+      </w:r>
+      <w:r>
+        <w:rPr>
+          <w:color w:val="000000"/>
+        </w:rPr>
+        <w:t xml:space="preserve">: </w:t>
+      </w:r>
+      <w:r>
+        <w:rPr>
+          <w:color w:val="000000"/>
+        </w:rPr>
+        <w:t>……………………</w:t>
+      </w:r>
+    </w:p>
+    <w:p>
+      <w:pPr>
+        <w:ind w:left="3969"/>
+        <w:rPr>
+          <w:b/>
           <w:color w:val="000000"/>
         </w:rPr>
       </w:pPr>
@@ -500,7 +498,7 @@
           <w:color w:val="000000"/>
           <w:sz w:val="32"/>
         </w:rPr>
-        <w:t xml:space="preserve"> 201</w:t>
+        <w:t xml:space="preserve"> 20</w:t>
       </w:r>
       <w:r>
         <w:rPr>
@@ -508,7 +506,7 @@
           <w:color w:val="000000"/>
           <w:sz w:val="32"/>
         </w:rPr>
-        <w:t>9</w:t>
+        <w:t>23</w:t>
       </w:r>
       <w:r>
         <w:rPr>
@@ -524,7 +522,7 @@
           <w:color w:val="000000"/>
           <w:sz w:val="32"/>
         </w:rPr>
-        <w:t>20</w:t>
+        <w:t>24</w:t>
       </w:r>
     </w:p>
     <w:p>
@@ -532,17 +530,15 @@
         <w:pStyle w:val="Titre1sansnumro"/>
       </w:pPr>
       <w:bookmarkStart w:id="0" w:name="_Toc7263062"/>
-      <w:proofErr w:type="spellStart"/>
       <w:r>
         <w:lastRenderedPageBreak/>
         <w:t>Epigraphe</w:t>
       </w:r>
       <w:bookmarkEnd w:id="0"/>
-      <w:proofErr w:type="spellEnd"/>
-    </w:p>
-    <w:p>
-      <w:pPr>
-        <w:pStyle w:val="BodyText"/>
+    </w:p>
+    <w:p>
+      <w:pPr>
+        <w:pStyle w:val="Corpsdetexte"/>
       </w:pPr>
       <w:r>
         <w:t>« </w:t>
@@ -551,36 +547,15 @@
         <w:rPr>
           <w:rFonts w:ascii="Lucida Calligraphy" w:hAnsi="Lucida Calligraphy"/>
         </w:rPr>
-        <w:t xml:space="preserve">Ici vous pouvez mettre une citation, d’un auteur de votre choix, qui a un rapport, d’une manière ou d’une autre avec votre </w:t>
-      </w:r>
-      <w:r>
-        <w:rPr>
-          <w:rFonts w:ascii="Lucida Calligraphy" w:hAnsi="Lucida Calligraphy"/>
-        </w:rPr>
-        <w:t>travail</w:t>
-      </w:r>
-      <w:r>
-        <w:t xml:space="preserve"> (</w:t>
-      </w:r>
-      <w:r>
-        <w:rPr>
-          <w:rFonts w:ascii="Lucida Calligraphy" w:hAnsi="Lucida Calligraphy"/>
-        </w:rPr>
-        <w:t>il faut qu’elle soit courte mais elle n’est pas obligatoire</w:t>
-      </w:r>
-      <w:r>
-        <w:rPr>
-          <w:rFonts w:ascii="Lucida Calligraphy" w:hAnsi="Lucida Calligraphy"/>
-        </w:rPr>
-        <w:t>)</w:t>
-      </w:r>
-      <w:r>
-        <w:t xml:space="preserve"> »</w:t>
-      </w:r>
-    </w:p>
-    <w:p>
-      <w:pPr>
-        <w:pStyle w:val="BodyText"/>
+        <w:t>Apprendre à  coder c’est apprendre à penser</w:t>
+      </w:r>
+      <w:r>
+        <w:t>»</w:t>
+      </w:r>
+    </w:p>
+    <w:p>
+      <w:pPr>
+        <w:pStyle w:val="Corpsdetexte"/>
         <w:jc w:val="right"/>
         <w:rPr>
           <w:b/>
@@ -590,7 +565,7 @@
         <w:rPr>
           <w:b/>
         </w:rPr>
-        <w:t>Nom de l’auteur</w:t>
+        <w:t xml:space="preserve">Steve jobs </w:t>
       </w:r>
     </w:p>
     <w:p>
@@ -606,7 +581,7 @@
     </w:p>
     <w:p>
       <w:pPr>
-        <w:pStyle w:val="BodyText"/>
+        <w:pStyle w:val="Corpsdetexte"/>
       </w:pPr>
       <w:r>
         <w:t>Cette partie n’est pas obligatoire mais vous pouvez y faire une dédicace de votre travail à un individu (pas plus) ou à un groupe d’individus.</w:t>
@@ -628,7 +603,7 @@
     </w:p>
     <w:p>
       <w:pPr>
-        <w:pStyle w:val="BodyText"/>
+        <w:pStyle w:val="Corpsdetexte"/>
       </w:pPr>
       <w:r>
         <w:t>Ici vous pouvez adresser vos remerciements à différents individus ou différentes organisations/institutions pour des raisons que vous devez spécifier en rapport avec votre travail de recherche. (</w:t>
@@ -637,21 +612,7 @@
         <w:rPr>
           <w:b/>
         </w:rPr>
-        <w:t xml:space="preserve">NE PAS </w:t>
-      </w:r>
-      <w:proofErr w:type="spellStart"/>
-      <w:r>
-        <w:rPr>
-          <w:b/>
-        </w:rPr>
-        <w:t>DEPASSER</w:t>
-      </w:r>
-      <w:proofErr w:type="spellEnd"/>
-      <w:r>
-        <w:rPr>
-          <w:b/>
-        </w:rPr>
-        <w:t xml:space="preserve"> UNE PAGE</w:t>
+        <w:t>NE PAS DEPASSER UNE PAGE</w:t>
       </w:r>
       <w:r>
         <w:t xml:space="preserve">) </w:t>
@@ -673,7 +634,7 @@
     </w:p>
     <w:p>
       <w:pPr>
-        <w:pStyle w:val="BodyText"/>
+        <w:pStyle w:val="Corpsdetexte"/>
         <w:rPr>
           <w:i/>
         </w:rPr>
@@ -707,7 +668,7 @@
     </w:p>
     <w:p>
       <w:pPr>
-        <w:pStyle w:val="BodyText"/>
+        <w:pStyle w:val="Corpsdetexte"/>
         <w:rPr>
           <w:i/>
         </w:rPr>
@@ -715,7 +676,7 @@
     </w:p>
     <w:p>
       <w:pPr>
-        <w:pStyle w:val="BodyText"/>
+        <w:pStyle w:val="Corpsdetexte"/>
         <w:rPr>
           <w:i/>
         </w:rPr>
@@ -723,7 +684,7 @@
     </w:p>
     <w:p>
       <w:pPr>
-        <w:pStyle w:val="BodyText"/>
+        <w:pStyle w:val="Corpsdetexte"/>
         <w:rPr>
           <w:i/>
         </w:rPr>
@@ -731,7 +692,7 @@
     </w:p>
     <w:p>
       <w:pPr>
-        <w:pStyle w:val="BodyText"/>
+        <w:pStyle w:val="Corpsdetexte"/>
         <w:rPr>
           <w:i/>
         </w:rPr>
@@ -739,7 +700,7 @@
     </w:p>
     <w:p>
       <w:pPr>
-        <w:pStyle w:val="BodyText"/>
+        <w:pStyle w:val="Corpsdetexte"/>
         <w:rPr>
           <w:i/>
         </w:rPr>
@@ -747,7 +708,7 @@
     </w:p>
     <w:p>
       <w:pPr>
-        <w:pStyle w:val="BodyText"/>
+        <w:pStyle w:val="Corpsdetexte"/>
         <w:jc w:val="center"/>
         <w:rPr>
           <w:rFonts w:cs="Arial"/>
@@ -783,7 +744,7 @@
     </w:p>
     <w:p>
       <w:pPr>
-        <w:pStyle w:val="BodyText"/>
+        <w:pStyle w:val="Corpsdetexte"/>
       </w:pPr>
     </w:p>
     <w:p>
@@ -799,7 +760,7 @@
     </w:p>
     <w:p>
       <w:pPr>
-        <w:pStyle w:val="TOC1"/>
+        <w:pStyle w:val="TM1"/>
         <w:rPr>
           <w:rFonts w:asciiTheme="minorHAnsi" w:eastAsiaTheme="minorEastAsia" w:hAnsiTheme="minorHAnsi" w:cstheme="minorBidi"/>
           <w:sz w:val="22"/>
@@ -819,7 +780,7 @@
       <w:hyperlink w:anchor="_Toc7263062" w:history="1">
         <w:r>
           <w:rPr>
-            <w:rStyle w:val="Hyperlink"/>
+            <w:rStyle w:val="Lienhypertexte"/>
           </w:rPr>
           <w:t>Epigraphe</w:t>
         </w:r>
@@ -868,7 +829,7 @@
     </w:p>
     <w:p>
       <w:pPr>
-        <w:pStyle w:val="TOC1"/>
+        <w:pStyle w:val="TM1"/>
         <w:rPr>
           <w:rFonts w:asciiTheme="minorHAnsi" w:eastAsiaTheme="minorEastAsia" w:hAnsiTheme="minorHAnsi" w:cstheme="minorBidi"/>
           <w:sz w:val="22"/>
@@ -879,7 +840,7 @@
       <w:hyperlink w:anchor="_Toc7263063" w:history="1">
         <w:r>
           <w:rPr>
-            <w:rStyle w:val="Hyperlink"/>
+            <w:rStyle w:val="Lienhypertexte"/>
           </w:rPr>
           <w:t>Dédicace</w:t>
         </w:r>
@@ -928,7 +889,7 @@
     </w:p>
     <w:p>
       <w:pPr>
-        <w:pStyle w:val="TOC1"/>
+        <w:pStyle w:val="TM1"/>
         <w:rPr>
           <w:rFonts w:asciiTheme="minorHAnsi" w:eastAsiaTheme="minorEastAsia" w:hAnsiTheme="minorHAnsi" w:cstheme="minorBidi"/>
           <w:sz w:val="22"/>
@@ -939,7 +900,7 @@
       <w:hyperlink w:anchor="_Toc7263064" w:history="1">
         <w:r>
           <w:rPr>
-            <w:rStyle w:val="Hyperlink"/>
+            <w:rStyle w:val="Lienhypertexte"/>
           </w:rPr>
           <w:t>Remerciements</w:t>
         </w:r>
@@ -988,7 +949,7 @@
     </w:p>
     <w:p>
       <w:pPr>
-        <w:pStyle w:val="TOC1"/>
+        <w:pStyle w:val="TM1"/>
         <w:rPr>
           <w:rFonts w:asciiTheme="minorHAnsi" w:eastAsiaTheme="minorEastAsia" w:hAnsiTheme="minorHAnsi" w:cstheme="minorBidi"/>
           <w:sz w:val="22"/>
@@ -999,7 +960,7 @@
       <w:hyperlink w:anchor="_Toc7263065" w:history="1">
         <w:r>
           <w:rPr>
-            <w:rStyle w:val="Hyperlink"/>
+            <w:rStyle w:val="Lienhypertexte"/>
           </w:rPr>
           <w:t>Résumé</w:t>
         </w:r>
@@ -1048,7 +1009,7 @@
     </w:p>
     <w:p>
       <w:pPr>
-        <w:pStyle w:val="TOC1"/>
+        <w:pStyle w:val="TM1"/>
         <w:rPr>
           <w:rFonts w:asciiTheme="minorHAnsi" w:eastAsiaTheme="minorEastAsia" w:hAnsiTheme="minorHAnsi" w:cstheme="minorBidi"/>
           <w:sz w:val="22"/>
@@ -1059,7 +1020,7 @@
       <w:hyperlink w:anchor="_Toc7263066" w:history="1">
         <w:r>
           <w:rPr>
-            <w:rStyle w:val="Hyperlink"/>
+            <w:rStyle w:val="Lienhypertexte"/>
           </w:rPr>
           <w:t>Table des matières</w:t>
         </w:r>
@@ -1108,7 +1069,7 @@
     </w:p>
     <w:p>
       <w:pPr>
-        <w:pStyle w:val="TOC1"/>
+        <w:pStyle w:val="TM1"/>
         <w:rPr>
           <w:rFonts w:asciiTheme="minorHAnsi" w:eastAsiaTheme="minorEastAsia" w:hAnsiTheme="minorHAnsi" w:cstheme="minorBidi"/>
           <w:sz w:val="22"/>
@@ -1119,7 +1080,7 @@
       <w:hyperlink w:anchor="_Toc7263067" w:history="1">
         <w:r>
           <w:rPr>
-            <w:rStyle w:val="Hyperlink"/>
+            <w:rStyle w:val="Lienhypertexte"/>
           </w:rPr>
           <w:t>Liste des abréviations</w:t>
         </w:r>
@@ -1168,7 +1129,7 @@
     </w:p>
     <w:p>
       <w:pPr>
-        <w:pStyle w:val="TOC1"/>
+        <w:pStyle w:val="TM1"/>
         <w:rPr>
           <w:rFonts w:asciiTheme="minorHAnsi" w:eastAsiaTheme="minorEastAsia" w:hAnsiTheme="minorHAnsi" w:cstheme="minorBidi"/>
           <w:sz w:val="22"/>
@@ -1179,7 +1140,7 @@
       <w:hyperlink w:anchor="_Toc7263068" w:history="1">
         <w:r>
           <w:rPr>
-            <w:rStyle w:val="Hyperlink"/>
+            <w:rStyle w:val="Lienhypertexte"/>
           </w:rPr>
           <w:t>Liste des tableaux</w:t>
         </w:r>
@@ -1228,7 +1189,7 @@
     </w:p>
     <w:p>
       <w:pPr>
-        <w:pStyle w:val="TOC1"/>
+        <w:pStyle w:val="TM1"/>
         <w:rPr>
           <w:rFonts w:asciiTheme="minorHAnsi" w:eastAsiaTheme="minorEastAsia" w:hAnsiTheme="minorHAnsi" w:cstheme="minorBidi"/>
           <w:sz w:val="22"/>
@@ -1239,7 +1200,7 @@
       <w:hyperlink w:anchor="_Toc7263069" w:history="1">
         <w:r>
           <w:rPr>
-            <w:rStyle w:val="Hyperlink"/>
+            <w:rStyle w:val="Lienhypertexte"/>
           </w:rPr>
           <w:t>Liste des figures</w:t>
         </w:r>
@@ -1288,7 +1249,7 @@
     </w:p>
     <w:p>
       <w:pPr>
-        <w:pStyle w:val="TOC1"/>
+        <w:pStyle w:val="TM1"/>
         <w:tabs>
           <w:tab w:val="left" w:pos="480"/>
         </w:tabs>
@@ -1302,7 +1263,7 @@
       <w:hyperlink w:anchor="_Toc7263070" w:history="1">
         <w:r>
           <w:rPr>
-            <w:rStyle w:val="Hyperlink"/>
+            <w:rStyle w:val="Lienhypertexte"/>
           </w:rPr>
           <w:t>1.</w:t>
         </w:r>
@@ -1317,7 +1278,7 @@
         </w:r>
         <w:r>
           <w:rPr>
-            <w:rStyle w:val="Hyperlink"/>
+            <w:rStyle w:val="Lienhypertexte"/>
           </w:rPr>
           <w:t>Introduction</w:t>
         </w:r>
@@ -1366,7 +1327,7 @@
     </w:p>
     <w:p>
       <w:pPr>
-        <w:pStyle w:val="TOC2"/>
+        <w:pStyle w:val="TM2"/>
         <w:tabs>
           <w:tab w:val="left" w:pos="880"/>
           <w:tab w:val="right" w:leader="dot" w:pos="9019"/>
@@ -1382,7 +1343,7 @@
       <w:hyperlink w:anchor="_Toc7263071" w:history="1">
         <w:r>
           <w:rPr>
-            <w:rStyle w:val="Hyperlink"/>
+            <w:rStyle w:val="Lienhypertexte"/>
             <w:noProof/>
           </w:rPr>
           <w:t>1.1.</w:t>
@@ -1399,7 +1360,7 @@
         </w:r>
         <w:r>
           <w:rPr>
-            <w:rStyle w:val="Hyperlink"/>
+            <w:rStyle w:val="Lienhypertexte"/>
             <w:noProof/>
           </w:rPr>
           <w:t>Contexte/Généralités sur le thème</w:t>
@@ -1456,7 +1417,7 @@
     </w:p>
     <w:p>
       <w:pPr>
-        <w:pStyle w:val="TOC2"/>
+        <w:pStyle w:val="TM2"/>
         <w:tabs>
           <w:tab w:val="left" w:pos="880"/>
           <w:tab w:val="right" w:leader="dot" w:pos="9019"/>
@@ -1472,7 +1433,7 @@
       <w:hyperlink w:anchor="_Toc7263072" w:history="1">
         <w:r>
           <w:rPr>
-            <w:rStyle w:val="Hyperlink"/>
+            <w:rStyle w:val="Lienhypertexte"/>
             <w:noProof/>
           </w:rPr>
           <w:t>1.2.</w:t>
@@ -1489,7 +1450,7 @@
         </w:r>
         <w:r>
           <w:rPr>
-            <w:rStyle w:val="Hyperlink"/>
+            <w:rStyle w:val="Lienhypertexte"/>
             <w:noProof/>
           </w:rPr>
           <w:t>Identification et formulation du problème</w:t>
@@ -1546,7 +1507,7 @@
     </w:p>
     <w:p>
       <w:pPr>
-        <w:pStyle w:val="TOC2"/>
+        <w:pStyle w:val="TM2"/>
         <w:tabs>
           <w:tab w:val="left" w:pos="880"/>
           <w:tab w:val="right" w:leader="dot" w:pos="9019"/>
@@ -1562,7 +1523,7 @@
       <w:hyperlink w:anchor="_Toc7263073" w:history="1">
         <w:r>
           <w:rPr>
-            <w:rStyle w:val="Hyperlink"/>
+            <w:rStyle w:val="Lienhypertexte"/>
             <w:noProof/>
           </w:rPr>
           <w:t>1.3.</w:t>
@@ -1579,7 +1540,7 @@
         </w:r>
         <w:r>
           <w:rPr>
-            <w:rStyle w:val="Hyperlink"/>
+            <w:rStyle w:val="Lienhypertexte"/>
             <w:noProof/>
           </w:rPr>
           <w:t>Justification du choix du sujet et motivations</w:t>
@@ -1636,7 +1597,7 @@
     </w:p>
     <w:p>
       <w:pPr>
-        <w:pStyle w:val="TOC2"/>
+        <w:pStyle w:val="TM2"/>
         <w:tabs>
           <w:tab w:val="left" w:pos="880"/>
           <w:tab w:val="right" w:leader="dot" w:pos="9019"/>
@@ -1652,7 +1613,7 @@
       <w:hyperlink w:anchor="_Toc7263074" w:history="1">
         <w:r>
           <w:rPr>
-            <w:rStyle w:val="Hyperlink"/>
+            <w:rStyle w:val="Lienhypertexte"/>
             <w:noProof/>
           </w:rPr>
           <w:t>1.4.</w:t>
@@ -1669,7 +1630,7 @@
         </w:r>
         <w:r>
           <w:rPr>
-            <w:rStyle w:val="Hyperlink"/>
+            <w:rStyle w:val="Lienhypertexte"/>
             <w:noProof/>
           </w:rPr>
           <w:t>Questions de recherche</w:t>
@@ -1726,7 +1687,7 @@
     </w:p>
     <w:p>
       <w:pPr>
-        <w:pStyle w:val="TOC2"/>
+        <w:pStyle w:val="TM2"/>
         <w:tabs>
           <w:tab w:val="left" w:pos="880"/>
           <w:tab w:val="right" w:leader="dot" w:pos="9019"/>
@@ -1742,7 +1703,7 @@
       <w:hyperlink w:anchor="_Toc7263075" w:history="1">
         <w:r>
           <w:rPr>
-            <w:rStyle w:val="Hyperlink"/>
+            <w:rStyle w:val="Lienhypertexte"/>
             <w:noProof/>
           </w:rPr>
           <w:t>1.5.</w:t>
@@ -1759,7 +1720,7 @@
         </w:r>
         <w:r>
           <w:rPr>
-            <w:rStyle w:val="Hyperlink"/>
+            <w:rStyle w:val="Lienhypertexte"/>
             <w:noProof/>
           </w:rPr>
           <w:t>Énoncé des objectifs de recherche</w:t>
@@ -1816,7 +1777,7 @@
     </w:p>
     <w:p>
       <w:pPr>
-        <w:pStyle w:val="TOC2"/>
+        <w:pStyle w:val="TM2"/>
         <w:tabs>
           <w:tab w:val="left" w:pos="1100"/>
           <w:tab w:val="right" w:leader="dot" w:pos="9019"/>
@@ -1832,7 +1793,7 @@
       <w:hyperlink w:anchor="_Toc7263076" w:history="1">
         <w:r>
           <w:rPr>
-            <w:rStyle w:val="Hyperlink"/>
+            <w:rStyle w:val="Lienhypertexte"/>
             <w:noProof/>
           </w:rPr>
           <w:t>1.5.1.</w:t>
@@ -1849,7 +1810,7 @@
         </w:r>
         <w:r>
           <w:rPr>
-            <w:rStyle w:val="Hyperlink"/>
+            <w:rStyle w:val="Lienhypertexte"/>
             <w:noProof/>
           </w:rPr>
           <w:t>L’objectif général</w:t>
@@ -1906,7 +1867,7 @@
     </w:p>
     <w:p>
       <w:pPr>
-        <w:pStyle w:val="TOC2"/>
+        <w:pStyle w:val="TM2"/>
         <w:tabs>
           <w:tab w:val="left" w:pos="880"/>
           <w:tab w:val="right" w:leader="dot" w:pos="9019"/>
@@ -1922,7 +1883,7 @@
       <w:hyperlink w:anchor="_Toc7263077" w:history="1">
         <w:r>
           <w:rPr>
-            <w:rStyle w:val="Hyperlink"/>
+            <w:rStyle w:val="Lienhypertexte"/>
             <w:noProof/>
           </w:rPr>
           <w:t>1.6.</w:t>
@@ -1939,7 +1900,7 @@
         </w:r>
         <w:r>
           <w:rPr>
-            <w:rStyle w:val="Hyperlink"/>
+            <w:rStyle w:val="Lienhypertexte"/>
             <w:noProof/>
           </w:rPr>
           <w:t>Formulation des hypothèses</w:t>
@@ -1996,7 +1957,7 @@
     </w:p>
     <w:p>
       <w:pPr>
-        <w:pStyle w:val="TOC2"/>
+        <w:pStyle w:val="TM2"/>
         <w:tabs>
           <w:tab w:val="left" w:pos="880"/>
           <w:tab w:val="right" w:leader="dot" w:pos="9019"/>
@@ -2012,7 +1973,7 @@
       <w:hyperlink w:anchor="_Toc7263078" w:history="1">
         <w:r>
           <w:rPr>
-            <w:rStyle w:val="Hyperlink"/>
+            <w:rStyle w:val="Lienhypertexte"/>
             <w:noProof/>
           </w:rPr>
           <w:t>1.7.</w:t>
@@ -2029,7 +1990,7 @@
         </w:r>
         <w:r>
           <w:rPr>
-            <w:rStyle w:val="Hyperlink"/>
+            <w:rStyle w:val="Lienhypertexte"/>
             <w:noProof/>
           </w:rPr>
           <w:t>Méthodologie et délimitation du travail</w:t>
@@ -2086,7 +2047,7 @@
     </w:p>
     <w:p>
       <w:pPr>
-        <w:pStyle w:val="TOC2"/>
+        <w:pStyle w:val="TM2"/>
         <w:tabs>
           <w:tab w:val="left" w:pos="880"/>
           <w:tab w:val="right" w:leader="dot" w:pos="9019"/>
@@ -2102,7 +2063,7 @@
       <w:hyperlink w:anchor="_Toc7263079" w:history="1">
         <w:r>
           <w:rPr>
-            <w:rStyle w:val="Hyperlink"/>
+            <w:rStyle w:val="Lienhypertexte"/>
             <w:noProof/>
           </w:rPr>
           <w:t>1.8.</w:t>
@@ -2119,7 +2080,7 @@
         </w:r>
         <w:r>
           <w:rPr>
-            <w:rStyle w:val="Hyperlink"/>
+            <w:rStyle w:val="Lienhypertexte"/>
             <w:noProof/>
           </w:rPr>
           <w:t>Structure du mémoire/ Subdivision du travail</w:t>
@@ -2176,7 +2137,7 @@
     </w:p>
     <w:p>
       <w:pPr>
-        <w:pStyle w:val="TOC1"/>
+        <w:pStyle w:val="TM1"/>
         <w:rPr>
           <w:rFonts w:asciiTheme="minorHAnsi" w:eastAsiaTheme="minorEastAsia" w:hAnsiTheme="minorHAnsi" w:cstheme="minorBidi"/>
           <w:sz w:val="22"/>
@@ -2187,7 +2148,7 @@
       <w:hyperlink w:anchor="_Toc7263080" w:history="1">
         <w:r>
           <w:rPr>
-            <w:rStyle w:val="Hyperlink"/>
+            <w:rStyle w:val="Lienhypertexte"/>
           </w:rPr>
           <w:t>Chapitre 1 Revue de la littérature ou exposition des travaux antérieurs</w:t>
         </w:r>
@@ -2236,7 +2197,7 @@
     </w:p>
     <w:p>
       <w:pPr>
-        <w:pStyle w:val="TOC2"/>
+        <w:pStyle w:val="TM2"/>
         <w:tabs>
           <w:tab w:val="left" w:pos="880"/>
           <w:tab w:val="right" w:leader="dot" w:pos="9019"/>
@@ -2252,7 +2213,7 @@
       <w:hyperlink w:anchor="_Toc7263081" w:history="1">
         <w:r>
           <w:rPr>
-            <w:rStyle w:val="Hyperlink"/>
+            <w:rStyle w:val="Lienhypertexte"/>
             <w:noProof/>
           </w:rPr>
           <w:t>1.1</w:t>
@@ -2269,7 +2230,7 @@
         </w:r>
         <w:r>
           <w:rPr>
-            <w:rStyle w:val="Hyperlink"/>
+            <w:rStyle w:val="Lienhypertexte"/>
             <w:noProof/>
           </w:rPr>
           <w:t>Langages/outils de modélisation</w:t>
@@ -2326,7 +2287,7 @@
     </w:p>
     <w:p>
       <w:pPr>
-        <w:pStyle w:val="TOC3"/>
+        <w:pStyle w:val="TM3"/>
         <w:tabs>
           <w:tab w:val="left" w:pos="1320"/>
           <w:tab w:val="right" w:leader="dot" w:pos="9019"/>
@@ -2342,7 +2303,7 @@
       <w:hyperlink w:anchor="_Toc7263082" w:history="1">
         <w:r>
           <w:rPr>
-            <w:rStyle w:val="Hyperlink"/>
+            <w:rStyle w:val="Lienhypertexte"/>
             <w:noProof/>
           </w:rPr>
           <w:t>1.1.1</w:t>
@@ -2359,7 +2320,7 @@
         </w:r>
         <w:r>
           <w:rPr>
-            <w:rStyle w:val="Hyperlink"/>
+            <w:rStyle w:val="Lienhypertexte"/>
             <w:noProof/>
           </w:rPr>
           <w:t>Sous-titre de 1.1</w:t>
@@ -2416,7 +2377,7 @@
     </w:p>
     <w:p>
       <w:pPr>
-        <w:pStyle w:val="TOC2"/>
+        <w:pStyle w:val="TM2"/>
         <w:tabs>
           <w:tab w:val="left" w:pos="880"/>
           <w:tab w:val="right" w:leader="dot" w:pos="9019"/>
@@ -2432,7 +2393,7 @@
       <w:hyperlink w:anchor="_Toc7263083" w:history="1">
         <w:r>
           <w:rPr>
-            <w:rStyle w:val="Hyperlink"/>
+            <w:rStyle w:val="Lienhypertexte"/>
             <w:noProof/>
           </w:rPr>
           <w:t>1.2</w:t>
@@ -2449,7 +2410,7 @@
         </w:r>
         <w:r>
           <w:rPr>
-            <w:rStyle w:val="Hyperlink"/>
+            <w:rStyle w:val="Lienhypertexte"/>
             <w:noProof/>
           </w:rPr>
           <w:t>Étude de Description Logic</w:t>
@@ -2506,7 +2467,7 @@
     </w:p>
     <w:p>
       <w:pPr>
-        <w:pStyle w:val="TOC2"/>
+        <w:pStyle w:val="TM2"/>
         <w:tabs>
           <w:tab w:val="left" w:pos="880"/>
           <w:tab w:val="right" w:leader="dot" w:pos="9019"/>
@@ -2522,7 +2483,7 @@
       <w:hyperlink w:anchor="_Toc7263084" w:history="1">
         <w:r>
           <w:rPr>
-            <w:rStyle w:val="Hyperlink"/>
+            <w:rStyle w:val="Lienhypertexte"/>
             <w:noProof/>
           </w:rPr>
           <w:t>1.3</w:t>
@@ -2539,7 +2500,7 @@
         </w:r>
         <w:r>
           <w:rPr>
-            <w:rStyle w:val="Hyperlink"/>
+            <w:rStyle w:val="Lienhypertexte"/>
             <w:noProof/>
           </w:rPr>
           <w:t>Proposition</w:t>
@@ -2596,7 +2557,7 @@
     </w:p>
     <w:p>
       <w:pPr>
-        <w:pStyle w:val="TOC1"/>
+        <w:pStyle w:val="TM1"/>
         <w:rPr>
           <w:rFonts w:asciiTheme="minorHAnsi" w:eastAsiaTheme="minorEastAsia" w:hAnsiTheme="minorHAnsi" w:cstheme="minorBidi"/>
           <w:sz w:val="22"/>
@@ -2607,7 +2568,7 @@
       <w:hyperlink w:anchor="_Toc7263085" w:history="1">
         <w:r>
           <w:rPr>
-            <w:rStyle w:val="Hyperlink"/>
+            <w:rStyle w:val="Lienhypertexte"/>
           </w:rPr>
           <w:t>Chapitre 2 Directives lexicales, syntaxiques et typographiques</w:t>
         </w:r>
@@ -2656,7 +2617,7 @@
     </w:p>
     <w:p>
       <w:pPr>
-        <w:pStyle w:val="TOC2"/>
+        <w:pStyle w:val="TM2"/>
         <w:tabs>
           <w:tab w:val="left" w:pos="880"/>
           <w:tab w:val="right" w:leader="dot" w:pos="9019"/>
@@ -2672,7 +2633,7 @@
       <w:hyperlink w:anchor="_Toc7263086" w:history="1">
         <w:r>
           <w:rPr>
-            <w:rStyle w:val="Hyperlink"/>
+            <w:rStyle w:val="Lienhypertexte"/>
             <w:noProof/>
           </w:rPr>
           <w:t>2.1</w:t>
@@ -2689,7 +2650,7 @@
         </w:r>
         <w:r>
           <w:rPr>
-            <w:rStyle w:val="Hyperlink"/>
+            <w:rStyle w:val="Lienhypertexte"/>
             <w:noProof/>
           </w:rPr>
           <w:t>Du temps des verbes</w:t>
@@ -2746,7 +2707,7 @@
     </w:p>
     <w:p>
       <w:pPr>
-        <w:pStyle w:val="TOC2"/>
+        <w:pStyle w:val="TM2"/>
         <w:tabs>
           <w:tab w:val="left" w:pos="880"/>
           <w:tab w:val="right" w:leader="dot" w:pos="9019"/>
@@ -2762,7 +2723,7 @@
       <w:hyperlink w:anchor="_Toc7263087" w:history="1">
         <w:r>
           <w:rPr>
-            <w:rStyle w:val="Hyperlink"/>
+            <w:rStyle w:val="Lienhypertexte"/>
             <w:noProof/>
           </w:rPr>
           <w:t>2.2</w:t>
@@ -2779,7 +2740,7 @@
         </w:r>
         <w:r>
           <w:rPr>
-            <w:rStyle w:val="Hyperlink"/>
+            <w:rStyle w:val="Lienhypertexte"/>
             <w:noProof/>
           </w:rPr>
           <w:t>Du pronom désignant l'auteur du mémoire</w:t>
@@ -2836,7 +2797,7 @@
     </w:p>
     <w:p>
       <w:pPr>
-        <w:pStyle w:val="TOC2"/>
+        <w:pStyle w:val="TM2"/>
         <w:tabs>
           <w:tab w:val="left" w:pos="880"/>
           <w:tab w:val="right" w:leader="dot" w:pos="9019"/>
@@ -2852,7 +2813,7 @@
       <w:hyperlink w:anchor="_Toc7263088" w:history="1">
         <w:r>
           <w:rPr>
-            <w:rStyle w:val="Hyperlink"/>
+            <w:rStyle w:val="Lienhypertexte"/>
             <w:noProof/>
           </w:rPr>
           <w:t>2.3</w:t>
@@ -2869,7 +2830,7 @@
         </w:r>
         <w:r>
           <w:rPr>
-            <w:rStyle w:val="Hyperlink"/>
+            <w:rStyle w:val="Lienhypertexte"/>
             <w:noProof/>
           </w:rPr>
           <w:t>Du pronom désignant le lecteur ou une personne en général</w:t>
@@ -2926,7 +2887,7 @@
     </w:p>
     <w:p>
       <w:pPr>
-        <w:pStyle w:val="TOC2"/>
+        <w:pStyle w:val="TM2"/>
         <w:tabs>
           <w:tab w:val="left" w:pos="880"/>
           <w:tab w:val="right" w:leader="dot" w:pos="9019"/>
@@ -2942,7 +2903,7 @@
       <w:hyperlink w:anchor="_Toc7263089" w:history="1">
         <w:r>
           <w:rPr>
-            <w:rStyle w:val="Hyperlink"/>
+            <w:rStyle w:val="Lienhypertexte"/>
             <w:noProof/>
           </w:rPr>
           <w:t>2.4</w:t>
@@ -2959,7 +2920,7 @@
         </w:r>
         <w:r>
           <w:rPr>
-            <w:rStyle w:val="Hyperlink"/>
+            <w:rStyle w:val="Lienhypertexte"/>
             <w:noProof/>
           </w:rPr>
           <w:t>De l'usage des auxiliaires avoir et être et du verbe aller</w:t>
@@ -3016,7 +2977,7 @@
     </w:p>
     <w:p>
       <w:pPr>
-        <w:pStyle w:val="TOC2"/>
+        <w:pStyle w:val="TM2"/>
         <w:tabs>
           <w:tab w:val="left" w:pos="880"/>
           <w:tab w:val="right" w:leader="dot" w:pos="9019"/>
@@ -3032,7 +2993,7 @@
       <w:hyperlink w:anchor="_Toc7263090" w:history="1">
         <w:r>
           <w:rPr>
-            <w:rStyle w:val="Hyperlink"/>
+            <w:rStyle w:val="Lienhypertexte"/>
             <w:noProof/>
           </w:rPr>
           <w:t>2.5</w:t>
@@ -3049,7 +3010,7 @@
         </w:r>
         <w:r>
           <w:rPr>
-            <w:rStyle w:val="Hyperlink"/>
+            <w:rStyle w:val="Lienhypertexte"/>
             <w:noProof/>
           </w:rPr>
           <w:t>De la définition des termes</w:t>
@@ -3106,7 +3067,7 @@
     </w:p>
     <w:p>
       <w:pPr>
-        <w:pStyle w:val="TOC2"/>
+        <w:pStyle w:val="TM2"/>
         <w:tabs>
           <w:tab w:val="left" w:pos="880"/>
           <w:tab w:val="right" w:leader="dot" w:pos="9019"/>
@@ -3122,7 +3083,7 @@
       <w:hyperlink w:anchor="_Toc7263091" w:history="1">
         <w:r>
           <w:rPr>
-            <w:rStyle w:val="Hyperlink"/>
+            <w:rStyle w:val="Lienhypertexte"/>
             <w:noProof/>
           </w:rPr>
           <w:t>2.6</w:t>
@@ -3139,7 +3100,7 @@
         </w:r>
         <w:r>
           <w:rPr>
-            <w:rStyle w:val="Hyperlink"/>
+            <w:rStyle w:val="Lienhypertexte"/>
             <w:noProof/>
           </w:rPr>
           <w:t>Code source</w:t>
@@ -3196,7 +3157,7 @@
     </w:p>
     <w:p>
       <w:pPr>
-        <w:pStyle w:val="TOC2"/>
+        <w:pStyle w:val="TM2"/>
         <w:tabs>
           <w:tab w:val="left" w:pos="880"/>
           <w:tab w:val="right" w:leader="dot" w:pos="9019"/>
@@ -3212,7 +3173,7 @@
       <w:hyperlink w:anchor="_Toc7263092" w:history="1">
         <w:r>
           <w:rPr>
-            <w:rStyle w:val="Hyperlink"/>
+            <w:rStyle w:val="Lienhypertexte"/>
             <w:noProof/>
           </w:rPr>
           <w:t>2.7</w:t>
@@ -3229,7 +3190,7 @@
         </w:r>
         <w:r>
           <w:rPr>
-            <w:rStyle w:val="Hyperlink"/>
+            <w:rStyle w:val="Lienhypertexte"/>
             <w:noProof/>
           </w:rPr>
           <w:t>Formules mathématiques</w:t>
@@ -3286,7 +3247,7 @@
     </w:p>
     <w:p>
       <w:pPr>
-        <w:pStyle w:val="TOC2"/>
+        <w:pStyle w:val="TM2"/>
         <w:tabs>
           <w:tab w:val="left" w:pos="880"/>
           <w:tab w:val="right" w:leader="dot" w:pos="9019"/>
@@ -3302,7 +3263,7 @@
       <w:hyperlink w:anchor="_Toc7263093" w:history="1">
         <w:r>
           <w:rPr>
-            <w:rStyle w:val="Hyperlink"/>
+            <w:rStyle w:val="Lienhypertexte"/>
             <w:noProof/>
           </w:rPr>
           <w:t>2.8</w:t>
@@ -3319,7 +3280,7 @@
         </w:r>
         <w:r>
           <w:rPr>
-            <w:rStyle w:val="Hyperlink"/>
+            <w:rStyle w:val="Lienhypertexte"/>
             <w:noProof/>
           </w:rPr>
           <w:t>De la mise en page</w:t>
@@ -3376,7 +3337,7 @@
     </w:p>
     <w:p>
       <w:pPr>
-        <w:pStyle w:val="TOC2"/>
+        <w:pStyle w:val="TM2"/>
         <w:tabs>
           <w:tab w:val="left" w:pos="880"/>
           <w:tab w:val="right" w:leader="dot" w:pos="9019"/>
@@ -3392,7 +3353,7 @@
       <w:hyperlink w:anchor="_Toc7263094" w:history="1">
         <w:r>
           <w:rPr>
-            <w:rStyle w:val="Hyperlink"/>
+            <w:rStyle w:val="Lienhypertexte"/>
             <w:noProof/>
           </w:rPr>
           <w:t>2.9</w:t>
@@ -3409,7 +3370,7 @@
         </w:r>
         <w:r>
           <w:rPr>
-            <w:rStyle w:val="Hyperlink"/>
+            <w:rStyle w:val="Lienhypertexte"/>
             <w:noProof/>
           </w:rPr>
           <w:t>Listes</w:t>
@@ -3466,7 +3427,7 @@
     </w:p>
     <w:p>
       <w:pPr>
-        <w:pStyle w:val="TOC1"/>
+        <w:pStyle w:val="TM1"/>
         <w:rPr>
           <w:rFonts w:asciiTheme="minorHAnsi" w:eastAsiaTheme="minorEastAsia" w:hAnsiTheme="minorHAnsi" w:cstheme="minorBidi"/>
           <w:sz w:val="22"/>
@@ -3477,7 +3438,7 @@
       <w:hyperlink w:anchor="_Toc7263095" w:history="1">
         <w:r>
           <w:rPr>
-            <w:rStyle w:val="Hyperlink"/>
+            <w:rStyle w:val="Lienhypertexte"/>
           </w:rPr>
           <w:t>Chapitre 3 Figures, tableaux et bibliographie</w:t>
         </w:r>
@@ -3526,7 +3487,7 @@
     </w:p>
     <w:p>
       <w:pPr>
-        <w:pStyle w:val="TOC2"/>
+        <w:pStyle w:val="TM2"/>
         <w:tabs>
           <w:tab w:val="left" w:pos="880"/>
           <w:tab w:val="right" w:leader="dot" w:pos="9019"/>
@@ -3542,7 +3503,7 @@
       <w:hyperlink w:anchor="_Toc7263096" w:history="1">
         <w:r>
           <w:rPr>
-            <w:rStyle w:val="Hyperlink"/>
+            <w:rStyle w:val="Lienhypertexte"/>
             <w:noProof/>
           </w:rPr>
           <w:t>3.1</w:t>
@@ -3559,7 +3520,7 @@
         </w:r>
         <w:r>
           <w:rPr>
-            <w:rStyle w:val="Hyperlink"/>
+            <w:rStyle w:val="Lienhypertexte"/>
             <w:noProof/>
           </w:rPr>
           <w:t>Figures</w:t>
@@ -3616,7 +3577,7 @@
     </w:p>
     <w:p>
       <w:pPr>
-        <w:pStyle w:val="TOC2"/>
+        <w:pStyle w:val="TM2"/>
         <w:tabs>
           <w:tab w:val="left" w:pos="880"/>
           <w:tab w:val="right" w:leader="dot" w:pos="9019"/>
@@ -3632,7 +3593,7 @@
       <w:hyperlink w:anchor="_Toc7263097" w:history="1">
         <w:r>
           <w:rPr>
-            <w:rStyle w:val="Hyperlink"/>
+            <w:rStyle w:val="Lienhypertexte"/>
             <w:noProof/>
           </w:rPr>
           <w:t>3.2</w:t>
@@ -3649,7 +3610,7 @@
         </w:r>
         <w:r>
           <w:rPr>
-            <w:rStyle w:val="Hyperlink"/>
+            <w:rStyle w:val="Lienhypertexte"/>
             <w:noProof/>
           </w:rPr>
           <w:t>Tableaux</w:t>
@@ -3706,7 +3667,7 @@
     </w:p>
     <w:p>
       <w:pPr>
-        <w:pStyle w:val="TOC2"/>
+        <w:pStyle w:val="TM2"/>
         <w:tabs>
           <w:tab w:val="left" w:pos="880"/>
           <w:tab w:val="right" w:leader="dot" w:pos="9019"/>
@@ -3722,7 +3683,7 @@
       <w:hyperlink w:anchor="_Toc7263098" w:history="1">
         <w:r>
           <w:rPr>
-            <w:rStyle w:val="Hyperlink"/>
+            <w:rStyle w:val="Lienhypertexte"/>
             <w:noProof/>
           </w:rPr>
           <w:t>3.3</w:t>
@@ -3739,7 +3700,7 @@
         </w:r>
         <w:r>
           <w:rPr>
-            <w:rStyle w:val="Hyperlink"/>
+            <w:rStyle w:val="Lienhypertexte"/>
             <w:noProof/>
           </w:rPr>
           <w:t>Bibliographie</w:t>
@@ -3796,7 +3757,7 @@
     </w:p>
     <w:p>
       <w:pPr>
-        <w:pStyle w:val="TOC1"/>
+        <w:pStyle w:val="TM1"/>
         <w:rPr>
           <w:rFonts w:asciiTheme="minorHAnsi" w:eastAsiaTheme="minorEastAsia" w:hAnsiTheme="minorHAnsi" w:cstheme="minorBidi"/>
           <w:sz w:val="22"/>
@@ -3807,7 +3768,7 @@
       <w:hyperlink w:anchor="_Toc7263099" w:history="1">
         <w:r>
           <w:rPr>
-            <w:rStyle w:val="Hyperlink"/>
+            <w:rStyle w:val="Lienhypertexte"/>
           </w:rPr>
           <w:t>Conclusion</w:t>
         </w:r>
@@ -3856,7 +3817,7 @@
     </w:p>
     <w:p>
       <w:pPr>
-        <w:pStyle w:val="TOC2"/>
+        <w:pStyle w:val="TM2"/>
         <w:tabs>
           <w:tab w:val="right" w:leader="dot" w:pos="9019"/>
         </w:tabs>
@@ -3871,7 +3832,7 @@
       <w:hyperlink w:anchor="_Toc7263100" w:history="1">
         <w:r>
           <w:rPr>
-            <w:rStyle w:val="Hyperlink"/>
+            <w:rStyle w:val="Lienhypertexte"/>
             <w:noProof/>
           </w:rPr>
           <w:t>Contributions</w:t>
@@ -3928,7 +3889,7 @@
     </w:p>
     <w:p>
       <w:pPr>
-        <w:pStyle w:val="TOC2"/>
+        <w:pStyle w:val="TM2"/>
         <w:tabs>
           <w:tab w:val="right" w:leader="dot" w:pos="9019"/>
         </w:tabs>
@@ -3943,7 +3904,7 @@
       <w:hyperlink w:anchor="_Toc7263101" w:history="1">
         <w:r>
           <w:rPr>
-            <w:rStyle w:val="Hyperlink"/>
+            <w:rStyle w:val="Lienhypertexte"/>
             <w:noProof/>
           </w:rPr>
           <w:t>Critique du travail</w:t>
@@ -4000,7 +3961,7 @@
     </w:p>
     <w:p>
       <w:pPr>
-        <w:pStyle w:val="TOC2"/>
+        <w:pStyle w:val="TM2"/>
         <w:tabs>
           <w:tab w:val="right" w:leader="dot" w:pos="9019"/>
         </w:tabs>
@@ -4015,7 +3976,7 @@
       <w:hyperlink w:anchor="_Toc7263102" w:history="1">
         <w:r>
           <w:rPr>
-            <w:rStyle w:val="Hyperlink"/>
+            <w:rStyle w:val="Lienhypertexte"/>
             <w:noProof/>
           </w:rPr>
           <w:t>Travaux futurs de recherche</w:t>
@@ -4072,7 +4033,7 @@
     </w:p>
     <w:p>
       <w:pPr>
-        <w:pStyle w:val="TOC2"/>
+        <w:pStyle w:val="TM2"/>
         <w:tabs>
           <w:tab w:val="right" w:leader="dot" w:pos="9019"/>
         </w:tabs>
@@ -4087,7 +4048,7 @@
       <w:hyperlink w:anchor="_Toc7263103" w:history="1">
         <w:r>
           <w:rPr>
-            <w:rStyle w:val="Hyperlink"/>
+            <w:rStyle w:val="Lienhypertexte"/>
             <w:noProof/>
           </w:rPr>
           <w:t>Perspective</w:t>
@@ -4144,7 +4105,7 @@
     </w:p>
     <w:p>
       <w:pPr>
-        <w:pStyle w:val="TOC1"/>
+        <w:pStyle w:val="TM1"/>
         <w:rPr>
           <w:rFonts w:asciiTheme="minorHAnsi" w:eastAsiaTheme="minorEastAsia" w:hAnsiTheme="minorHAnsi" w:cstheme="minorBidi"/>
           <w:sz w:val="22"/>
@@ -4155,7 +4116,7 @@
       <w:hyperlink w:anchor="_Toc7263104" w:history="1">
         <w:r>
           <w:rPr>
-            <w:rStyle w:val="Hyperlink"/>
+            <w:rStyle w:val="Lienhypertexte"/>
           </w:rPr>
           <w:t>Annexe A Démonstrations</w:t>
         </w:r>
@@ -4204,7 +4165,7 @@
     </w:p>
     <w:p>
       <w:pPr>
-        <w:pStyle w:val="TOC2"/>
+        <w:pStyle w:val="TM2"/>
         <w:tabs>
           <w:tab w:val="left" w:pos="880"/>
           <w:tab w:val="right" w:leader="dot" w:pos="9019"/>
@@ -4220,7 +4181,7 @@
       <w:hyperlink w:anchor="_Toc7263105" w:history="1">
         <w:r>
           <w:rPr>
-            <w:rStyle w:val="Hyperlink"/>
+            <w:rStyle w:val="Lienhypertexte"/>
             <w:noProof/>
           </w:rPr>
           <w:t>A.1</w:t>
@@ -4237,7 +4198,7 @@
         </w:r>
         <w:r>
           <w:rPr>
-            <w:rStyle w:val="Hyperlink"/>
+            <w:rStyle w:val="Lienhypertexte"/>
             <w:noProof/>
           </w:rPr>
           <w:t>Ordre d'application des définitions</w:t>
@@ -4294,7 +4255,7 @@
     </w:p>
     <w:p>
       <w:pPr>
-        <w:pStyle w:val="TOC2"/>
+        <w:pStyle w:val="TM2"/>
         <w:tabs>
           <w:tab w:val="left" w:pos="1100"/>
           <w:tab w:val="right" w:leader="dot" w:pos="9019"/>
@@ -4310,7 +4271,7 @@
       <w:hyperlink w:anchor="_Toc7263106" w:history="1">
         <w:r>
           <w:rPr>
-            <w:rStyle w:val="Hyperlink"/>
+            <w:rStyle w:val="Lienhypertexte"/>
             <w:noProof/>
           </w:rPr>
           <w:t>A.1.1</w:t>
@@ -4327,7 +4288,7 @@
         </w:r>
         <w:r>
           <w:rPr>
-            <w:rStyle w:val="Hyperlink"/>
+            <w:rStyle w:val="Lienhypertexte"/>
             <w:noProof/>
           </w:rPr>
           <w:t>Cas de base</w:t>
@@ -4384,7 +4345,7 @@
     </w:p>
     <w:p>
       <w:pPr>
-        <w:pStyle w:val="TOC2"/>
+        <w:pStyle w:val="TM2"/>
         <w:tabs>
           <w:tab w:val="left" w:pos="1320"/>
           <w:tab w:val="right" w:leader="dot" w:pos="9019"/>
@@ -4400,7 +4361,7 @@
       <w:hyperlink w:anchor="_Toc7263107" w:history="1">
         <w:r>
           <w:rPr>
-            <w:rStyle w:val="Hyperlink"/>
+            <w:rStyle w:val="Lienhypertexte"/>
             <w:noProof/>
           </w:rPr>
           <w:t>A.1.1.1</w:t>
@@ -4417,7 +4378,7 @@
         </w:r>
         <w:r>
           <w:rPr>
-            <w:rStyle w:val="Hyperlink"/>
+            <w:rStyle w:val="Lienhypertexte"/>
             <w:noProof/>
           </w:rPr>
           <w:t>Sous-cas</w:t>
@@ -4474,7 +4435,7 @@
     </w:p>
     <w:p>
       <w:pPr>
-        <w:pStyle w:val="TOC2"/>
+        <w:pStyle w:val="TM2"/>
         <w:tabs>
           <w:tab w:val="left" w:pos="1540"/>
           <w:tab w:val="right" w:leader="dot" w:pos="9019"/>
@@ -4490,7 +4451,7 @@
       <w:hyperlink w:anchor="_Toc7263108" w:history="1">
         <w:r>
           <w:rPr>
-            <w:rStyle w:val="Hyperlink"/>
+            <w:rStyle w:val="Lienhypertexte"/>
             <w:noProof/>
           </w:rPr>
           <w:t>A.1.1.1.1</w:t>
@@ -4507,7 +4468,7 @@
         </w:r>
         <w:r>
           <w:rPr>
-            <w:rStyle w:val="Hyperlink"/>
+            <w:rStyle w:val="Lienhypertexte"/>
             <w:noProof/>
           </w:rPr>
           <w:t>Sous-sous-cas</w:t>
@@ -4564,7 +4525,7 @@
     </w:p>
     <w:p>
       <w:pPr>
-        <w:pStyle w:val="TOC2"/>
+        <w:pStyle w:val="TM2"/>
         <w:tabs>
           <w:tab w:val="left" w:pos="880"/>
           <w:tab w:val="right" w:leader="dot" w:pos="9019"/>
@@ -4580,7 +4541,7 @@
       <w:hyperlink w:anchor="_Toc7263109" w:history="1">
         <w:r>
           <w:rPr>
-            <w:rStyle w:val="Hyperlink"/>
+            <w:rStyle w:val="Lienhypertexte"/>
             <w:noProof/>
           </w:rPr>
           <w:t>A.2</w:t>
@@ -4597,7 +4558,7 @@
         </w:r>
         <w:r>
           <w:rPr>
-            <w:rStyle w:val="Hyperlink"/>
+            <w:rStyle w:val="Lienhypertexte"/>
             <w:noProof/>
           </w:rPr>
           <w:t>Récursivité mutuelle de "ERA" et "AddDefinition"</w:t>
@@ -4654,7 +4615,7 @@
     </w:p>
     <w:p>
       <w:pPr>
-        <w:pStyle w:val="TOC2"/>
+        <w:pStyle w:val="TM2"/>
         <w:tabs>
           <w:tab w:val="left" w:pos="880"/>
           <w:tab w:val="right" w:leader="dot" w:pos="9019"/>
@@ -4670,7 +4631,7 @@
       <w:hyperlink w:anchor="_Toc7263110" w:history="1">
         <w:r>
           <w:rPr>
-            <w:rStyle w:val="Hyperlink"/>
+            <w:rStyle w:val="Lienhypertexte"/>
             <w:noProof/>
           </w:rPr>
           <w:t>A.3</w:t>
@@ -4687,7 +4648,7 @@
         </w:r>
         <w:r>
           <w:rPr>
-            <w:rStyle w:val="Hyperlink"/>
+            <w:rStyle w:val="Lienhypertexte"/>
             <w:noProof/>
           </w:rPr>
           <w:t>Quantificateurs dans "ComputeSolution"</w:t>
@@ -4744,7 +4705,7 @@
     </w:p>
     <w:p>
       <w:pPr>
-        <w:pStyle w:val="TOC1"/>
+        <w:pStyle w:val="TM1"/>
         <w:rPr>
           <w:rFonts w:asciiTheme="minorHAnsi" w:eastAsiaTheme="minorEastAsia" w:hAnsiTheme="minorHAnsi" w:cstheme="minorBidi"/>
           <w:sz w:val="22"/>
@@ -4755,7 +4716,7 @@
       <w:hyperlink w:anchor="_Toc7263111" w:history="1">
         <w:r>
           <w:rPr>
-            <w:rStyle w:val="Hyperlink"/>
+            <w:rStyle w:val="Lienhypertexte"/>
           </w:rPr>
           <w:t>Annexe B Algorithmes ERA et FCA précédents</w:t>
         </w:r>
@@ -4804,7 +4765,7 @@
     </w:p>
     <w:p>
       <w:pPr>
-        <w:pStyle w:val="TOC2"/>
+        <w:pStyle w:val="TM2"/>
         <w:tabs>
           <w:tab w:val="left" w:pos="880"/>
           <w:tab w:val="right" w:leader="dot" w:pos="9019"/>
@@ -4820,7 +4781,7 @@
       <w:hyperlink w:anchor="_Toc7263112" w:history="1">
         <w:r>
           <w:rPr>
-            <w:rStyle w:val="Hyperlink"/>
+            <w:rStyle w:val="Lienhypertexte"/>
             <w:noProof/>
           </w:rPr>
           <w:t>B.1</w:t>
@@ -4837,7 +4798,7 @@
         </w:r>
         <w:r>
           <w:rPr>
-            <w:rStyle w:val="Hyperlink"/>
+            <w:rStyle w:val="Lienhypertexte"/>
             <w:noProof/>
           </w:rPr>
           <w:t>Algorithme FCA</w:t>
@@ -4894,7 +4855,7 @@
     </w:p>
     <w:p>
       <w:pPr>
-        <w:pStyle w:val="TOC2"/>
+        <w:pStyle w:val="TM2"/>
         <w:tabs>
           <w:tab w:val="left" w:pos="880"/>
           <w:tab w:val="right" w:leader="dot" w:pos="9019"/>
@@ -4910,7 +4871,7 @@
       <w:hyperlink w:anchor="_Toc7263113" w:history="1">
         <w:r>
           <w:rPr>
-            <w:rStyle w:val="Hyperlink"/>
+            <w:rStyle w:val="Lienhypertexte"/>
             <w:noProof/>
           </w:rPr>
           <w:t>B.2</w:t>
@@ -4927,7 +4888,7 @@
         </w:r>
         <w:r>
           <w:rPr>
-            <w:rStyle w:val="Hyperlink"/>
+            <w:rStyle w:val="Lienhypertexte"/>
             <w:noProof/>
           </w:rPr>
           <w:t>Algorithme ERA</w:t>
@@ -4984,7 +4945,7 @@
     </w:p>
     <w:p>
       <w:pPr>
-        <w:pStyle w:val="TOC1"/>
+        <w:pStyle w:val="TM1"/>
         <w:rPr>
           <w:rFonts w:asciiTheme="minorHAnsi" w:eastAsiaTheme="minorEastAsia" w:hAnsiTheme="minorHAnsi" w:cstheme="minorBidi"/>
           <w:sz w:val="22"/>
@@ -4995,7 +4956,7 @@
       <w:hyperlink w:anchor="_Toc7263114" w:history="1">
         <w:r>
           <w:rPr>
-            <w:rStyle w:val="Hyperlink"/>
+            <w:rStyle w:val="Lienhypertexte"/>
           </w:rPr>
           <w:t>Bibliographie</w:t>
         </w:r>
@@ -5100,7 +5061,7 @@
     </w:p>
     <w:p>
       <w:pPr>
-        <w:pStyle w:val="TableofFigures"/>
+        <w:pStyle w:val="Tabledesillustrations"/>
         <w:tabs>
           <w:tab w:val="right" w:leader="dot" w:pos="9019"/>
         </w:tabs>
@@ -5120,7 +5081,7 @@
       <w:hyperlink w:anchor="_Toc172963471" w:history="1">
         <w:r>
           <w:rPr>
-            <w:rStyle w:val="Hyperlink"/>
+            <w:rStyle w:val="Lienhypertexte"/>
             <w:noProof/>
           </w:rPr>
           <w:t>Tableau 1 - Liste des styles définis pour les mémoires et thèses</w:t>
@@ -5196,7 +5157,7 @@
     </w:p>
     <w:p>
       <w:pPr>
-        <w:pStyle w:val="TableofFigures"/>
+        <w:pStyle w:val="Tabledesillustrations"/>
         <w:tabs>
           <w:tab w:val="right" w:leader="dot" w:pos="9019"/>
         </w:tabs>
@@ -5220,7 +5181,7 @@
       <w:hyperlink w:anchor="_Toc7336178" w:history="1">
         <w:r>
           <w:rPr>
-            <w:rStyle w:val="Hyperlink"/>
+            <w:rStyle w:val="Lienhypertexte"/>
             <w:noProof/>
           </w:rPr>
           <w:t>Figure 1 - Algorithme A*</w:t>
@@ -5277,7 +5238,7 @@
     </w:p>
     <w:p>
       <w:pPr>
-        <w:pStyle w:val="TableofFigures"/>
+        <w:pStyle w:val="Tabledesillustrations"/>
         <w:tabs>
           <w:tab w:val="right" w:leader="dot" w:pos="9019"/>
         </w:tabs>
@@ -5292,7 +5253,7 @@
       <w:hyperlink w:anchor="_Toc7336179" w:history="1">
         <w:r>
           <w:rPr>
-            <w:rStyle w:val="Hyperlink"/>
+            <w:rStyle w:val="Lienhypertexte"/>
             <w:noProof/>
           </w:rPr>
           <w:t>Figure 2 - Menu pour l'insertion d'une figure</w:t>
@@ -5349,7 +5310,7 @@
     </w:p>
     <w:p>
       <w:pPr>
-        <w:pStyle w:val="TableofFigures"/>
+        <w:pStyle w:val="Tabledesillustrations"/>
         <w:tabs>
           <w:tab w:val="right" w:leader="dot" w:pos="9019"/>
         </w:tabs>
@@ -5364,7 +5325,7 @@
       <w:hyperlink w:anchor="_Toc7336180" w:history="1">
         <w:r>
           <w:rPr>
-            <w:rStyle w:val="Hyperlink"/>
+            <w:rStyle w:val="Lienhypertexte"/>
             <w:noProof/>
           </w:rPr>
           <w:t>Figure 3 - Menu pour l'insertion d'une légende d'une figure</w:t>
@@ -5421,7 +5382,7 @@
     </w:p>
     <w:p>
       <w:pPr>
-        <w:pStyle w:val="TableofFigures"/>
+        <w:pStyle w:val="Tabledesillustrations"/>
         <w:tabs>
           <w:tab w:val="right" w:leader="dot" w:pos="9019"/>
         </w:tabs>
@@ -5436,7 +5397,7 @@
       <w:hyperlink w:anchor="_Toc7336181" w:history="1">
         <w:r>
           <w:rPr>
-            <w:rStyle w:val="Hyperlink"/>
+            <w:rStyle w:val="Lienhypertexte"/>
             <w:noProof/>
           </w:rPr>
           <w:t>Figure 4 - Menu pour l'insertion d'un renvoi à une figure</w:t>
@@ -5493,7 +5454,7 @@
     </w:p>
     <w:p>
       <w:pPr>
-        <w:pStyle w:val="TableofFigures"/>
+        <w:pStyle w:val="Tabledesillustrations"/>
         <w:tabs>
           <w:tab w:val="right" w:leader="dot" w:pos="9019"/>
         </w:tabs>
@@ -5508,7 +5469,7 @@
       <w:hyperlink w:anchor="_Toc7336182" w:history="1">
         <w:r>
           <w:rPr>
-            <w:rStyle w:val="Hyperlink"/>
+            <w:rStyle w:val="Lienhypertexte"/>
             <w:noProof/>
           </w:rPr>
           <w:t>Figure 5 - Fenêtre permettant de choisir le type de renvoi</w:t>
@@ -5570,7 +5531,7 @@
     </w:p>
     <w:p>
       <w:pPr>
-        <w:pStyle w:val="Heading1"/>
+        <w:pStyle w:val="Titre1"/>
         <w:sectPr>
           <w:footerReference w:type="even" r:id="rId12"/>
           <w:footerReference w:type="default" r:id="rId13"/>
@@ -5586,45 +5547,408 @@
     <w:p/>
     <w:p>
       <w:pPr>
-        <w:pStyle w:val="Heading1"/>
+        <w:pStyle w:val="Titre"/>
         <w:numPr>
           <w:ilvl w:val="0"/>
-          <w:numId w:val="0"/>
+          <w:numId w:val="50"/>
         </w:numPr>
       </w:pPr>
       <w:r>
+        <w:t>Introduction</w:t>
+      </w:r>
+      <w:r>
+        <w:t xml:space="preserve"> Générale</w:t>
+      </w:r>
+    </w:p>
+    <w:p>
+      <w:pPr>
+        <w:pStyle w:val="Titre2"/>
+      </w:pPr>
+      <w:r>
+        <w:t xml:space="preserve">Contexte </w:t>
+      </w:r>
+    </w:p>
+    <w:p>
+      <w:pPr>
+        <w:pStyle w:val="Corpsdetexte"/>
+        <w:rPr>
+          <w:rFonts w:asciiTheme="minorHAnsi" w:hAnsiTheme="minorHAnsi" w:cstheme="minorHAnsi"/>
+        </w:rPr>
+      </w:pPr>
+      <w:r>
+        <w:rPr>
+          <w:rFonts w:asciiTheme="minorHAnsi" w:hAnsiTheme="minorHAnsi" w:cstheme="minorHAnsi"/>
+        </w:rPr>
+        <w:t xml:space="preserve">Les besoins quotidiens étant de plus en plus nombreux, il nous arrive bien souvent de voir acheter un produit en particulier mais comme </w:t>
+      </w:r>
+      <w:r>
+        <w:rPr>
+          <w:rFonts w:asciiTheme="minorHAnsi" w:hAnsiTheme="minorHAnsi" w:cstheme="minorHAnsi"/>
+        </w:rPr>
+        <w:t>nous</w:t>
+      </w:r>
+      <w:r>
+        <w:rPr>
+          <w:rFonts w:asciiTheme="minorHAnsi" w:hAnsiTheme="minorHAnsi" w:cstheme="minorHAnsi"/>
+        </w:rPr>
+        <w:t xml:space="preserve"> ne </w:t>
+      </w:r>
+      <w:r>
+        <w:rPr>
+          <w:rFonts w:asciiTheme="minorHAnsi" w:hAnsiTheme="minorHAnsi" w:cstheme="minorHAnsi"/>
+        </w:rPr>
+        <w:t>pouvons</w:t>
+      </w:r>
+      <w:r>
+        <w:rPr>
+          <w:rFonts w:asciiTheme="minorHAnsi" w:hAnsiTheme="minorHAnsi" w:cstheme="minorHAnsi"/>
+        </w:rPr>
+        <w:t xml:space="preserve"> pas savoir d’avance où se trouve précisément ce produit</w:t>
+      </w:r>
+      <w:r>
+        <w:rPr>
+          <w:rFonts w:asciiTheme="minorHAnsi" w:hAnsiTheme="minorHAnsi" w:cstheme="minorHAnsi"/>
+        </w:rPr>
+        <w:t xml:space="preserve"> alors</w:t>
+      </w:r>
+      <w:r>
+        <w:rPr>
+          <w:rFonts w:asciiTheme="minorHAnsi" w:hAnsiTheme="minorHAnsi" w:cstheme="minorHAnsi"/>
+        </w:rPr>
+        <w:t xml:space="preserve"> </w:t>
+      </w:r>
+      <w:r>
+        <w:rPr>
+          <w:rFonts w:asciiTheme="minorHAnsi" w:hAnsiTheme="minorHAnsi" w:cstheme="minorHAnsi"/>
+        </w:rPr>
+        <w:t>nous nous mettons</w:t>
+      </w:r>
+      <w:r>
+        <w:rPr>
+          <w:rFonts w:asciiTheme="minorHAnsi" w:hAnsiTheme="minorHAnsi" w:cstheme="minorHAnsi"/>
+        </w:rPr>
+        <w:t xml:space="preserve"> à le chercher un peu partout sans avoir l’assurance de le trouver ni si </w:t>
+      </w:r>
+      <w:r>
+        <w:rPr>
+          <w:rFonts w:asciiTheme="minorHAnsi" w:hAnsiTheme="minorHAnsi" w:cstheme="minorHAnsi"/>
+        </w:rPr>
+        <w:t>nous aurons</w:t>
+      </w:r>
+      <w:r>
+        <w:rPr>
+          <w:rFonts w:asciiTheme="minorHAnsi" w:hAnsiTheme="minorHAnsi" w:cstheme="minorHAnsi"/>
+        </w:rPr>
+        <w:t xml:space="preserve"> assez d’argent pour pouvoir l’acheter une fois </w:t>
+      </w:r>
+      <w:r>
+        <w:rPr>
+          <w:rFonts w:asciiTheme="minorHAnsi" w:hAnsiTheme="minorHAnsi" w:cstheme="minorHAnsi"/>
+        </w:rPr>
+        <w:t>que nous</w:t>
+      </w:r>
+      <w:r>
+        <w:rPr>
+          <w:rFonts w:asciiTheme="minorHAnsi" w:hAnsiTheme="minorHAnsi" w:cstheme="minorHAnsi"/>
+        </w:rPr>
+        <w:t xml:space="preserve"> l’aur</w:t>
+      </w:r>
+      <w:r>
+        <w:rPr>
+          <w:rFonts w:asciiTheme="minorHAnsi" w:hAnsiTheme="minorHAnsi" w:cstheme="minorHAnsi"/>
+        </w:rPr>
+        <w:t>ons</w:t>
+      </w:r>
+      <w:r>
+        <w:rPr>
+          <w:rFonts w:asciiTheme="minorHAnsi" w:hAnsiTheme="minorHAnsi" w:cstheme="minorHAnsi"/>
+        </w:rPr>
+        <w:t xml:space="preserve"> trouver et cela peut entraîner une </w:t>
+      </w:r>
+      <w:r>
+        <w:rPr>
+          <w:rFonts w:asciiTheme="minorHAnsi" w:hAnsiTheme="minorHAnsi" w:cstheme="minorHAnsi"/>
+        </w:rPr>
+        <w:t>perte de temps et une certaine frustration.</w:t>
+      </w:r>
+    </w:p>
+    <w:p>
+      <w:pPr>
+        <w:pStyle w:val="Corpsdetexte"/>
+        <w:rPr>
+          <w:rFonts w:asciiTheme="minorHAnsi" w:hAnsiTheme="minorHAnsi" w:cstheme="minorHAnsi"/>
+        </w:rPr>
+      </w:pPr>
+      <w:r>
+        <w:rPr>
+          <w:rFonts w:asciiTheme="minorHAnsi" w:hAnsiTheme="minorHAnsi" w:cstheme="minorHAnsi"/>
+        </w:rPr>
+        <w:t>Dans ce contexte avoir la possibilité de parler à un assistant qui sera toujours disponible nous répondre dans un supermarché peut s’avérer important pour avoir des informations sur le produit dont nous avons besoin de savoir la disponibilité et d’autres détails en particulier.</w:t>
+      </w:r>
+    </w:p>
+    <w:p>
+      <w:pPr>
+        <w:pStyle w:val="Corpsdetexte"/>
+        <w:rPr>
+          <w:rFonts w:asciiTheme="minorHAnsi" w:hAnsiTheme="minorHAnsi" w:cstheme="minorHAnsi"/>
+        </w:rPr>
+      </w:pPr>
+      <w:r>
+        <w:rPr>
+          <w:rFonts w:asciiTheme="minorHAnsi" w:hAnsiTheme="minorHAnsi" w:cstheme="minorHAnsi"/>
+        </w:rPr>
+        <w:t xml:space="preserve">En partant de là, nous pensons que la création de </w:t>
+      </w:r>
+      <w:proofErr w:type="spellStart"/>
+      <w:r>
+        <w:rPr>
+          <w:rFonts w:asciiTheme="minorHAnsi" w:hAnsiTheme="minorHAnsi" w:cstheme="minorHAnsi"/>
+        </w:rPr>
+        <w:t>Chatbot</w:t>
+      </w:r>
+      <w:proofErr w:type="spellEnd"/>
+      <w:r>
+        <w:rPr>
+          <w:rFonts w:asciiTheme="minorHAnsi" w:hAnsiTheme="minorHAnsi" w:cstheme="minorHAnsi"/>
+        </w:rPr>
+        <w:t xml:space="preserve"> a</w:t>
+      </w:r>
+      <w:r>
+        <w:rPr>
+          <w:rFonts w:asciiTheme="minorHAnsi" w:hAnsiTheme="minorHAnsi" w:cstheme="minorHAnsi"/>
+        </w:rPr>
+        <w:t xml:space="preserve">vec un assistant virtuel pour assister des clients qui ont besoin d’avoir des informations des produis du supermarché </w:t>
+      </w:r>
+      <w:proofErr w:type="spellStart"/>
+      <w:r>
+        <w:rPr>
+          <w:rFonts w:asciiTheme="minorHAnsi" w:hAnsiTheme="minorHAnsi" w:cstheme="minorHAnsi"/>
+        </w:rPr>
+        <w:t>Ruvunda</w:t>
+      </w:r>
+      <w:proofErr w:type="spellEnd"/>
+      <w:r>
+        <w:rPr>
+          <w:rFonts w:asciiTheme="minorHAnsi" w:hAnsiTheme="minorHAnsi" w:cstheme="minorHAnsi"/>
+        </w:rPr>
+        <w:t xml:space="preserve"> est important pour que les clients sachent sans avoir à se déplacer si le produit qu’ils se trouvent dans le supermarché.</w:t>
+      </w:r>
+    </w:p>
+    <w:p>
+      <w:pPr>
+        <w:pStyle w:val="Titre2"/>
+      </w:pPr>
+      <w:r>
+        <w:t xml:space="preserve">Identification et formulation du problème </w:t>
+      </w:r>
+    </w:p>
+    <w:p>
+      <w:pPr>
+        <w:pStyle w:val="Corpsdetexte"/>
+        <w:rPr>
+          <w:rFonts w:asciiTheme="minorHAnsi" w:hAnsiTheme="minorHAnsi" w:cstheme="minorHAnsi"/>
+        </w:rPr>
+      </w:pPr>
+      <w:r>
+        <w:rPr>
+          <w:rFonts w:asciiTheme="minorHAnsi" w:hAnsiTheme="minorHAnsi" w:cstheme="minorHAnsi"/>
+        </w:rPr>
+        <w:t>Aller chercher un produit dans un supermarché qui se trouve près de là où nous restons sans pour autant le trouver ne pas déranger si nous le faisons une fois ou deux ou si on est libre, mais quand nous sommes obligés d’aller chercher une même chose plusieurs fois</w:t>
+      </w:r>
+      <w:r>
+        <w:rPr>
+          <w:rFonts w:asciiTheme="minorHAnsi" w:hAnsiTheme="minorHAnsi" w:cstheme="minorHAnsi"/>
+        </w:rPr>
+        <w:t xml:space="preserve"> </w:t>
+      </w:r>
+      <w:r>
+        <w:rPr>
+          <w:rFonts w:asciiTheme="minorHAnsi" w:hAnsiTheme="minorHAnsi" w:cstheme="minorHAnsi"/>
+        </w:rPr>
+        <w:t>peut entraîner une certaine frustration</w:t>
+      </w:r>
+      <w:r>
+        <w:rPr>
+          <w:rFonts w:asciiTheme="minorHAnsi" w:hAnsiTheme="minorHAnsi" w:cstheme="minorHAnsi"/>
+        </w:rPr>
+        <w:t xml:space="preserve">, sans compter que nous pouvons habiter loin de supermarché, c’est qui implique pour y aller, nous allons devoir payer le transport sans l’assurance de trouver ce que nous chercher et au final nous auront perdu notre temps, notre </w:t>
+      </w:r>
+      <w:r>
+        <w:rPr>
+          <w:rFonts w:asciiTheme="minorHAnsi" w:hAnsiTheme="minorHAnsi" w:cstheme="minorHAnsi"/>
+        </w:rPr>
         <w:lastRenderedPageBreak/>
-        <w:t>Introduction</w:t>
-      </w:r>
-      <w:r>
-        <w:t xml:space="preserve"> Générale</w:t>
-      </w:r>
-    </w:p>
-    <w:p>
-      <w:r>
-        <w:t xml:space="preserve">L'introduction de ce projet, "Conception d'un Système de Sécurisation pour une Ferme de Bétail à </w:t>
+        <w:t xml:space="preserve">énergie et même notre d’argent de transport. Cette situation pourrait décourager certains clients d’aller recherchera ce même produit une autre fois parce qu’ils se diront que le produit n'est toujours disponible, voilà pourquoi nous avons eu l’idée de créer un </w:t>
       </w:r>
       <w:proofErr w:type="spellStart"/>
       <w:r>
-        <w:t>Masisi</w:t>
+        <w:rPr>
+          <w:rFonts w:asciiTheme="minorHAnsi" w:hAnsiTheme="minorHAnsi" w:cstheme="minorHAnsi"/>
+        </w:rPr>
+        <w:t>Chatbot</w:t>
       </w:r>
       <w:proofErr w:type="spellEnd"/>
       <w:r>
-        <w:t xml:space="preserve">", expose le contexte spécifique de </w:t>
+        <w:rPr>
+          <w:rFonts w:asciiTheme="minorHAnsi" w:hAnsiTheme="minorHAnsi" w:cstheme="minorHAnsi"/>
+        </w:rPr>
+        <w:t xml:space="preserve"> pour aider les clients de savoir d’avance si le produit qu’ils cherchent se trouve réellement dans le supermarché </w:t>
+      </w:r>
+      <w:r>
+        <w:rPr>
+          <w:rFonts w:asciiTheme="minorHAnsi" w:hAnsiTheme="minorHAnsi" w:cstheme="minorHAnsi"/>
+        </w:rPr>
+        <w:t>mais aussi d’autres détails du produit dans pour autant se déplacer.</w:t>
+      </w:r>
+    </w:p>
+    <w:p>
+      <w:pPr>
+        <w:pStyle w:val="Titre2"/>
+      </w:pPr>
+      <w:r>
+        <w:t xml:space="preserve">Formulation du problème </w:t>
+      </w:r>
+    </w:p>
+    <w:p>
+      <w:pPr>
+        <w:pStyle w:val="Corpsdetexte"/>
+        <w:rPr>
+          <w:rFonts w:asciiTheme="minorHAnsi" w:hAnsiTheme="minorHAnsi" w:cstheme="minorHAnsi"/>
+        </w:rPr>
+      </w:pPr>
+      <w:r>
+        <w:rPr>
+          <w:rFonts w:asciiTheme="minorHAnsi" w:hAnsiTheme="minorHAnsi" w:cstheme="minorHAnsi"/>
+        </w:rPr>
+        <w:t>En partant des problèmes présenter ci haut, une question se pose :</w:t>
+      </w:r>
+    </w:p>
+    <w:p>
+      <w:pPr>
+        <w:pStyle w:val="Corpsdetexte"/>
+        <w:rPr>
+          <w:rFonts w:asciiTheme="minorHAnsi" w:hAnsiTheme="minorHAnsi" w:cstheme="minorHAnsi"/>
+        </w:rPr>
+      </w:pPr>
+      <w:r>
+        <w:rPr>
+          <w:rFonts w:asciiTheme="minorHAnsi" w:hAnsiTheme="minorHAnsi" w:cstheme="minorHAnsi"/>
+        </w:rPr>
+        <w:t>Comment faire en sorte qu’un supermarché puisse communiquer avec ces clients sur la disponibilité de ces produits sans que les clients ne soient  dans le supermarché ?</w:t>
+      </w:r>
+    </w:p>
+    <w:p>
+      <w:pPr>
+        <w:pStyle w:val="Corpsdetexte"/>
+        <w:rPr>
+          <w:rFonts w:asciiTheme="minorHAnsi" w:hAnsiTheme="minorHAnsi" w:cstheme="minorHAnsi"/>
+        </w:rPr>
+      </w:pPr>
+      <w:r>
+        <w:rPr>
+          <w:rFonts w:asciiTheme="minorHAnsi" w:hAnsiTheme="minorHAnsi" w:cstheme="minorHAnsi"/>
+        </w:rPr>
+        <w:t>Cette question nous amène à nous poser ces questions :</w:t>
+      </w:r>
+    </w:p>
+    <w:p>
+      <w:pPr>
+        <w:pStyle w:val="Corpsdetexte"/>
+        <w:numPr>
+          <w:ilvl w:val="0"/>
+          <w:numId w:val="51"/>
+        </w:numPr>
+        <w:rPr>
+          <w:rFonts w:asciiTheme="minorHAnsi" w:hAnsiTheme="minorHAnsi" w:cstheme="minorHAnsi"/>
+        </w:rPr>
+      </w:pPr>
+      <w:r>
+        <w:rPr>
+          <w:rFonts w:asciiTheme="minorHAnsi" w:hAnsiTheme="minorHAnsi" w:cstheme="minorHAnsi"/>
+        </w:rPr>
+        <w:t xml:space="preserve">La création d’une plateforme de communication avec les clients peut-il </w:t>
+      </w:r>
+      <w:r>
+        <w:rPr>
+          <w:rFonts w:asciiTheme="minorHAnsi" w:hAnsiTheme="minorHAnsi" w:cstheme="minorHAnsi"/>
+        </w:rPr>
+        <w:t>améliorer la relation d’un supermarché avec ces clients ?</w:t>
+      </w:r>
+    </w:p>
+    <w:p>
+      <w:pPr>
+        <w:pStyle w:val="Corpsdetexte"/>
+        <w:numPr>
+          <w:ilvl w:val="0"/>
+          <w:numId w:val="51"/>
+        </w:numPr>
+        <w:rPr>
+          <w:rFonts w:asciiTheme="minorHAnsi" w:hAnsiTheme="minorHAnsi" w:cstheme="minorHAnsi"/>
+        </w:rPr>
+      </w:pPr>
+      <w:r>
+        <w:rPr>
+          <w:rFonts w:asciiTheme="minorHAnsi" w:hAnsiTheme="minorHAnsi" w:cstheme="minorHAnsi"/>
+        </w:rPr>
+        <w:t>Avoir des informations plus spécifiques sur la disponibilité d’un produit peut-il donner plus d’envie aux clients de venir dans le supermarché ?</w:t>
+      </w:r>
+    </w:p>
+    <w:p>
+      <w:pPr>
+        <w:pStyle w:val="Corpsdetexte"/>
+        <w:numPr>
+          <w:ilvl w:val="0"/>
+          <w:numId w:val="51"/>
+        </w:numPr>
+        <w:rPr>
+          <w:rFonts w:asciiTheme="minorHAnsi" w:hAnsiTheme="minorHAnsi" w:cstheme="minorHAnsi"/>
+        </w:rPr>
+      </w:pPr>
+      <w:r>
+        <w:rPr>
+          <w:rFonts w:asciiTheme="minorHAnsi" w:hAnsiTheme="minorHAnsi" w:cstheme="minorHAnsi"/>
+        </w:rPr>
+        <w:t xml:space="preserve">Connaitre les prix de produits par le </w:t>
       </w:r>
       <w:proofErr w:type="spellStart"/>
       <w:r>
-        <w:t>Masisi</w:t>
+        <w:rPr>
+          <w:rFonts w:asciiTheme="minorHAnsi" w:hAnsiTheme="minorHAnsi" w:cstheme="minorHAnsi"/>
+        </w:rPr>
+        <w:t>Chatbot</w:t>
       </w:r>
       <w:proofErr w:type="spellEnd"/>
       <w:r>
-        <w:t xml:space="preserve"> en matière d'agriculture et de sécurité des fermes. Elle met en lumière les enjeux sécuritaires auxquels sont confrontées les exploitations de bétail dans la région et énonce les objectifs principaux de la conception du système de sécurisation.</w:t>
-      </w:r>
-    </w:p>
-    <w:p/>
-    <w:p>
-      <w:pPr>
-        <w:pStyle w:val="Heading1"/>
+        <w:rPr>
+          <w:rFonts w:asciiTheme="minorHAnsi" w:hAnsiTheme="minorHAnsi" w:cstheme="minorHAnsi"/>
+        </w:rPr>
+        <w:t xml:space="preserve"> peut-il aider les clients à savoir s’ils ont le budget nécessaire pour aller acheter le produit ?</w:t>
+      </w:r>
+    </w:p>
+    <w:p>
+      <w:pPr>
+        <w:pStyle w:val="Titre2"/>
+      </w:pPr>
+      <w:r>
+        <w:t>Hypothèse du travail</w:t>
+      </w:r>
+    </w:p>
+    <w:p>
+      <w:pPr>
+        <w:pStyle w:val="Corpsdetexte"/>
+      </w:pPr>
+    </w:p>
+    <w:p>
+      <w:pPr>
+        <w:pStyle w:val="Corpsdetexte"/>
+        <w:rPr>
+          <w:rFonts w:asciiTheme="minorHAnsi" w:hAnsiTheme="minorHAnsi" w:cstheme="minorHAnsi"/>
+        </w:rPr>
+      </w:pPr>
+    </w:p>
+    <w:p>
+      <w:pPr>
+        <w:pStyle w:val="Titre1"/>
       </w:pPr>
       <w:r>
         <w:lastRenderedPageBreak/>
@@ -5650,7 +5974,7 @@
     <w:p/>
     <w:p>
       <w:pPr>
-        <w:pStyle w:val="Heading1"/>
+        <w:pStyle w:val="Titre1"/>
       </w:pPr>
       <w:r>
         <w:lastRenderedPageBreak/>
@@ -5667,7 +5991,7 @@
     </w:p>
     <w:p>
       <w:pPr>
-        <w:pStyle w:val="Heading1"/>
+        <w:pStyle w:val="Titre1"/>
       </w:pPr>
       <w:r>
         <w:lastRenderedPageBreak/>
@@ -5682,7 +6006,7 @@
     </w:p>
     <w:p>
       <w:pPr>
-        <w:pStyle w:val="Heading2"/>
+        <w:pStyle w:val="Titre2"/>
       </w:pPr>
       <w:r>
         <w:t xml:space="preserve">Conception </w:t>
@@ -5696,7 +6020,7 @@
     <w:p/>
     <w:p>
       <w:pPr>
-        <w:pStyle w:val="Heading2"/>
+        <w:pStyle w:val="Titre2"/>
       </w:pPr>
       <w:r>
         <w:t xml:space="preserve">Mise en œuvre </w:t>
@@ -5723,7 +6047,7 @@
     </w:p>
     <w:p>
       <w:pPr>
-        <w:pStyle w:val="Heading1"/>
+        <w:pStyle w:val="Titre1"/>
       </w:pPr>
       <w:r>
         <w:lastRenderedPageBreak/>
@@ -5741,7 +6065,7 @@
     </w:p>
     <w:p>
       <w:pPr>
-        <w:pStyle w:val="Heading2"/>
+        <w:pStyle w:val="Titre2"/>
       </w:pPr>
       <w:r>
         <w:t>Résultats</w:t>
@@ -5754,7 +6078,7 @@
     </w:p>
     <w:p>
       <w:pPr>
-        <w:pStyle w:val="Heading2"/>
+        <w:pStyle w:val="Titre2"/>
       </w:pPr>
       <w:r>
         <w:t>Discussion</w:t>
@@ -5768,7 +6092,7 @@
     <w:p/>
     <w:p>
       <w:pPr>
-        <w:pStyle w:val="Heading1"/>
+        <w:pStyle w:val="Titre1"/>
       </w:pPr>
       <w:r>
         <w:lastRenderedPageBreak/>
@@ -5805,7 +6129,7 @@
     </w:p>
     <w:p>
       <w:pPr>
-        <w:pStyle w:val="BodyText"/>
+        <w:pStyle w:val="Corpsdetexte"/>
         <w:rPr>
           <w:i/>
         </w:rPr>
@@ -5877,15 +6201,7 @@
       </w:r>
       <w:r>
         <w:tab/>
-        <w:t>Abrial, J.-</w:t>
-      </w:r>
-      <w:proofErr w:type="gramStart"/>
-      <w:r>
-        <w:t>R. :</w:t>
-      </w:r>
-      <w:proofErr w:type="gramEnd"/>
-      <w:r>
-        <w:t xml:space="preserve">  </w:t>
+        <w:t xml:space="preserve">Abrial, J.-R. :  </w:t>
       </w:r>
       <w:r>
         <w:rPr>
@@ -5897,23 +6213,8 @@
       <w:r>
         <w:t xml:space="preserve">. </w:t>
       </w:r>
-      <w:smartTag w:uri="urn:schemas-microsoft-com:office:smarttags" w:element="place">
-        <w:smartTag w:uri="urn:schemas-microsoft-com:office:smarttags" w:element="PlaceName">
-          <w:r>
-            <w:t>Cambridge</w:t>
-          </w:r>
-        </w:smartTag>
-        <w:r>
-          <w:t xml:space="preserve"> </w:t>
-        </w:r>
-        <w:smartTag w:uri="urn:schemas-microsoft-com:office:smarttags" w:element="PlaceType">
-          <w:r>
-            <w:t>University</w:t>
-          </w:r>
-        </w:smartTag>
-      </w:smartTag>
-      <w:r>
-        <w:t xml:space="preserve"> Press, 1996.</w:t>
+      <w:r>
+        <w:t>Cambridge University Press, 1996.</w:t>
       </w:r>
     </w:p>
     <w:p>
@@ -6075,15 +6376,7 @@
       </w:r>
       <w:proofErr w:type="spellEnd"/>
       <w:r>
-        <w:t xml:space="preserve">, R., Frappier, M.: Applying </w:t>
-      </w:r>
-      <w:proofErr w:type="spellStart"/>
-      <w:r>
-        <w:t>CSP</w:t>
-      </w:r>
-      <w:proofErr w:type="spellEnd"/>
-      <w:r>
-        <w:t xml:space="preserve">||B to Information Systems, </w:t>
+        <w:t xml:space="preserve">, R., Frappier, M.: Applying CSP||B to Information Systems, </w:t>
       </w:r>
       <w:r>
         <w:rPr>
@@ -6251,25 +6544,7 @@
         <w:t>Software Specification Methods : An Overview Using a Case Study</w:t>
       </w:r>
       <w:r>
-        <w:t xml:space="preserve">, Hermes Science Publishing, </w:t>
-      </w:r>
-      <w:smartTag w:uri="urn:schemas-microsoft-com:office:smarttags" w:element="place">
-        <w:smartTag w:uri="urn:schemas-microsoft-com:office:smarttags" w:element="City">
-          <w:r>
-            <w:t>London</w:t>
-          </w:r>
-        </w:smartTag>
-        <w:r>
-          <w:t xml:space="preserve">, </w:t>
-        </w:r>
-        <w:smartTag w:uri="urn:schemas-microsoft-com:office:smarttags" w:element="country-region">
-          <w:r>
-            <w:t>England</w:t>
-          </w:r>
-        </w:smartTag>
-      </w:smartTag>
-      <w:r>
-        <w:t>, 2006.</w:t>
+        <w:t>, Hermes Science Publishing, London, England, 2006.</w:t>
       </w:r>
     </w:p>
     <w:p>
@@ -6425,21 +6700,7 @@
         <w:rPr>
           <w:lang w:val="fr-CA"/>
         </w:rPr>
-        <w:t xml:space="preserve">Rapport technique </w:t>
-      </w:r>
-      <w:proofErr w:type="spellStart"/>
-      <w:r>
-        <w:rPr>
-          <w:lang w:val="fr-CA"/>
-        </w:rPr>
-        <w:t>CEDRIC</w:t>
-      </w:r>
-      <w:proofErr w:type="spellEnd"/>
-      <w:r>
-        <w:rPr>
-          <w:lang w:val="fr-CA"/>
-        </w:rPr>
-        <w:t xml:space="preserve"> n°277, Institut d'Informatique d'Entreprise, Conservatoire National des Arts et Métiers, Évry, </w:t>
+        <w:t xml:space="preserve">Rapport technique CEDRIC n°277, Institut d'Informatique d'Entreprise, Conservatoire National des Arts et Métiers, Évry, </w:t>
       </w:r>
       <w:r>
         <w:rPr>
@@ -6654,15 +6915,7 @@
         <w:tab/>
       </w:r>
       <w:r>
-        <w:t xml:space="preserve">Hoare, </w:t>
-      </w:r>
-      <w:proofErr w:type="spellStart"/>
-      <w:r>
-        <w:t>C.A.R</w:t>
-      </w:r>
-      <w:proofErr w:type="spellEnd"/>
-      <w:r>
-        <w:t xml:space="preserve">. : </w:t>
+        <w:t xml:space="preserve">Hoare, C.A.R. : </w:t>
       </w:r>
       <w:r>
         <w:rPr>
@@ -6671,17 +6924,7 @@
         <w:t>Communicating Sequential Processes</w:t>
       </w:r>
       <w:r>
-        <w:t xml:space="preserve">, Prentice-Hall, </w:t>
-      </w:r>
-      <w:smartTag w:uri="urn:schemas-microsoft-com:office:smarttags" w:element="place">
-        <w:smartTag w:uri="urn:schemas-microsoft-com:office:smarttags" w:element="City">
-          <w:r>
-            <w:t>Englewood</w:t>
-          </w:r>
-        </w:smartTag>
-      </w:smartTag>
-      <w:r>
-        <w:t xml:space="preserve">  </w:t>
+        <w:t xml:space="preserve">, Prentice-Hall, Englewood  </w:t>
       </w:r>
       <w:r>
         <w:t>Cliffs, NJ, 1985.</w:t>
@@ -6743,7 +6986,7 @@
       <w:pPr>
         <w:pStyle w:val="bibliographie"/>
         <w:rPr>
-          <w:rStyle w:val="Hyperlink"/>
+          <w:rStyle w:val="Lienhypertexte"/>
         </w:rPr>
       </w:pPr>
       <w:r>
@@ -6780,7 +7023,7 @@
       <w:hyperlink r:id="rId14" w:history="1">
         <w:r>
           <w:rPr>
-            <w:rStyle w:val="Hyperlink"/>
+            <w:rStyle w:val="Lienhypertexte"/>
           </w:rPr>
           <w:t>http://www.omg.org/cgi-bin/apps/doc?formal/07-02-03.pdf</w:t>
         </w:r>
@@ -6788,7 +7031,7 @@
     </w:p>
     <w:p>
       <w:pPr>
-        <w:pStyle w:val="Heading1"/>
+        <w:pStyle w:val="Titre1"/>
         <w:numPr>
           <w:ilvl w:val="0"/>
           <w:numId w:val="0"/>
@@ -6810,7 +7053,7 @@
     </w:p>
     <w:p>
       <w:pPr>
-        <w:pStyle w:val="BodyText"/>
+        <w:pStyle w:val="Corpsdetexte"/>
       </w:pPr>
       <w:r>
         <w:t>Les annexes contiennent des éléments supplémentaires tels que des schémas de conception, des photographies du système en action, des témoignages d'utilisateurs, ou toute autre documentation pertinente pour appuyer et enrichir le contenu du rapport principal.</w:t>
@@ -6828,7 +7071,7 @@
 </file>
 
 <file path=word/endnotes.xml><?xml version="1.0" encoding="utf-8"?>
-<w:endnotes xmlns:wpc="http://schemas.microsoft.com/office/word/2010/wordprocessingCanvas" xmlns:cx="http://schemas.microsoft.com/office/drawing/2014/chartex" xmlns:cx1="http://schemas.microsoft.com/office/drawing/2015/9/8/chartex" xmlns:cx2="http://schemas.microsoft.com/office/drawing/2015/10/21/chartex" xmlns:cx3="http://schemas.microsoft.com/office/drawing/2016/5/9/chartex" xmlns:cx4="http://schemas.microsoft.com/office/drawing/2016/5/10/chartex" xmlns:cx5="http://schemas.microsoft.com/office/drawing/2016/5/11/chartex" xmlns:cx6="http://schemas.microsoft.com/office/drawing/2016/5/12/chartex" xmlns:cx7="http://schemas.microsoft.com/office/drawing/2016/5/13/chartex" xmlns:cx8="http://schemas.microsoft.com/office/drawing/2016/5/14/chartex" xmlns:mc="http://schemas.openxmlformats.org/markup-compatibility/2006" xmlns:aink="http://schemas.microsoft.com/office/drawing/2016/ink" xmlns:am3d="http://schemas.microsoft.com/office/drawing/2017/model3d" xmlns:o="urn:schemas-microsoft-com:office:office" xmlns:oel="http://schemas.microsoft.com/office/2019/extlst" xmlns:r="http://schemas.openxmlformats.org/officeDocument/2006/relationships" xmlns:m="http://schemas.openxmlformats.org/officeDocument/2006/math" xmlns:v="urn:schemas-microsoft-com:vml" xmlns:wp14="http://schemas.microsoft.com/office/word/2010/wordprocessingDrawing" xmlns:wp="http://schemas.openxmlformats.org/drawingml/2006/wordprocessingDrawing" xmlns:w10="urn:schemas-microsoft-com:office:word" xmlns:w="http://schemas.openxmlformats.org/wordprocessingml/2006/main" xmlns:w14="http://schemas.microsoft.com/office/word/2010/wordml" xmlns:w15="http://schemas.microsoft.com/office/word/2012/wordml" xmlns:w16cex="http://schemas.microsoft.com/office/word/2018/wordml/cex" xmlns:w16cid="http://schemas.microsoft.com/office/word/2016/wordml/cid" xmlns:w16="http://schemas.microsoft.com/office/word/2018/wordml" xmlns:w16sdtdh="http://schemas.microsoft.com/office/word/2020/wordml/sdtdatahash" xmlns:w16se="http://schemas.microsoft.com/office/word/2015/wordml/symex" xmlns:wpg="http://schemas.microsoft.com/office/word/2010/wordprocessingGroup" xmlns:wpi="http://schemas.microsoft.com/office/word/2010/wordprocessingInk" xmlns:wne="http://schemas.microsoft.com/office/word/2006/wordml" xmlns:wps="http://schemas.microsoft.com/office/word/2010/wordprocessingShape" mc:Ignorable="w14 w15 w16se w16cid w16 w16cex w16sdtdh wp14">
+<w:endnotes xmlns:wpc="http://schemas.microsoft.com/office/word/2010/wordprocessingCanvas" xmlns:cx="http://schemas.microsoft.com/office/drawing/2014/chartex" xmlns:cx1="http://schemas.microsoft.com/office/drawing/2015/9/8/chartex" xmlns:cx2="http://schemas.microsoft.com/office/drawing/2015/10/21/chartex" xmlns:cx3="http://schemas.microsoft.com/office/drawing/2016/5/9/chartex" xmlns:cx4="http://schemas.microsoft.com/office/drawing/2016/5/10/chartex" xmlns:cx5="http://schemas.microsoft.com/office/drawing/2016/5/11/chartex" xmlns:cx6="http://schemas.microsoft.com/office/drawing/2016/5/12/chartex" xmlns:cx7="http://schemas.microsoft.com/office/drawing/2016/5/13/chartex" xmlns:cx8="http://schemas.microsoft.com/office/drawing/2016/5/14/chartex" xmlns:mc="http://schemas.openxmlformats.org/markup-compatibility/2006" xmlns:aink="http://schemas.microsoft.com/office/drawing/2016/ink" xmlns:am3d="http://schemas.microsoft.com/office/drawing/2017/model3d" xmlns:o="urn:schemas-microsoft-com:office:office" xmlns:oel="http://schemas.microsoft.com/office/2019/extlst" xmlns:r="http://schemas.openxmlformats.org/officeDocument/2006/relationships" xmlns:m="http://schemas.openxmlformats.org/officeDocument/2006/math" xmlns:v="urn:schemas-microsoft-com:vml" xmlns:wp14="http://schemas.microsoft.com/office/word/2010/wordprocessingDrawing" xmlns:wp="http://schemas.openxmlformats.org/drawingml/2006/wordprocessingDrawing" xmlns:w10="urn:schemas-microsoft-com:office:word" xmlns:w="http://schemas.openxmlformats.org/wordprocessingml/2006/main" xmlns:w14="http://schemas.microsoft.com/office/word/2010/wordml" xmlns:w15="http://schemas.microsoft.com/office/word/2012/wordml" xmlns:w16cex="http://schemas.microsoft.com/office/word/2018/wordml/cex" xmlns:w16cid="http://schemas.microsoft.com/office/word/2016/wordml/cid" xmlns:w16="http://schemas.microsoft.com/office/word/2018/wordml" xmlns:w16du="http://schemas.microsoft.com/office/word/2023/wordml/word16du" xmlns:w16sdtdh="http://schemas.microsoft.com/office/word/2020/wordml/sdtdatahash" xmlns:w16se="http://schemas.microsoft.com/office/word/2015/wordml/symex" xmlns:wpg="http://schemas.microsoft.com/office/word/2010/wordprocessingGroup" xmlns:wpi="http://schemas.microsoft.com/office/word/2010/wordprocessingInk" xmlns:wne="http://schemas.microsoft.com/office/word/2006/wordml" xmlns:wps="http://schemas.microsoft.com/office/word/2010/wordprocessingShape" mc:Ignorable="w14 w15 w16se w16cid w16 w16cex w16sdtdh w16du wp14">
   <w:endnote w:type="separator" w:id="-1">
     <w:p>
       <w:pPr>
@@ -6853,37 +7096,37 @@
 </file>
 
 <file path=word/footer1.xml><?xml version="1.0" encoding="utf-8"?>
-<w:ftr xmlns:wpc="http://schemas.microsoft.com/office/word/2010/wordprocessingCanvas" xmlns:cx="http://schemas.microsoft.com/office/drawing/2014/chartex" xmlns:cx1="http://schemas.microsoft.com/office/drawing/2015/9/8/chartex" xmlns:cx2="http://schemas.microsoft.com/office/drawing/2015/10/21/chartex" xmlns:cx3="http://schemas.microsoft.com/office/drawing/2016/5/9/chartex" xmlns:cx4="http://schemas.microsoft.com/office/drawing/2016/5/10/chartex" xmlns:cx5="http://schemas.microsoft.com/office/drawing/2016/5/11/chartex" xmlns:cx6="http://schemas.microsoft.com/office/drawing/2016/5/12/chartex" xmlns:cx7="http://schemas.microsoft.com/office/drawing/2016/5/13/chartex" xmlns:cx8="http://schemas.microsoft.com/office/drawing/2016/5/14/chartex" xmlns:mc="http://schemas.openxmlformats.org/markup-compatibility/2006" xmlns:aink="http://schemas.microsoft.com/office/drawing/2016/ink" xmlns:am3d="http://schemas.microsoft.com/office/drawing/2017/model3d" xmlns:o="urn:schemas-microsoft-com:office:office" xmlns:oel="http://schemas.microsoft.com/office/2019/extlst" xmlns:r="http://schemas.openxmlformats.org/officeDocument/2006/relationships" xmlns:m="http://schemas.openxmlformats.org/officeDocument/2006/math" xmlns:v="urn:schemas-microsoft-com:vml" xmlns:wp14="http://schemas.microsoft.com/office/word/2010/wordprocessingDrawing" xmlns:wp="http://schemas.openxmlformats.org/drawingml/2006/wordprocessingDrawing" xmlns:w10="urn:schemas-microsoft-com:office:word" xmlns:w="http://schemas.openxmlformats.org/wordprocessingml/2006/main" xmlns:w14="http://schemas.microsoft.com/office/word/2010/wordml" xmlns:w15="http://schemas.microsoft.com/office/word/2012/wordml" xmlns:w16cex="http://schemas.microsoft.com/office/word/2018/wordml/cex" xmlns:w16cid="http://schemas.microsoft.com/office/word/2016/wordml/cid" xmlns:w16="http://schemas.microsoft.com/office/word/2018/wordml" xmlns:w16sdtdh="http://schemas.microsoft.com/office/word/2020/wordml/sdtdatahash" xmlns:w16se="http://schemas.microsoft.com/office/word/2015/wordml/symex" xmlns:wpg="http://schemas.microsoft.com/office/word/2010/wordprocessingGroup" xmlns:wpi="http://schemas.microsoft.com/office/word/2010/wordprocessingInk" xmlns:wne="http://schemas.microsoft.com/office/word/2006/wordml" xmlns:wps="http://schemas.microsoft.com/office/word/2010/wordprocessingShape" mc:Ignorable="w14 w15 w16se w16cid w16 w16cex w16sdtdh wp14">
+<w:ftr xmlns:wpc="http://schemas.microsoft.com/office/word/2010/wordprocessingCanvas" xmlns:cx="http://schemas.microsoft.com/office/drawing/2014/chartex" xmlns:cx1="http://schemas.microsoft.com/office/drawing/2015/9/8/chartex" xmlns:cx2="http://schemas.microsoft.com/office/drawing/2015/10/21/chartex" xmlns:cx3="http://schemas.microsoft.com/office/drawing/2016/5/9/chartex" xmlns:cx4="http://schemas.microsoft.com/office/drawing/2016/5/10/chartex" xmlns:cx5="http://schemas.microsoft.com/office/drawing/2016/5/11/chartex" xmlns:cx6="http://schemas.microsoft.com/office/drawing/2016/5/12/chartex" xmlns:cx7="http://schemas.microsoft.com/office/drawing/2016/5/13/chartex" xmlns:cx8="http://schemas.microsoft.com/office/drawing/2016/5/14/chartex" xmlns:mc="http://schemas.openxmlformats.org/markup-compatibility/2006" xmlns:aink="http://schemas.microsoft.com/office/drawing/2016/ink" xmlns:am3d="http://schemas.microsoft.com/office/drawing/2017/model3d" xmlns:o="urn:schemas-microsoft-com:office:office" xmlns:oel="http://schemas.microsoft.com/office/2019/extlst" xmlns:r="http://schemas.openxmlformats.org/officeDocument/2006/relationships" xmlns:m="http://schemas.openxmlformats.org/officeDocument/2006/math" xmlns:v="urn:schemas-microsoft-com:vml" xmlns:wp14="http://schemas.microsoft.com/office/word/2010/wordprocessingDrawing" xmlns:wp="http://schemas.openxmlformats.org/drawingml/2006/wordprocessingDrawing" xmlns:w10="urn:schemas-microsoft-com:office:word" xmlns:w="http://schemas.openxmlformats.org/wordprocessingml/2006/main" xmlns:w14="http://schemas.microsoft.com/office/word/2010/wordml" xmlns:w15="http://schemas.microsoft.com/office/word/2012/wordml" xmlns:w16cex="http://schemas.microsoft.com/office/word/2018/wordml/cex" xmlns:w16cid="http://schemas.microsoft.com/office/word/2016/wordml/cid" xmlns:w16="http://schemas.microsoft.com/office/word/2018/wordml" xmlns:w16du="http://schemas.microsoft.com/office/word/2023/wordml/word16du" xmlns:w16sdtdh="http://schemas.microsoft.com/office/word/2020/wordml/sdtdatahash" xmlns:w16se="http://schemas.microsoft.com/office/word/2015/wordml/symex" xmlns:wpg="http://schemas.microsoft.com/office/word/2010/wordprocessingGroup" xmlns:wpi="http://schemas.microsoft.com/office/word/2010/wordprocessingInk" xmlns:wne="http://schemas.microsoft.com/office/word/2006/wordml" xmlns:wps="http://schemas.microsoft.com/office/word/2010/wordprocessingShape" mc:Ignorable="w14 w15 w16se w16cid w16 w16cex w16sdtdh w16du wp14">
   <w:p>
     <w:pPr>
-      <w:pStyle w:val="Footer"/>
+      <w:pStyle w:val="Pieddepage"/>
       <w:framePr w:wrap="around" w:vAnchor="text" w:hAnchor="margin" w:xAlign="center" w:y="1"/>
       <w:rPr>
-        <w:rStyle w:val="PageNumber"/>
+        <w:rStyle w:val="Numrodepage"/>
       </w:rPr>
     </w:pPr>
     <w:r>
       <w:rPr>
-        <w:rStyle w:val="PageNumber"/>
+        <w:rStyle w:val="Numrodepage"/>
       </w:rPr>
       <w:fldChar w:fldCharType="begin"/>
     </w:r>
     <w:r>
       <w:rPr>
-        <w:rStyle w:val="PageNumber"/>
+        <w:rStyle w:val="Numrodepage"/>
       </w:rPr>
       <w:instrText xml:space="preserve">PAGE  </w:instrText>
     </w:r>
     <w:r>
       <w:rPr>
-        <w:rStyle w:val="PageNumber"/>
+        <w:rStyle w:val="Numrodepage"/>
       </w:rPr>
       <w:fldChar w:fldCharType="end"/>
     </w:r>
   </w:p>
   <w:p>
     <w:pPr>
-      <w:pStyle w:val="Footer"/>
+      <w:pStyle w:val="Pieddepage"/>
       <w:ind w:right="360"/>
     </w:pPr>
   </w:p>
@@ -6891,50 +7134,50 @@
 </file>
 
 <file path=word/footer2.xml><?xml version="1.0" encoding="utf-8"?>
-<w:ftr xmlns:wpc="http://schemas.microsoft.com/office/word/2010/wordprocessingCanvas" xmlns:cx="http://schemas.microsoft.com/office/drawing/2014/chartex" xmlns:cx1="http://schemas.microsoft.com/office/drawing/2015/9/8/chartex" xmlns:cx2="http://schemas.microsoft.com/office/drawing/2015/10/21/chartex" xmlns:cx3="http://schemas.microsoft.com/office/drawing/2016/5/9/chartex" xmlns:cx4="http://schemas.microsoft.com/office/drawing/2016/5/10/chartex" xmlns:cx5="http://schemas.microsoft.com/office/drawing/2016/5/11/chartex" xmlns:cx6="http://schemas.microsoft.com/office/drawing/2016/5/12/chartex" xmlns:cx7="http://schemas.microsoft.com/office/drawing/2016/5/13/chartex" xmlns:cx8="http://schemas.microsoft.com/office/drawing/2016/5/14/chartex" xmlns:mc="http://schemas.openxmlformats.org/markup-compatibility/2006" xmlns:aink="http://schemas.microsoft.com/office/drawing/2016/ink" xmlns:am3d="http://schemas.microsoft.com/office/drawing/2017/model3d" xmlns:o="urn:schemas-microsoft-com:office:office" xmlns:oel="http://schemas.microsoft.com/office/2019/extlst" xmlns:r="http://schemas.openxmlformats.org/officeDocument/2006/relationships" xmlns:m="http://schemas.openxmlformats.org/officeDocument/2006/math" xmlns:v="urn:schemas-microsoft-com:vml" xmlns:wp14="http://schemas.microsoft.com/office/word/2010/wordprocessingDrawing" xmlns:wp="http://schemas.openxmlformats.org/drawingml/2006/wordprocessingDrawing" xmlns:w10="urn:schemas-microsoft-com:office:word" xmlns:w="http://schemas.openxmlformats.org/wordprocessingml/2006/main" xmlns:w14="http://schemas.microsoft.com/office/word/2010/wordml" xmlns:w15="http://schemas.microsoft.com/office/word/2012/wordml" xmlns:w16cex="http://schemas.microsoft.com/office/word/2018/wordml/cex" xmlns:w16cid="http://schemas.microsoft.com/office/word/2016/wordml/cid" xmlns:w16="http://schemas.microsoft.com/office/word/2018/wordml" xmlns:w16sdtdh="http://schemas.microsoft.com/office/word/2020/wordml/sdtdatahash" xmlns:w16se="http://schemas.microsoft.com/office/word/2015/wordml/symex" xmlns:wpg="http://schemas.microsoft.com/office/word/2010/wordprocessingGroup" xmlns:wpi="http://schemas.microsoft.com/office/word/2010/wordprocessingInk" xmlns:wne="http://schemas.microsoft.com/office/word/2006/wordml" xmlns:wps="http://schemas.microsoft.com/office/word/2010/wordprocessingShape" mc:Ignorable="w14 w15 w16se w16cid w16 w16cex w16sdtdh wp14">
+<w:ftr xmlns:wpc="http://schemas.microsoft.com/office/word/2010/wordprocessingCanvas" xmlns:cx="http://schemas.microsoft.com/office/drawing/2014/chartex" xmlns:cx1="http://schemas.microsoft.com/office/drawing/2015/9/8/chartex" xmlns:cx2="http://schemas.microsoft.com/office/drawing/2015/10/21/chartex" xmlns:cx3="http://schemas.microsoft.com/office/drawing/2016/5/9/chartex" xmlns:cx4="http://schemas.microsoft.com/office/drawing/2016/5/10/chartex" xmlns:cx5="http://schemas.microsoft.com/office/drawing/2016/5/11/chartex" xmlns:cx6="http://schemas.microsoft.com/office/drawing/2016/5/12/chartex" xmlns:cx7="http://schemas.microsoft.com/office/drawing/2016/5/13/chartex" xmlns:cx8="http://schemas.microsoft.com/office/drawing/2016/5/14/chartex" xmlns:mc="http://schemas.openxmlformats.org/markup-compatibility/2006" xmlns:aink="http://schemas.microsoft.com/office/drawing/2016/ink" xmlns:am3d="http://schemas.microsoft.com/office/drawing/2017/model3d" xmlns:o="urn:schemas-microsoft-com:office:office" xmlns:oel="http://schemas.microsoft.com/office/2019/extlst" xmlns:r="http://schemas.openxmlformats.org/officeDocument/2006/relationships" xmlns:m="http://schemas.openxmlformats.org/officeDocument/2006/math" xmlns:v="urn:schemas-microsoft-com:vml" xmlns:wp14="http://schemas.microsoft.com/office/word/2010/wordprocessingDrawing" xmlns:wp="http://schemas.openxmlformats.org/drawingml/2006/wordprocessingDrawing" xmlns:w10="urn:schemas-microsoft-com:office:word" xmlns:w="http://schemas.openxmlformats.org/wordprocessingml/2006/main" xmlns:w14="http://schemas.microsoft.com/office/word/2010/wordml" xmlns:w15="http://schemas.microsoft.com/office/word/2012/wordml" xmlns:w16cex="http://schemas.microsoft.com/office/word/2018/wordml/cex" xmlns:w16cid="http://schemas.microsoft.com/office/word/2016/wordml/cid" xmlns:w16="http://schemas.microsoft.com/office/word/2018/wordml" xmlns:w16du="http://schemas.microsoft.com/office/word/2023/wordml/word16du" xmlns:w16sdtdh="http://schemas.microsoft.com/office/word/2020/wordml/sdtdatahash" xmlns:w16se="http://schemas.microsoft.com/office/word/2015/wordml/symex" xmlns:wpg="http://schemas.microsoft.com/office/word/2010/wordprocessingGroup" xmlns:wpi="http://schemas.microsoft.com/office/word/2010/wordprocessingInk" xmlns:wne="http://schemas.microsoft.com/office/word/2006/wordml" xmlns:wps="http://schemas.microsoft.com/office/word/2010/wordprocessingShape" mc:Ignorable="w14 w15 w16se w16cid w16 w16cex w16sdtdh w16du wp14">
   <w:p>
     <w:pPr>
-      <w:pStyle w:val="Footer"/>
+      <w:pStyle w:val="Pieddepage"/>
       <w:framePr w:wrap="around" w:vAnchor="text" w:hAnchor="margin" w:xAlign="center" w:y="1"/>
       <w:rPr>
-        <w:rStyle w:val="PageNumber"/>
+        <w:rStyle w:val="Numrodepage"/>
       </w:rPr>
     </w:pPr>
     <w:r>
       <w:rPr>
-        <w:rStyle w:val="PageNumber"/>
+        <w:rStyle w:val="Numrodepage"/>
       </w:rPr>
       <w:fldChar w:fldCharType="begin"/>
     </w:r>
     <w:r>
       <w:rPr>
-        <w:rStyle w:val="PageNumber"/>
+        <w:rStyle w:val="Numrodepage"/>
       </w:rPr>
       <w:instrText xml:space="preserve">PAGE  </w:instrText>
     </w:r>
     <w:r>
       <w:rPr>
-        <w:rStyle w:val="PageNumber"/>
+        <w:rStyle w:val="Numrodepage"/>
       </w:rPr>
       <w:fldChar w:fldCharType="separate"/>
     </w:r>
     <w:r>
       <w:rPr>
-        <w:rStyle w:val="PageNumber"/>
+        <w:rStyle w:val="Numrodepage"/>
         <w:noProof/>
       </w:rPr>
       <w:t>16</w:t>
     </w:r>
     <w:r>
       <w:rPr>
-        <w:rStyle w:val="PageNumber"/>
+        <w:rStyle w:val="Numrodepage"/>
       </w:rPr>
       <w:fldChar w:fldCharType="end"/>
     </w:r>
   </w:p>
   <w:p>
     <w:pPr>
-      <w:pStyle w:val="Footer"/>
+      <w:pStyle w:val="Pieddepage"/>
       <w:ind w:right="360"/>
     </w:pPr>
   </w:p>
@@ -6942,7 +7185,7 @@
 </file>
 
 <file path=word/footnotes.xml><?xml version="1.0" encoding="utf-8"?>
-<w:footnotes xmlns:wpc="http://schemas.microsoft.com/office/word/2010/wordprocessingCanvas" xmlns:cx="http://schemas.microsoft.com/office/drawing/2014/chartex" xmlns:cx1="http://schemas.microsoft.com/office/drawing/2015/9/8/chartex" xmlns:cx2="http://schemas.microsoft.com/office/drawing/2015/10/21/chartex" xmlns:cx3="http://schemas.microsoft.com/office/drawing/2016/5/9/chartex" xmlns:cx4="http://schemas.microsoft.com/office/drawing/2016/5/10/chartex" xmlns:cx5="http://schemas.microsoft.com/office/drawing/2016/5/11/chartex" xmlns:cx6="http://schemas.microsoft.com/office/drawing/2016/5/12/chartex" xmlns:cx7="http://schemas.microsoft.com/office/drawing/2016/5/13/chartex" xmlns:cx8="http://schemas.microsoft.com/office/drawing/2016/5/14/chartex" xmlns:mc="http://schemas.openxmlformats.org/markup-compatibility/2006" xmlns:aink="http://schemas.microsoft.com/office/drawing/2016/ink" xmlns:am3d="http://schemas.microsoft.com/office/drawing/2017/model3d" xmlns:o="urn:schemas-microsoft-com:office:office" xmlns:oel="http://schemas.microsoft.com/office/2019/extlst" xmlns:r="http://schemas.openxmlformats.org/officeDocument/2006/relationships" xmlns:m="http://schemas.openxmlformats.org/officeDocument/2006/math" xmlns:v="urn:schemas-microsoft-com:vml" xmlns:wp14="http://schemas.microsoft.com/office/word/2010/wordprocessingDrawing" xmlns:wp="http://schemas.openxmlformats.org/drawingml/2006/wordprocessingDrawing" xmlns:w10="urn:schemas-microsoft-com:office:word" xmlns:w="http://schemas.openxmlformats.org/wordprocessingml/2006/main" xmlns:w14="http://schemas.microsoft.com/office/word/2010/wordml" xmlns:w15="http://schemas.microsoft.com/office/word/2012/wordml" xmlns:w16cex="http://schemas.microsoft.com/office/word/2018/wordml/cex" xmlns:w16cid="http://schemas.microsoft.com/office/word/2016/wordml/cid" xmlns:w16="http://schemas.microsoft.com/office/word/2018/wordml" xmlns:w16sdtdh="http://schemas.microsoft.com/office/word/2020/wordml/sdtdatahash" xmlns:w16se="http://schemas.microsoft.com/office/word/2015/wordml/symex" xmlns:wpg="http://schemas.microsoft.com/office/word/2010/wordprocessingGroup" xmlns:wpi="http://schemas.microsoft.com/office/word/2010/wordprocessingInk" xmlns:wne="http://schemas.microsoft.com/office/word/2006/wordml" xmlns:wps="http://schemas.microsoft.com/office/word/2010/wordprocessingShape" mc:Ignorable="w14 w15 w16se w16cid w16 w16cex w16sdtdh wp14">
+<w:footnotes xmlns:wpc="http://schemas.microsoft.com/office/word/2010/wordprocessingCanvas" xmlns:cx="http://schemas.microsoft.com/office/drawing/2014/chartex" xmlns:cx1="http://schemas.microsoft.com/office/drawing/2015/9/8/chartex" xmlns:cx2="http://schemas.microsoft.com/office/drawing/2015/10/21/chartex" xmlns:cx3="http://schemas.microsoft.com/office/drawing/2016/5/9/chartex" xmlns:cx4="http://schemas.microsoft.com/office/drawing/2016/5/10/chartex" xmlns:cx5="http://schemas.microsoft.com/office/drawing/2016/5/11/chartex" xmlns:cx6="http://schemas.microsoft.com/office/drawing/2016/5/12/chartex" xmlns:cx7="http://schemas.microsoft.com/office/drawing/2016/5/13/chartex" xmlns:cx8="http://schemas.microsoft.com/office/drawing/2016/5/14/chartex" xmlns:mc="http://schemas.openxmlformats.org/markup-compatibility/2006" xmlns:aink="http://schemas.microsoft.com/office/drawing/2016/ink" xmlns:am3d="http://schemas.microsoft.com/office/drawing/2017/model3d" xmlns:o="urn:schemas-microsoft-com:office:office" xmlns:oel="http://schemas.microsoft.com/office/2019/extlst" xmlns:r="http://schemas.openxmlformats.org/officeDocument/2006/relationships" xmlns:m="http://schemas.openxmlformats.org/officeDocument/2006/math" xmlns:v="urn:schemas-microsoft-com:vml" xmlns:wp14="http://schemas.microsoft.com/office/word/2010/wordprocessingDrawing" xmlns:wp="http://schemas.openxmlformats.org/drawingml/2006/wordprocessingDrawing" xmlns:w10="urn:schemas-microsoft-com:office:word" xmlns:w="http://schemas.openxmlformats.org/wordprocessingml/2006/main" xmlns:w14="http://schemas.microsoft.com/office/word/2010/wordml" xmlns:w15="http://schemas.microsoft.com/office/word/2012/wordml" xmlns:w16cex="http://schemas.microsoft.com/office/word/2018/wordml/cex" xmlns:w16cid="http://schemas.microsoft.com/office/word/2016/wordml/cid" xmlns:w16="http://schemas.microsoft.com/office/word/2018/wordml" xmlns:w16du="http://schemas.microsoft.com/office/word/2023/wordml/word16du" xmlns:w16sdtdh="http://schemas.microsoft.com/office/word/2020/wordml/sdtdatahash" xmlns:w16se="http://schemas.microsoft.com/office/word/2015/wordml/symex" xmlns:wpg="http://schemas.microsoft.com/office/word/2010/wordprocessingGroup" xmlns:wpi="http://schemas.microsoft.com/office/word/2010/wordprocessingInk" xmlns:wne="http://schemas.microsoft.com/office/word/2006/wordml" xmlns:wps="http://schemas.microsoft.com/office/word/2010/wordprocessingShape" mc:Ignorable="w14 w15 w16se w16cid w16 w16cex w16sdtdh w16du wp14">
   <w:footnote w:type="separator" w:id="-1">
     <w:p>
       <w:pPr>
@@ -6967,16 +7210,16 @@
 </file>
 
 <file path=word/header1.xml><?xml version="1.0" encoding="utf-8"?>
-<w:hdr xmlns:wpc="http://schemas.microsoft.com/office/word/2010/wordprocessingCanvas" xmlns:cx="http://schemas.microsoft.com/office/drawing/2014/chartex" xmlns:cx1="http://schemas.microsoft.com/office/drawing/2015/9/8/chartex" xmlns:cx2="http://schemas.microsoft.com/office/drawing/2015/10/21/chartex" xmlns:cx3="http://schemas.microsoft.com/office/drawing/2016/5/9/chartex" xmlns:cx4="http://schemas.microsoft.com/office/drawing/2016/5/10/chartex" xmlns:cx5="http://schemas.microsoft.com/office/drawing/2016/5/11/chartex" xmlns:cx6="http://schemas.microsoft.com/office/drawing/2016/5/12/chartex" xmlns:cx7="http://schemas.microsoft.com/office/drawing/2016/5/13/chartex" xmlns:cx8="http://schemas.microsoft.com/office/drawing/2016/5/14/chartex" xmlns:mc="http://schemas.openxmlformats.org/markup-compatibility/2006" xmlns:aink="http://schemas.microsoft.com/office/drawing/2016/ink" xmlns:am3d="http://schemas.microsoft.com/office/drawing/2017/model3d" xmlns:o="urn:schemas-microsoft-com:office:office" xmlns:oel="http://schemas.microsoft.com/office/2019/extlst" xmlns:r="http://schemas.openxmlformats.org/officeDocument/2006/relationships" xmlns:m="http://schemas.openxmlformats.org/officeDocument/2006/math" xmlns:v="urn:schemas-microsoft-com:vml" xmlns:wp14="http://schemas.microsoft.com/office/word/2010/wordprocessingDrawing" xmlns:wp="http://schemas.openxmlformats.org/drawingml/2006/wordprocessingDrawing" xmlns:w10="urn:schemas-microsoft-com:office:word" xmlns:w="http://schemas.openxmlformats.org/wordprocessingml/2006/main" xmlns:w14="http://schemas.microsoft.com/office/word/2010/wordml" xmlns:w15="http://schemas.microsoft.com/office/word/2012/wordml" xmlns:w16cex="http://schemas.microsoft.com/office/word/2018/wordml/cex" xmlns:w16cid="http://schemas.microsoft.com/office/word/2016/wordml/cid" xmlns:w16="http://schemas.microsoft.com/office/word/2018/wordml" xmlns:w16sdtdh="http://schemas.microsoft.com/office/word/2020/wordml/sdtdatahash" xmlns:w16se="http://schemas.microsoft.com/office/word/2015/wordml/symex" xmlns:wpg="http://schemas.microsoft.com/office/word/2010/wordprocessingGroup" xmlns:wpi="http://schemas.microsoft.com/office/word/2010/wordprocessingInk" xmlns:wne="http://schemas.microsoft.com/office/word/2006/wordml" xmlns:wps="http://schemas.microsoft.com/office/word/2010/wordprocessingShape" mc:Ignorable="w14 w15 w16se w16cid w16 w16cex w16sdtdh wp14">
+<w:hdr xmlns:wpc="http://schemas.microsoft.com/office/word/2010/wordprocessingCanvas" xmlns:cx="http://schemas.microsoft.com/office/drawing/2014/chartex" xmlns:cx1="http://schemas.microsoft.com/office/drawing/2015/9/8/chartex" xmlns:cx2="http://schemas.microsoft.com/office/drawing/2015/10/21/chartex" xmlns:cx3="http://schemas.microsoft.com/office/drawing/2016/5/9/chartex" xmlns:cx4="http://schemas.microsoft.com/office/drawing/2016/5/10/chartex" xmlns:cx5="http://schemas.microsoft.com/office/drawing/2016/5/11/chartex" xmlns:cx6="http://schemas.microsoft.com/office/drawing/2016/5/12/chartex" xmlns:cx7="http://schemas.microsoft.com/office/drawing/2016/5/13/chartex" xmlns:cx8="http://schemas.microsoft.com/office/drawing/2016/5/14/chartex" xmlns:mc="http://schemas.openxmlformats.org/markup-compatibility/2006" xmlns:aink="http://schemas.microsoft.com/office/drawing/2016/ink" xmlns:am3d="http://schemas.microsoft.com/office/drawing/2017/model3d" xmlns:o="urn:schemas-microsoft-com:office:office" xmlns:oel="http://schemas.microsoft.com/office/2019/extlst" xmlns:r="http://schemas.openxmlformats.org/officeDocument/2006/relationships" xmlns:m="http://schemas.openxmlformats.org/officeDocument/2006/math" xmlns:v="urn:schemas-microsoft-com:vml" xmlns:wp14="http://schemas.microsoft.com/office/word/2010/wordprocessingDrawing" xmlns:wp="http://schemas.openxmlformats.org/drawingml/2006/wordprocessingDrawing" xmlns:w10="urn:schemas-microsoft-com:office:word" xmlns:w="http://schemas.openxmlformats.org/wordprocessingml/2006/main" xmlns:w14="http://schemas.microsoft.com/office/word/2010/wordml" xmlns:w15="http://schemas.microsoft.com/office/word/2012/wordml" xmlns:w16cex="http://schemas.microsoft.com/office/word/2018/wordml/cex" xmlns:w16cid="http://schemas.microsoft.com/office/word/2016/wordml/cid" xmlns:w16="http://schemas.microsoft.com/office/word/2018/wordml" xmlns:w16du="http://schemas.microsoft.com/office/word/2023/wordml/word16du" xmlns:w16sdtdh="http://schemas.microsoft.com/office/word/2020/wordml/sdtdatahash" xmlns:w16se="http://schemas.microsoft.com/office/word/2015/wordml/symex" xmlns:wpg="http://schemas.microsoft.com/office/word/2010/wordprocessingGroup" xmlns:wpi="http://schemas.microsoft.com/office/word/2010/wordprocessingInk" xmlns:wne="http://schemas.microsoft.com/office/word/2006/wordml" xmlns:wps="http://schemas.microsoft.com/office/word/2010/wordprocessingShape" mc:Ignorable="w14 w15 w16se w16cid w16 w16cex w16sdtdh w16du wp14">
   <w:p>
     <w:pPr>
-      <w:pStyle w:val="Header"/>
+      <w:pStyle w:val="En-tte"/>
       <w:jc w:val="center"/>
     </w:pPr>
   </w:p>
   <w:p>
     <w:pPr>
-      <w:pStyle w:val="Header"/>
+      <w:pStyle w:val="En-tte"/>
       <w:tabs>
         <w:tab w:val="left" w:pos="2235"/>
         <w:tab w:val="left" w:pos="3945"/>
@@ -6987,23 +7230,23 @@
 </file>
 
 <file path=word/header2.xml><?xml version="1.0" encoding="utf-8"?>
-<w:hdr xmlns:wpc="http://schemas.microsoft.com/office/word/2010/wordprocessingCanvas" xmlns:cx="http://schemas.microsoft.com/office/drawing/2014/chartex" xmlns:cx1="http://schemas.microsoft.com/office/drawing/2015/9/8/chartex" xmlns:cx2="http://schemas.microsoft.com/office/drawing/2015/10/21/chartex" xmlns:cx3="http://schemas.microsoft.com/office/drawing/2016/5/9/chartex" xmlns:cx4="http://schemas.microsoft.com/office/drawing/2016/5/10/chartex" xmlns:cx5="http://schemas.microsoft.com/office/drawing/2016/5/11/chartex" xmlns:cx6="http://schemas.microsoft.com/office/drawing/2016/5/12/chartex" xmlns:cx7="http://schemas.microsoft.com/office/drawing/2016/5/13/chartex" xmlns:cx8="http://schemas.microsoft.com/office/drawing/2016/5/14/chartex" xmlns:mc="http://schemas.openxmlformats.org/markup-compatibility/2006" xmlns:aink="http://schemas.microsoft.com/office/drawing/2016/ink" xmlns:am3d="http://schemas.microsoft.com/office/drawing/2017/model3d" xmlns:o="urn:schemas-microsoft-com:office:office" xmlns:oel="http://schemas.microsoft.com/office/2019/extlst" xmlns:r="http://schemas.openxmlformats.org/officeDocument/2006/relationships" xmlns:m="http://schemas.openxmlformats.org/officeDocument/2006/math" xmlns:v="urn:schemas-microsoft-com:vml" xmlns:wp14="http://schemas.microsoft.com/office/word/2010/wordprocessingDrawing" xmlns:wp="http://schemas.openxmlformats.org/drawingml/2006/wordprocessingDrawing" xmlns:w10="urn:schemas-microsoft-com:office:word" xmlns:w="http://schemas.openxmlformats.org/wordprocessingml/2006/main" xmlns:w14="http://schemas.microsoft.com/office/word/2010/wordml" xmlns:w15="http://schemas.microsoft.com/office/word/2012/wordml" xmlns:w16cex="http://schemas.microsoft.com/office/word/2018/wordml/cex" xmlns:w16cid="http://schemas.microsoft.com/office/word/2016/wordml/cid" xmlns:w16="http://schemas.microsoft.com/office/word/2018/wordml" xmlns:w16sdtdh="http://schemas.microsoft.com/office/word/2020/wordml/sdtdatahash" xmlns:w16se="http://schemas.microsoft.com/office/word/2015/wordml/symex" xmlns:wpg="http://schemas.microsoft.com/office/word/2010/wordprocessingGroup" xmlns:wpi="http://schemas.microsoft.com/office/word/2010/wordprocessingInk" xmlns:wne="http://schemas.microsoft.com/office/word/2006/wordml" xmlns:wps="http://schemas.microsoft.com/office/word/2010/wordprocessingShape" mc:Ignorable="w14 w15 w16se w16cid w16 w16cex w16sdtdh wp14">
+<w:hdr xmlns:wpc="http://schemas.microsoft.com/office/word/2010/wordprocessingCanvas" xmlns:cx="http://schemas.microsoft.com/office/drawing/2014/chartex" xmlns:cx1="http://schemas.microsoft.com/office/drawing/2015/9/8/chartex" xmlns:cx2="http://schemas.microsoft.com/office/drawing/2015/10/21/chartex" xmlns:cx3="http://schemas.microsoft.com/office/drawing/2016/5/9/chartex" xmlns:cx4="http://schemas.microsoft.com/office/drawing/2016/5/10/chartex" xmlns:cx5="http://schemas.microsoft.com/office/drawing/2016/5/11/chartex" xmlns:cx6="http://schemas.microsoft.com/office/drawing/2016/5/12/chartex" xmlns:cx7="http://schemas.microsoft.com/office/drawing/2016/5/13/chartex" xmlns:cx8="http://schemas.microsoft.com/office/drawing/2016/5/14/chartex" xmlns:mc="http://schemas.openxmlformats.org/markup-compatibility/2006" xmlns:aink="http://schemas.microsoft.com/office/drawing/2016/ink" xmlns:am3d="http://schemas.microsoft.com/office/drawing/2017/model3d" xmlns:o="urn:schemas-microsoft-com:office:office" xmlns:oel="http://schemas.microsoft.com/office/2019/extlst" xmlns:r="http://schemas.openxmlformats.org/officeDocument/2006/relationships" xmlns:m="http://schemas.openxmlformats.org/officeDocument/2006/math" xmlns:v="urn:schemas-microsoft-com:vml" xmlns:wp14="http://schemas.microsoft.com/office/word/2010/wordprocessingDrawing" xmlns:wp="http://schemas.openxmlformats.org/drawingml/2006/wordprocessingDrawing" xmlns:w10="urn:schemas-microsoft-com:office:word" xmlns:w="http://schemas.openxmlformats.org/wordprocessingml/2006/main" xmlns:w14="http://schemas.microsoft.com/office/word/2010/wordml" xmlns:w15="http://schemas.microsoft.com/office/word/2012/wordml" xmlns:w16cex="http://schemas.microsoft.com/office/word/2018/wordml/cex" xmlns:w16cid="http://schemas.microsoft.com/office/word/2016/wordml/cid" xmlns:w16="http://schemas.microsoft.com/office/word/2018/wordml" xmlns:w16du="http://schemas.microsoft.com/office/word/2023/wordml/word16du" xmlns:w16sdtdh="http://schemas.microsoft.com/office/word/2020/wordml/sdtdatahash" xmlns:w16se="http://schemas.microsoft.com/office/word/2015/wordml/symex" xmlns:wpg="http://schemas.microsoft.com/office/word/2010/wordprocessingGroup" xmlns:wpi="http://schemas.microsoft.com/office/word/2010/wordprocessingInk" xmlns:wne="http://schemas.microsoft.com/office/word/2006/wordml" xmlns:wps="http://schemas.microsoft.com/office/word/2010/wordprocessingShape" mc:Ignorable="w14 w15 w16se w16cid w16 w16cex w16sdtdh w16du wp14">
   <w:p>
     <w:pPr>
-      <w:pStyle w:val="Header"/>
+      <w:pStyle w:val="En-tte"/>
       <w:jc w:val="center"/>
     </w:pPr>
   </w:p>
   <w:p>
     <w:pPr>
-      <w:pStyle w:val="Header"/>
+      <w:pStyle w:val="En-tte"/>
     </w:pPr>
   </w:p>
 </w:hdr>
 </file>
 
 <file path=word/numbering.xml><?xml version="1.0" encoding="utf-8"?>
-<w:numbering xmlns:wpc="http://schemas.microsoft.com/office/word/2010/wordprocessingCanvas" xmlns:cx="http://schemas.microsoft.com/office/drawing/2014/chartex" xmlns:cx1="http://schemas.microsoft.com/office/drawing/2015/9/8/chartex" xmlns:cx2="http://schemas.microsoft.com/office/drawing/2015/10/21/chartex" xmlns:cx3="http://schemas.microsoft.com/office/drawing/2016/5/9/chartex" xmlns:cx4="http://schemas.microsoft.com/office/drawing/2016/5/10/chartex" xmlns:cx5="http://schemas.microsoft.com/office/drawing/2016/5/11/chartex" xmlns:cx6="http://schemas.microsoft.com/office/drawing/2016/5/12/chartex" xmlns:cx7="http://schemas.microsoft.com/office/drawing/2016/5/13/chartex" xmlns:cx8="http://schemas.microsoft.com/office/drawing/2016/5/14/chartex" xmlns:mc="http://schemas.openxmlformats.org/markup-compatibility/2006" xmlns:aink="http://schemas.microsoft.com/office/drawing/2016/ink" xmlns:am3d="http://schemas.microsoft.com/office/drawing/2017/model3d" xmlns:o="urn:schemas-microsoft-com:office:office" xmlns:oel="http://schemas.microsoft.com/office/2019/extlst" xmlns:r="http://schemas.openxmlformats.org/officeDocument/2006/relationships" xmlns:m="http://schemas.openxmlformats.org/officeDocument/2006/math" xmlns:v="urn:schemas-microsoft-com:vml" xmlns:wp14="http://schemas.microsoft.com/office/word/2010/wordprocessingDrawing" xmlns:wp="http://schemas.openxmlformats.org/drawingml/2006/wordprocessingDrawing" xmlns:w10="urn:schemas-microsoft-com:office:word" xmlns:w="http://schemas.openxmlformats.org/wordprocessingml/2006/main" xmlns:w14="http://schemas.microsoft.com/office/word/2010/wordml" xmlns:w15="http://schemas.microsoft.com/office/word/2012/wordml" xmlns:w16cex="http://schemas.microsoft.com/office/word/2018/wordml/cex" xmlns:w16cid="http://schemas.microsoft.com/office/word/2016/wordml/cid" xmlns:w16="http://schemas.microsoft.com/office/word/2018/wordml" xmlns:w16sdtdh="http://schemas.microsoft.com/office/word/2020/wordml/sdtdatahash" xmlns:w16se="http://schemas.microsoft.com/office/word/2015/wordml/symex" xmlns:wpg="http://schemas.microsoft.com/office/word/2010/wordprocessingGroup" xmlns:wpi="http://schemas.microsoft.com/office/word/2010/wordprocessingInk" xmlns:wne="http://schemas.microsoft.com/office/word/2006/wordml" xmlns:wps="http://schemas.microsoft.com/office/word/2010/wordprocessingShape" mc:Ignorable="w14 w15 w16se w16cid w16 w16cex w16sdtdh wp14">
+<w:numbering xmlns:wpc="http://schemas.microsoft.com/office/word/2010/wordprocessingCanvas" xmlns:cx="http://schemas.microsoft.com/office/drawing/2014/chartex" xmlns:cx1="http://schemas.microsoft.com/office/drawing/2015/9/8/chartex" xmlns:cx2="http://schemas.microsoft.com/office/drawing/2015/10/21/chartex" xmlns:cx3="http://schemas.microsoft.com/office/drawing/2016/5/9/chartex" xmlns:cx4="http://schemas.microsoft.com/office/drawing/2016/5/10/chartex" xmlns:cx5="http://schemas.microsoft.com/office/drawing/2016/5/11/chartex" xmlns:cx6="http://schemas.microsoft.com/office/drawing/2016/5/12/chartex" xmlns:cx7="http://schemas.microsoft.com/office/drawing/2016/5/13/chartex" xmlns:cx8="http://schemas.microsoft.com/office/drawing/2016/5/14/chartex" xmlns:mc="http://schemas.openxmlformats.org/markup-compatibility/2006" xmlns:aink="http://schemas.microsoft.com/office/drawing/2016/ink" xmlns:am3d="http://schemas.microsoft.com/office/drawing/2017/model3d" xmlns:o="urn:schemas-microsoft-com:office:office" xmlns:oel="http://schemas.microsoft.com/office/2019/extlst" xmlns:r="http://schemas.openxmlformats.org/officeDocument/2006/relationships" xmlns:m="http://schemas.openxmlformats.org/officeDocument/2006/math" xmlns:v="urn:schemas-microsoft-com:vml" xmlns:wp14="http://schemas.microsoft.com/office/word/2010/wordprocessingDrawing" xmlns:wp="http://schemas.openxmlformats.org/drawingml/2006/wordprocessingDrawing" xmlns:w10="urn:schemas-microsoft-com:office:word" xmlns:w="http://schemas.openxmlformats.org/wordprocessingml/2006/main" xmlns:w14="http://schemas.microsoft.com/office/word/2010/wordml" xmlns:w15="http://schemas.microsoft.com/office/word/2012/wordml" xmlns:w16cex="http://schemas.microsoft.com/office/word/2018/wordml/cex" xmlns:w16cid="http://schemas.microsoft.com/office/word/2016/wordml/cid" xmlns:w16="http://schemas.microsoft.com/office/word/2018/wordml" xmlns:w16du="http://schemas.microsoft.com/office/word/2023/wordml/word16du" xmlns:w16sdtdh="http://schemas.microsoft.com/office/word/2020/wordml/sdtdatahash" xmlns:w16se="http://schemas.microsoft.com/office/word/2015/wordml/symex" xmlns:wpg="http://schemas.microsoft.com/office/word/2010/wordprocessingGroup" xmlns:wpi="http://schemas.microsoft.com/office/word/2010/wordprocessingInk" xmlns:wne="http://schemas.microsoft.com/office/word/2006/wordml" xmlns:wps="http://schemas.microsoft.com/office/word/2010/wordprocessingShape" mc:Ignorable="w14 w15 w16se w16cid w16 w16cex w16sdtdh w16du wp14">
   <w:abstractNum w:abstractNumId="0" w15:restartNumberingAfterBreak="0">
     <w:nsid w:val="FFFFFF7C"/>
     <w:multiLevelType w:val="singleLevel"/>
@@ -7309,7 +7552,7 @@
     <w:lvl w:ilvl="0">
       <w:start w:val="1"/>
       <w:numFmt w:val="decimal"/>
-      <w:pStyle w:val="Heading1"/>
+      <w:pStyle w:val="Titre1"/>
       <w:suff w:val="nothing"/>
       <w:lvlText w:val="Chapitre %1"/>
       <w:lvlJc w:val="left"/>
@@ -7323,7 +7566,7 @@
     <w:lvl w:ilvl="1">
       <w:start w:val="1"/>
       <w:numFmt w:val="decimal"/>
-      <w:pStyle w:val="Heading2"/>
+      <w:pStyle w:val="Titre2"/>
       <w:lvlText w:val="%1.%2"/>
       <w:lvlJc w:val="left"/>
       <w:pPr>
@@ -7339,7 +7582,7 @@
     <w:lvl w:ilvl="2">
       <w:start w:val="1"/>
       <w:numFmt w:val="decimal"/>
-      <w:pStyle w:val="Heading3"/>
+      <w:pStyle w:val="Titre3"/>
       <w:lvlText w:val="%1.%2.%3"/>
       <w:lvlJc w:val="left"/>
       <w:pPr>
@@ -7355,7 +7598,7 @@
     <w:lvl w:ilvl="3">
       <w:start w:val="1"/>
       <w:numFmt w:val="decimal"/>
-      <w:pStyle w:val="Heading4"/>
+      <w:pStyle w:val="Titre4"/>
       <w:lvlText w:val="%1.%2.%3.%4"/>
       <w:lvlJc w:val="left"/>
       <w:pPr>
@@ -7371,7 +7614,7 @@
     <w:lvl w:ilvl="4">
       <w:start w:val="1"/>
       <w:numFmt w:val="decimal"/>
-      <w:pStyle w:val="Heading5"/>
+      <w:pStyle w:val="Titre5"/>
       <w:lvlText w:val="%1.%2.%3.%4.%5"/>
       <w:lvlJc w:val="left"/>
       <w:pPr>
@@ -7387,7 +7630,7 @@
     <w:lvl w:ilvl="5">
       <w:start w:val="1"/>
       <w:numFmt w:val="decimal"/>
-      <w:pStyle w:val="Heading6"/>
+      <w:pStyle w:val="Titre6"/>
       <w:lvlText w:val="%1.%2.%3.%4.%5.%6"/>
       <w:lvlJc w:val="left"/>
       <w:pPr>
@@ -7403,7 +7646,7 @@
     <w:lvl w:ilvl="6">
       <w:start w:val="1"/>
       <w:numFmt w:val="decimal"/>
-      <w:pStyle w:val="Heading7"/>
+      <w:pStyle w:val="Titre7"/>
       <w:lvlText w:val="%1.%2.%3.%4.%5.%6.%7"/>
       <w:lvlJc w:val="left"/>
       <w:pPr>
@@ -7419,7 +7662,7 @@
     <w:lvl w:ilvl="7">
       <w:start w:val="1"/>
       <w:numFmt w:val="decimal"/>
-      <w:pStyle w:val="Heading8"/>
+      <w:pStyle w:val="Titre8"/>
       <w:lvlText w:val="%1.%2.%3.%4.%5.%6.%7.%8"/>
       <w:lvlJc w:val="left"/>
       <w:pPr>
@@ -7435,7 +7678,7 @@
     <w:lvl w:ilvl="8">
       <w:start w:val="1"/>
       <w:numFmt w:val="decimal"/>
-      <w:pStyle w:val="Heading9"/>
+      <w:pStyle w:val="Titre9"/>
       <w:lvlText w:val="%1.%2.%3.%4.%5.%6.%7.%8.%9"/>
       <w:lvlJc w:val="left"/>
       <w:pPr>
@@ -7450,6 +7693,92 @@
     </w:lvl>
   </w:abstractNum>
   <w:abstractNum w:abstractNumId="12" w15:restartNumberingAfterBreak="0">
+    <w:nsid w:val="021A464C"/>
+    <w:multiLevelType w:val="hybridMultilevel"/>
+    <w:tmpl w:val="3E9EAAE0"/>
+    <w:lvl w:ilvl="0" w:tplc="040C000F">
+      <w:start w:val="1"/>
+      <w:numFmt w:val="decimal"/>
+      <w:lvlText w:val="%1."/>
+      <w:lvlJc w:val="left"/>
+      <w:pPr>
+        <w:ind w:left="720" w:hanging="360"/>
+      </w:pPr>
+    </w:lvl>
+    <w:lvl w:ilvl="1" w:tplc="040C0019" w:tentative="1">
+      <w:start w:val="1"/>
+      <w:numFmt w:val="lowerLetter"/>
+      <w:lvlText w:val="%2."/>
+      <w:lvlJc w:val="left"/>
+      <w:pPr>
+        <w:ind w:left="1440" w:hanging="360"/>
+      </w:pPr>
+    </w:lvl>
+    <w:lvl w:ilvl="2" w:tplc="040C001B" w:tentative="1">
+      <w:start w:val="1"/>
+      <w:numFmt w:val="lowerRoman"/>
+      <w:lvlText w:val="%3."/>
+      <w:lvlJc w:val="right"/>
+      <w:pPr>
+        <w:ind w:left="2160" w:hanging="180"/>
+      </w:pPr>
+    </w:lvl>
+    <w:lvl w:ilvl="3" w:tplc="040C000F" w:tentative="1">
+      <w:start w:val="1"/>
+      <w:numFmt w:val="decimal"/>
+      <w:lvlText w:val="%4."/>
+      <w:lvlJc w:val="left"/>
+      <w:pPr>
+        <w:ind w:left="2880" w:hanging="360"/>
+      </w:pPr>
+    </w:lvl>
+    <w:lvl w:ilvl="4" w:tplc="040C0019" w:tentative="1">
+      <w:start w:val="1"/>
+      <w:numFmt w:val="lowerLetter"/>
+      <w:lvlText w:val="%5."/>
+      <w:lvlJc w:val="left"/>
+      <w:pPr>
+        <w:ind w:left="3600" w:hanging="360"/>
+      </w:pPr>
+    </w:lvl>
+    <w:lvl w:ilvl="5" w:tplc="040C001B" w:tentative="1">
+      <w:start w:val="1"/>
+      <w:numFmt w:val="lowerRoman"/>
+      <w:lvlText w:val="%6."/>
+      <w:lvlJc w:val="right"/>
+      <w:pPr>
+        <w:ind w:left="4320" w:hanging="180"/>
+      </w:pPr>
+    </w:lvl>
+    <w:lvl w:ilvl="6" w:tplc="040C000F" w:tentative="1">
+      <w:start w:val="1"/>
+      <w:numFmt w:val="decimal"/>
+      <w:lvlText w:val="%7."/>
+      <w:lvlJc w:val="left"/>
+      <w:pPr>
+        <w:ind w:left="5040" w:hanging="360"/>
+      </w:pPr>
+    </w:lvl>
+    <w:lvl w:ilvl="7" w:tplc="040C0019" w:tentative="1">
+      <w:start w:val="1"/>
+      <w:numFmt w:val="lowerLetter"/>
+      <w:lvlText w:val="%8."/>
+      <w:lvlJc w:val="left"/>
+      <w:pPr>
+        <w:ind w:left="5760" w:hanging="360"/>
+      </w:pPr>
+    </w:lvl>
+    <w:lvl w:ilvl="8" w:tplc="040C001B" w:tentative="1">
+      <w:start w:val="1"/>
+      <w:numFmt w:val="lowerRoman"/>
+      <w:lvlText w:val="%9."/>
+      <w:lvlJc w:val="right"/>
+      <w:pPr>
+        <w:ind w:left="6480" w:hanging="180"/>
+      </w:pPr>
+    </w:lvl>
+  </w:abstractNum>
+  <w:abstractNum w:abstractNumId="13" w15:restartNumberingAfterBreak="0">
     <w:nsid w:val="026F0072"/>
     <w:multiLevelType w:val="multilevel"/>
     <w:tmpl w:val="A42CDB92"/>
@@ -7587,7 +7916,7 @@
       </w:rPr>
     </w:lvl>
   </w:abstractNum>
-  <w:abstractNum w:abstractNumId="13" w15:restartNumberingAfterBreak="0">
+  <w:abstractNum w:abstractNumId="14" w15:restartNumberingAfterBreak="0">
     <w:nsid w:val="02970240"/>
     <w:multiLevelType w:val="hybridMultilevel"/>
     <w:tmpl w:val="ACBAC838"/>
@@ -7677,7 +8006,7 @@
       </w:pPr>
     </w:lvl>
   </w:abstractNum>
-  <w:abstractNum w:abstractNumId="14" w15:restartNumberingAfterBreak="0">
+  <w:abstractNum w:abstractNumId="15" w15:restartNumberingAfterBreak="0">
     <w:nsid w:val="08420159"/>
     <w:multiLevelType w:val="multilevel"/>
     <w:tmpl w:val="295AB492"/>
@@ -7818,7 +8147,7 @@
       </w:rPr>
     </w:lvl>
   </w:abstractNum>
-  <w:abstractNum w:abstractNumId="15" w15:restartNumberingAfterBreak="0">
+  <w:abstractNum w:abstractNumId="16" w15:restartNumberingAfterBreak="0">
     <w:nsid w:val="0EDF255D"/>
     <w:multiLevelType w:val="hybridMultilevel"/>
     <w:tmpl w:val="46463E48"/>
@@ -7930,7 +8259,7 @@
       </w:rPr>
     </w:lvl>
   </w:abstractNum>
-  <w:abstractNum w:abstractNumId="16" w15:restartNumberingAfterBreak="0">
+  <w:abstractNum w:abstractNumId="17" w15:restartNumberingAfterBreak="0">
     <w:nsid w:val="137223FF"/>
     <w:multiLevelType w:val="hybridMultilevel"/>
     <w:tmpl w:val="36FA9978"/>
@@ -8043,7 +8372,7 @@
       </w:rPr>
     </w:lvl>
   </w:abstractNum>
-  <w:abstractNum w:abstractNumId="17" w15:restartNumberingAfterBreak="0">
+  <w:abstractNum w:abstractNumId="18" w15:restartNumberingAfterBreak="0">
     <w:nsid w:val="13DA5153"/>
     <w:multiLevelType w:val="multilevel"/>
     <w:tmpl w:val="C28610B6"/>
@@ -8156,7 +8485,7 @@
       </w:pPr>
     </w:lvl>
   </w:abstractNum>
-  <w:abstractNum w:abstractNumId="18" w15:restartNumberingAfterBreak="0">
+  <w:abstractNum w:abstractNumId="19" w15:restartNumberingAfterBreak="0">
     <w:nsid w:val="185C27A6"/>
     <w:multiLevelType w:val="hybridMultilevel"/>
     <w:tmpl w:val="C6C85E72"/>
@@ -8268,7 +8597,7 @@
       </w:rPr>
     </w:lvl>
   </w:abstractNum>
-  <w:abstractNum w:abstractNumId="19" w15:restartNumberingAfterBreak="0">
+  <w:abstractNum w:abstractNumId="20" w15:restartNumberingAfterBreak="0">
     <w:nsid w:val="1B721346"/>
     <w:multiLevelType w:val="multilevel"/>
     <w:tmpl w:val="71E27274"/>
@@ -8418,7 +8747,7 @@
       </w:rPr>
     </w:lvl>
   </w:abstractNum>
-  <w:abstractNum w:abstractNumId="20" w15:restartNumberingAfterBreak="0">
+  <w:abstractNum w:abstractNumId="21" w15:restartNumberingAfterBreak="0">
     <w:nsid w:val="1C954088"/>
     <w:multiLevelType w:val="multilevel"/>
     <w:tmpl w:val="33D024E0"/>
@@ -8531,7 +8860,7 @@
       </w:pPr>
     </w:lvl>
   </w:abstractNum>
-  <w:abstractNum w:abstractNumId="21" w15:restartNumberingAfterBreak="0">
+  <w:abstractNum w:abstractNumId="22" w15:restartNumberingAfterBreak="0">
     <w:nsid w:val="1E3E765B"/>
     <w:multiLevelType w:val="multilevel"/>
     <w:tmpl w:val="315E4F60"/>
@@ -8669,7 +8998,7 @@
       </w:rPr>
     </w:lvl>
   </w:abstractNum>
-  <w:abstractNum w:abstractNumId="22" w15:restartNumberingAfterBreak="0">
+  <w:abstractNum w:abstractNumId="23" w15:restartNumberingAfterBreak="0">
     <w:nsid w:val="21BA2228"/>
     <w:multiLevelType w:val="multilevel"/>
     <w:tmpl w:val="1FAE97E0"/>
@@ -8809,7 +9138,7 @@
       </w:rPr>
     </w:lvl>
   </w:abstractNum>
-  <w:abstractNum w:abstractNumId="23" w15:restartNumberingAfterBreak="0">
+  <w:abstractNum w:abstractNumId="24" w15:restartNumberingAfterBreak="0">
     <w:nsid w:val="23ED6481"/>
     <w:multiLevelType w:val="hybridMultilevel"/>
     <w:tmpl w:val="DFAEC8B6"/>
@@ -8900,7 +9229,7 @@
       </w:pPr>
     </w:lvl>
   </w:abstractNum>
-  <w:abstractNum w:abstractNumId="24" w15:restartNumberingAfterBreak="0">
+  <w:abstractNum w:abstractNumId="25" w15:restartNumberingAfterBreak="0">
     <w:nsid w:val="2C725D8A"/>
     <w:multiLevelType w:val="multilevel"/>
     <w:tmpl w:val="A7D04E00"/>
@@ -9013,7 +9342,7 @@
       </w:rPr>
     </w:lvl>
   </w:abstractNum>
-  <w:abstractNum w:abstractNumId="25" w15:restartNumberingAfterBreak="0">
+  <w:abstractNum w:abstractNumId="26" w15:restartNumberingAfterBreak="0">
     <w:nsid w:val="2FA337DF"/>
     <w:multiLevelType w:val="hybridMultilevel"/>
     <w:tmpl w:val="B742E918"/>
@@ -9126,7 +9455,7 @@
       </w:rPr>
     </w:lvl>
   </w:abstractNum>
-  <w:abstractNum w:abstractNumId="26" w15:restartNumberingAfterBreak="0">
+  <w:abstractNum w:abstractNumId="27" w15:restartNumberingAfterBreak="0">
     <w:nsid w:val="30404E57"/>
     <w:multiLevelType w:val="multilevel"/>
     <w:tmpl w:val="930E0D7C"/>
@@ -9266,7 +9595,120 @@
       </w:rPr>
     </w:lvl>
   </w:abstractNum>
-  <w:abstractNum w:abstractNumId="27" w15:restartNumberingAfterBreak="0">
+  <w:abstractNum w:abstractNumId="28" w15:restartNumberingAfterBreak="0">
+    <w:nsid w:val="307E2098"/>
+    <w:multiLevelType w:val="hybridMultilevel"/>
+    <w:tmpl w:val="5C0810C0"/>
+    <w:lvl w:ilvl="0" w:tplc="040C0001">
+      <w:start w:val="1"/>
+      <w:numFmt w:val="bullet"/>
+      <w:lvlText w:val=""/>
+      <w:lvlJc w:val="left"/>
+      <w:pPr>
+        <w:ind w:left="720" w:hanging="360"/>
+      </w:pPr>
+      <w:rPr>
+        <w:rFonts w:ascii="Symbol" w:hAnsi="Symbol" w:hint="default"/>
+      </w:rPr>
+    </w:lvl>
+    <w:lvl w:ilvl="1" w:tplc="040C0003" w:tentative="1">
+      <w:start w:val="1"/>
+      <w:numFmt w:val="bullet"/>
+      <w:lvlText w:val="o"/>
+      <w:lvlJc w:val="left"/>
+      <w:pPr>
+        <w:ind w:left="1440" w:hanging="360"/>
+      </w:pPr>
+      <w:rPr>
+        <w:rFonts w:ascii="Courier New" w:hAnsi="Courier New" w:cs="Courier New" w:hint="default"/>
+      </w:rPr>
+    </w:lvl>
+    <w:lvl w:ilvl="2" w:tplc="040C0005" w:tentative="1">
+      <w:start w:val="1"/>
+      <w:numFmt w:val="bullet"/>
+      <w:lvlText w:val=""/>
+      <w:lvlJc w:val="left"/>
+      <w:pPr>
+        <w:ind w:left="2160" w:hanging="360"/>
+      </w:pPr>
+      <w:rPr>
+        <w:rFonts w:ascii="Wingdings" w:hAnsi="Wingdings" w:hint="default"/>
+      </w:rPr>
+    </w:lvl>
+    <w:lvl w:ilvl="3" w:tplc="040C0001" w:tentative="1">
+      <w:start w:val="1"/>
+      <w:numFmt w:val="bullet"/>
+      <w:lvlText w:val=""/>
+      <w:lvlJc w:val="left"/>
+      <w:pPr>
+        <w:ind w:left="2880" w:hanging="360"/>
+      </w:pPr>
+      <w:rPr>
+        <w:rFonts w:ascii="Symbol" w:hAnsi="Symbol" w:hint="default"/>
+      </w:rPr>
+    </w:lvl>
+    <w:lvl w:ilvl="4" w:tplc="040C0003" w:tentative="1">
+      <w:start w:val="1"/>
+      <w:numFmt w:val="bullet"/>
+      <w:lvlText w:val="o"/>
+      <w:lvlJc w:val="left"/>
+      <w:pPr>
+        <w:ind w:left="3600" w:hanging="360"/>
+      </w:pPr>
+      <w:rPr>
+        <w:rFonts w:ascii="Courier New" w:hAnsi="Courier New" w:cs="Courier New" w:hint="default"/>
+      </w:rPr>
+    </w:lvl>
+    <w:lvl w:ilvl="5" w:tplc="040C0005" w:tentative="1">
+      <w:start w:val="1"/>
+      <w:numFmt w:val="bullet"/>
+      <w:lvlText w:val=""/>
+      <w:lvlJc w:val="left"/>
+      <w:pPr>
+        <w:ind w:left="4320" w:hanging="360"/>
+      </w:pPr>
+      <w:rPr>
+        <w:rFonts w:ascii="Wingdings" w:hAnsi="Wingdings" w:hint="default"/>
+      </w:rPr>
+    </w:lvl>
+    <w:lvl w:ilvl="6" w:tplc="040C0001" w:tentative="1">
+      <w:start w:val="1"/>
+      <w:numFmt w:val="bullet"/>
+      <w:lvlText w:val=""/>
+      <w:lvlJc w:val="left"/>
+      <w:pPr>
+        <w:ind w:left="5040" w:hanging="360"/>
+      </w:pPr>
+      <w:rPr>
+        <w:rFonts w:ascii="Symbol" w:hAnsi="Symbol" w:hint="default"/>
+      </w:rPr>
+    </w:lvl>
+    <w:lvl w:ilvl="7" w:tplc="040C0003" w:tentative="1">
+      <w:start w:val="1"/>
+      <w:numFmt w:val="bullet"/>
+      <w:lvlText w:val="o"/>
+      <w:lvlJc w:val="left"/>
+      <w:pPr>
+        <w:ind w:left="5760" w:hanging="360"/>
+      </w:pPr>
+      <w:rPr>
+        <w:rFonts w:ascii="Courier New" w:hAnsi="Courier New" w:cs="Courier New" w:hint="default"/>
+      </w:rPr>
+    </w:lvl>
+    <w:lvl w:ilvl="8" w:tplc="040C0005" w:tentative="1">
+      <w:start w:val="1"/>
+      <w:numFmt w:val="bullet"/>
+      <w:lvlText w:val=""/>
+      <w:lvlJc w:val="left"/>
+      <w:pPr>
+        <w:ind w:left="6480" w:hanging="360"/>
+      </w:pPr>
+      <w:rPr>
+        <w:rFonts w:ascii="Wingdings" w:hAnsi="Wingdings" w:hint="default"/>
+      </w:rPr>
+    </w:lvl>
+  </w:abstractNum>
+  <w:abstractNum w:abstractNumId="29" w15:restartNumberingAfterBreak="0">
     <w:nsid w:val="31FB1A16"/>
     <w:multiLevelType w:val="hybridMultilevel"/>
     <w:tmpl w:val="C53C0D52"/>
@@ -9378,13 +9820,13 @@
       </w:rPr>
     </w:lvl>
   </w:abstractNum>
-  <w:abstractNum w:abstractNumId="28" w15:restartNumberingAfterBreak="0">
+  <w:abstractNum w:abstractNumId="30" w15:restartNumberingAfterBreak="0">
     <w:nsid w:val="3E2B48D6"/>
     <w:multiLevelType w:val="multilevel"/>
     <w:tmpl w:val="71E27274"/>
     <w:numStyleLink w:val="Listenonnumrote"/>
   </w:abstractNum>
-  <w:abstractNum w:abstractNumId="29" w15:restartNumberingAfterBreak="0">
+  <w:abstractNum w:abstractNumId="31" w15:restartNumberingAfterBreak="0">
     <w:nsid w:val="4110507D"/>
     <w:multiLevelType w:val="multilevel"/>
     <w:tmpl w:val="8BEA3ADC"/>
@@ -9522,13 +9964,13 @@
       </w:rPr>
     </w:lvl>
   </w:abstractNum>
-  <w:abstractNum w:abstractNumId="30" w15:restartNumberingAfterBreak="0">
+  <w:abstractNum w:abstractNumId="32" w15:restartNumberingAfterBreak="0">
     <w:nsid w:val="41A51107"/>
     <w:multiLevelType w:val="multilevel"/>
     <w:tmpl w:val="295AB492"/>
     <w:numStyleLink w:val="Listenumrote"/>
   </w:abstractNum>
-  <w:abstractNum w:abstractNumId="31" w15:restartNumberingAfterBreak="0">
+  <w:abstractNum w:abstractNumId="33" w15:restartNumberingAfterBreak="0">
     <w:nsid w:val="41C7436E"/>
     <w:multiLevelType w:val="hybridMultilevel"/>
     <w:tmpl w:val="0E4E2592"/>
@@ -9640,13 +10082,13 @@
       </w:rPr>
     </w:lvl>
   </w:abstractNum>
-  <w:abstractNum w:abstractNumId="32" w15:restartNumberingAfterBreak="0">
+  <w:abstractNum w:abstractNumId="34" w15:restartNumberingAfterBreak="0">
     <w:nsid w:val="469B68DB"/>
     <w:multiLevelType w:val="multilevel"/>
     <w:tmpl w:val="295AB492"/>
     <w:numStyleLink w:val="Listenumrote"/>
   </w:abstractNum>
-  <w:abstractNum w:abstractNumId="33" w15:restartNumberingAfterBreak="0">
+  <w:abstractNum w:abstractNumId="35" w15:restartNumberingAfterBreak="0">
     <w:nsid w:val="47717D95"/>
     <w:multiLevelType w:val="hybridMultilevel"/>
     <w:tmpl w:val="4340632E"/>
@@ -9759,7 +10201,7 @@
       </w:rPr>
     </w:lvl>
   </w:abstractNum>
-  <w:abstractNum w:abstractNumId="34" w15:restartNumberingAfterBreak="0">
+  <w:abstractNum w:abstractNumId="36" w15:restartNumberingAfterBreak="0">
     <w:nsid w:val="4B0B1BF5"/>
     <w:multiLevelType w:val="multilevel"/>
     <w:tmpl w:val="5DEEE91A"/>
@@ -9879,7 +10321,7 @@
       </w:rPr>
     </w:lvl>
   </w:abstractNum>
-  <w:abstractNum w:abstractNumId="35" w15:restartNumberingAfterBreak="0">
+  <w:abstractNum w:abstractNumId="37" w15:restartNumberingAfterBreak="0">
     <w:nsid w:val="4E067E73"/>
     <w:multiLevelType w:val="multilevel"/>
     <w:tmpl w:val="6A687D70"/>
@@ -10022,13 +10464,13 @@
       </w:rPr>
     </w:lvl>
   </w:abstractNum>
-  <w:abstractNum w:abstractNumId="36" w15:restartNumberingAfterBreak="0">
+  <w:abstractNum w:abstractNumId="38" w15:restartNumberingAfterBreak="0">
     <w:nsid w:val="4E85022A"/>
     <w:multiLevelType w:val="multilevel"/>
     <w:tmpl w:val="295AB492"/>
     <w:numStyleLink w:val="Listenumrote"/>
   </w:abstractNum>
-  <w:abstractNum w:abstractNumId="37" w15:restartNumberingAfterBreak="0">
+  <w:abstractNum w:abstractNumId="39" w15:restartNumberingAfterBreak="0">
     <w:nsid w:val="4FE67217"/>
     <w:multiLevelType w:val="hybridMultilevel"/>
     <w:tmpl w:val="679AE5D4"/>
@@ -10114,7 +10556,7 @@
       </w:pPr>
     </w:lvl>
   </w:abstractNum>
-  <w:abstractNum w:abstractNumId="38" w15:restartNumberingAfterBreak="0">
+  <w:abstractNum w:abstractNumId="40" w15:restartNumberingAfterBreak="0">
     <w:nsid w:val="51ED4187"/>
     <w:multiLevelType w:val="hybridMultilevel"/>
     <w:tmpl w:val="4B4877D8"/>
@@ -10226,7 +10668,7 @@
       </w:rPr>
     </w:lvl>
   </w:abstractNum>
-  <w:abstractNum w:abstractNumId="39" w15:restartNumberingAfterBreak="0">
+  <w:abstractNum w:abstractNumId="41" w15:restartNumberingAfterBreak="0">
     <w:nsid w:val="53757BBB"/>
     <w:multiLevelType w:val="hybridMultilevel"/>
     <w:tmpl w:val="E78A3F4A"/>
@@ -10342,7 +10784,7 @@
       </w:pPr>
     </w:lvl>
   </w:abstractNum>
-  <w:abstractNum w:abstractNumId="40" w15:restartNumberingAfterBreak="0">
+  <w:abstractNum w:abstractNumId="42" w15:restartNumberingAfterBreak="0">
     <w:nsid w:val="6052644F"/>
     <w:multiLevelType w:val="multilevel"/>
     <w:tmpl w:val="49080E72"/>
@@ -10455,13 +10897,13 @@
       </w:pPr>
     </w:lvl>
   </w:abstractNum>
-  <w:abstractNum w:abstractNumId="41" w15:restartNumberingAfterBreak="0">
+  <w:abstractNum w:abstractNumId="43" w15:restartNumberingAfterBreak="0">
     <w:nsid w:val="6A83687B"/>
     <w:multiLevelType w:val="multilevel"/>
     <w:tmpl w:val="295AB492"/>
     <w:numStyleLink w:val="Listenumrote"/>
   </w:abstractNum>
-  <w:abstractNum w:abstractNumId="42" w15:restartNumberingAfterBreak="0">
+  <w:abstractNum w:abstractNumId="44" w15:restartNumberingAfterBreak="0">
     <w:nsid w:val="6A9C376E"/>
     <w:multiLevelType w:val="multilevel"/>
     <w:tmpl w:val="6E9605B0"/>
@@ -10574,7 +11016,7 @@
       </w:pPr>
     </w:lvl>
   </w:abstractNum>
-  <w:abstractNum w:abstractNumId="43" w15:restartNumberingAfterBreak="0">
+  <w:abstractNum w:abstractNumId="45" w15:restartNumberingAfterBreak="0">
     <w:nsid w:val="6D6A3D13"/>
     <w:multiLevelType w:val="multilevel"/>
     <w:tmpl w:val="3F40F3D2"/>
@@ -10714,7 +11156,7 @@
       </w:rPr>
     </w:lvl>
   </w:abstractNum>
-  <w:abstractNum w:abstractNumId="44" w15:restartNumberingAfterBreak="0">
+  <w:abstractNum w:abstractNumId="46" w15:restartNumberingAfterBreak="0">
     <w:nsid w:val="6DB762A4"/>
     <w:multiLevelType w:val="multilevel"/>
     <w:tmpl w:val="B688EDF0"/>
@@ -10852,7 +11294,7 @@
       </w:rPr>
     </w:lvl>
   </w:abstractNum>
-  <w:abstractNum w:abstractNumId="45" w15:restartNumberingAfterBreak="0">
+  <w:abstractNum w:abstractNumId="47" w15:restartNumberingAfterBreak="0">
     <w:nsid w:val="6E812D38"/>
     <w:multiLevelType w:val="hybridMultilevel"/>
     <w:tmpl w:val="EBCC7168"/>
@@ -10964,7 +11406,7 @@
       </w:rPr>
     </w:lvl>
   </w:abstractNum>
-  <w:abstractNum w:abstractNumId="46" w15:restartNumberingAfterBreak="0">
+  <w:abstractNum w:abstractNumId="48" w15:restartNumberingAfterBreak="0">
     <w:nsid w:val="7D0C0081"/>
     <w:multiLevelType w:val="multilevel"/>
     <w:tmpl w:val="A572A400"/>
@@ -11085,7 +11527,7 @@
       </w:rPr>
     </w:lvl>
   </w:abstractNum>
-  <w:abstractNum w:abstractNumId="47" w15:restartNumberingAfterBreak="0">
+  <w:abstractNum w:abstractNumId="49" w15:restartNumberingAfterBreak="0">
     <w:nsid w:val="7D52032B"/>
     <w:multiLevelType w:val="hybridMultilevel"/>
     <w:tmpl w:val="66C0394E"/>
@@ -11197,7 +11639,7 @@
       </w:rPr>
     </w:lvl>
   </w:abstractNum>
-  <w:abstractNum w:abstractNumId="48" w15:restartNumberingAfterBreak="0">
+  <w:abstractNum w:abstractNumId="50" w15:restartNumberingAfterBreak="0">
     <w:nsid w:val="7E986165"/>
     <w:multiLevelType w:val="multilevel"/>
     <w:tmpl w:val="A6045ABE"/>
@@ -11338,7 +11780,7 @@
     </w:lvl>
   </w:abstractNum>
   <w:num w:numId="1" w16cid:durableId="2076202591">
-    <w:abstractNumId w:val="39"/>
+    <w:abstractNumId w:val="41"/>
   </w:num>
   <w:num w:numId="2" w16cid:durableId="277567287">
     <w:abstractNumId w:val="8"/>
@@ -11371,124 +11813,130 @@
     <w:abstractNumId w:val="4"/>
   </w:num>
   <w:num w:numId="12" w16cid:durableId="907615378">
-    <w:abstractNumId w:val="40"/>
+    <w:abstractNumId w:val="42"/>
   </w:num>
   <w:num w:numId="13" w16cid:durableId="268244164">
-    <w:abstractNumId w:val="20"/>
+    <w:abstractNumId w:val="21"/>
   </w:num>
   <w:num w:numId="14" w16cid:durableId="1070426195">
-    <w:abstractNumId w:val="17"/>
+    <w:abstractNumId w:val="18"/>
   </w:num>
   <w:num w:numId="15" w16cid:durableId="926617728">
-    <w:abstractNumId w:val="43"/>
+    <w:abstractNumId w:val="45"/>
   </w:num>
   <w:num w:numId="16" w16cid:durableId="1715738902">
-    <w:abstractNumId w:val="42"/>
+    <w:abstractNumId w:val="44"/>
   </w:num>
   <w:num w:numId="17" w16cid:durableId="1148940167">
-    <w:abstractNumId w:val="29"/>
+    <w:abstractNumId w:val="31"/>
   </w:num>
   <w:num w:numId="18" w16cid:durableId="64770258">
-    <w:abstractNumId w:val="35"/>
+    <w:abstractNumId w:val="37"/>
   </w:num>
   <w:num w:numId="19" w16cid:durableId="1678649046">
-    <w:abstractNumId w:val="44"/>
+    <w:abstractNumId w:val="46"/>
   </w:num>
   <w:num w:numId="20" w16cid:durableId="82804573">
     <w:abstractNumId w:val="11"/>
   </w:num>
   <w:num w:numId="21" w16cid:durableId="1788311113">
+    <w:abstractNumId w:val="23"/>
+  </w:num>
+  <w:num w:numId="22" w16cid:durableId="433983620">
     <w:abstractNumId w:val="22"/>
   </w:num>
-  <w:num w:numId="22" w16cid:durableId="433983620">
-    <w:abstractNumId w:val="21"/>
+  <w:num w:numId="23" w16cid:durableId="1961304235">
+    <w:abstractNumId w:val="34"/>
   </w:num>
-  <w:num w:numId="23" w16cid:durableId="1961304235">
+  <w:num w:numId="24" w16cid:durableId="446438038">
+    <w:abstractNumId w:val="13"/>
+  </w:num>
+  <w:num w:numId="25" w16cid:durableId="236400808">
+    <w:abstractNumId w:val="50"/>
+  </w:num>
+  <w:num w:numId="26" w16cid:durableId="1139222456">
+    <w:abstractNumId w:val="15"/>
+  </w:num>
+  <w:num w:numId="27" w16cid:durableId="808084983">
+    <w:abstractNumId w:val="43"/>
+  </w:num>
+  <w:num w:numId="28" w16cid:durableId="970747996">
     <w:abstractNumId w:val="32"/>
   </w:num>
-  <w:num w:numId="24" w16cid:durableId="446438038">
-    <w:abstractNumId w:val="12"/>
+  <w:num w:numId="29" w16cid:durableId="1760519896">
+    <w:abstractNumId w:val="38"/>
   </w:num>
-  <w:num w:numId="25" w16cid:durableId="236400808">
+  <w:num w:numId="30" w16cid:durableId="2107118389">
+    <w:abstractNumId w:val="27"/>
+  </w:num>
+  <w:num w:numId="31" w16cid:durableId="1296982827">
+    <w:abstractNumId w:val="20"/>
+  </w:num>
+  <w:num w:numId="32" w16cid:durableId="1148087459">
+    <w:abstractNumId w:val="30"/>
+  </w:num>
+  <w:num w:numId="33" w16cid:durableId="827525883">
+    <w:abstractNumId w:val="36"/>
+  </w:num>
+  <w:num w:numId="34" w16cid:durableId="581718969">
     <w:abstractNumId w:val="48"/>
   </w:num>
-  <w:num w:numId="26" w16cid:durableId="1139222456">
+  <w:num w:numId="35" w16cid:durableId="1024668490">
+    <w:abstractNumId w:val="24"/>
+  </w:num>
+  <w:num w:numId="36" w16cid:durableId="1905991392">
     <w:abstractNumId w:val="14"/>
   </w:num>
-  <w:num w:numId="27" w16cid:durableId="808084983">
-    <w:abstractNumId w:val="41"/>
-  </w:num>
-  <w:num w:numId="28" w16cid:durableId="970747996">
-    <w:abstractNumId w:val="30"/>
-  </w:num>
-  <w:num w:numId="29" w16cid:durableId="1760519896">
-    <w:abstractNumId w:val="36"/>
-  </w:num>
-  <w:num w:numId="30" w16cid:durableId="2107118389">
+  <w:num w:numId="37" w16cid:durableId="1219852781">
     <w:abstractNumId w:val="26"/>
   </w:num>
-  <w:num w:numId="31" w16cid:durableId="1296982827">
-    <w:abstractNumId w:val="19"/>
-  </w:num>
-  <w:num w:numId="32" w16cid:durableId="1148087459">
-    <w:abstractNumId w:val="28"/>
-  </w:num>
-  <w:num w:numId="33" w16cid:durableId="827525883">
-    <w:abstractNumId w:val="34"/>
-  </w:num>
-  <w:num w:numId="34" w16cid:durableId="581718969">
-    <w:abstractNumId w:val="46"/>
-  </w:num>
-  <w:num w:numId="35" w16cid:durableId="1024668490">
-    <w:abstractNumId w:val="23"/>
-  </w:num>
-  <w:num w:numId="36" w16cid:durableId="1905991392">
-    <w:abstractNumId w:val="13"/>
-  </w:num>
-  <w:num w:numId="37" w16cid:durableId="1219852781">
+  <w:num w:numId="38" w16cid:durableId="461388184">
     <w:abstractNumId w:val="25"/>
   </w:num>
-  <w:num w:numId="38" w16cid:durableId="461388184">
-    <w:abstractNumId w:val="24"/>
-  </w:num>
   <w:num w:numId="39" w16cid:durableId="276570497">
-    <w:abstractNumId w:val="37"/>
+    <w:abstractNumId w:val="39"/>
   </w:num>
   <w:num w:numId="40" w16cid:durableId="2067602105">
-    <w:abstractNumId w:val="16"/>
+    <w:abstractNumId w:val="17"/>
   </w:num>
   <w:num w:numId="41" w16cid:durableId="816530998">
-    <w:abstractNumId w:val="45"/>
+    <w:abstractNumId w:val="47"/>
   </w:num>
   <w:num w:numId="42" w16cid:durableId="819686276">
     <w:abstractNumId w:val="10"/>
   </w:num>
   <w:num w:numId="43" w16cid:durableId="1591154827">
+    <w:abstractNumId w:val="35"/>
+  </w:num>
+  <w:num w:numId="44" w16cid:durableId="1105270211">
+    <w:abstractNumId w:val="19"/>
+  </w:num>
+  <w:num w:numId="45" w16cid:durableId="2019694407">
+    <w:abstractNumId w:val="29"/>
+  </w:num>
+  <w:num w:numId="46" w16cid:durableId="1791896667">
+    <w:abstractNumId w:val="40"/>
+  </w:num>
+  <w:num w:numId="47" w16cid:durableId="1238248328">
     <w:abstractNumId w:val="33"/>
   </w:num>
-  <w:num w:numId="44" w16cid:durableId="1105270211">
-    <w:abstractNumId w:val="18"/>
-  </w:num>
-  <w:num w:numId="45" w16cid:durableId="2019694407">
-    <w:abstractNumId w:val="27"/>
-  </w:num>
-  <w:num w:numId="46" w16cid:durableId="1791896667">
-    <w:abstractNumId w:val="38"/>
-  </w:num>
-  <w:num w:numId="47" w16cid:durableId="1238248328">
-    <w:abstractNumId w:val="31"/>
-  </w:num>
   <w:num w:numId="48" w16cid:durableId="1692366982">
-    <w:abstractNumId w:val="47"/>
+    <w:abstractNumId w:val="49"/>
   </w:num>
   <w:num w:numId="49" w16cid:durableId="210650333">
-    <w:abstractNumId w:val="15"/>
+    <w:abstractNumId w:val="16"/>
+  </w:num>
+  <w:num w:numId="50" w16cid:durableId="1358969412">
+    <w:abstractNumId w:val="12"/>
+  </w:num>
+  <w:num w:numId="51" w16cid:durableId="1107500718">
+    <w:abstractNumId w:val="28"/>
   </w:num>
 </w:numbering>
 </file>
 
 <file path=word/styles.xml><?xml version="1.0" encoding="utf-8"?>
-<w:styles xmlns:mc="http://schemas.openxmlformats.org/markup-compatibility/2006" xmlns:r="http://schemas.openxmlformats.org/officeDocument/2006/relationships" xmlns:w="http://schemas.openxmlformats.org/wordprocessingml/2006/main" xmlns:w14="http://schemas.microsoft.com/office/word/2010/wordml" xmlns:w15="http://schemas.microsoft.com/office/word/2012/wordml" xmlns:w16cex="http://schemas.microsoft.com/office/word/2018/wordml/cex" xmlns:w16cid="http://schemas.microsoft.com/office/word/2016/wordml/cid" xmlns:w16="http://schemas.microsoft.com/office/word/2018/wordml" xmlns:w16sdtdh="http://schemas.microsoft.com/office/word/2020/wordml/sdtdatahash" xmlns:w16se="http://schemas.microsoft.com/office/word/2015/wordml/symex" mc:Ignorable="w14 w15 w16se w16cid w16 w16cex w16sdtdh">
+<w:styles xmlns:mc="http://schemas.openxmlformats.org/markup-compatibility/2006" xmlns:r="http://schemas.openxmlformats.org/officeDocument/2006/relationships" xmlns:w="http://schemas.openxmlformats.org/wordprocessingml/2006/main" xmlns:w14="http://schemas.microsoft.com/office/word/2010/wordml" xmlns:w15="http://schemas.microsoft.com/office/word/2012/wordml" xmlns:w16cex="http://schemas.microsoft.com/office/word/2018/wordml/cex" xmlns:w16cid="http://schemas.microsoft.com/office/word/2016/wordml/cid" xmlns:w16="http://schemas.microsoft.com/office/word/2018/wordml" xmlns:w16du="http://schemas.microsoft.com/office/word/2023/wordml/word16du" xmlns:w16sdtdh="http://schemas.microsoft.com/office/word/2020/wordml/sdtdatahash" xmlns:w16se="http://schemas.microsoft.com/office/word/2015/wordml/symex" mc:Ignorable="w14 w15 w16se w16cid w16 w16cex w16sdtdh w16du">
   <w:docDefaults>
     <w:rPrDefault>
       <w:rPr>
@@ -11897,11 +12345,11 @@
       <w:lang w:val="fr-FR" w:eastAsia="fr-FR"/>
     </w:rPr>
   </w:style>
-  <w:style w:type="paragraph" w:styleId="Heading1">
+  <w:style w:type="paragraph" w:styleId="Titre1">
     <w:name w:val="heading 1"/>
     <w:basedOn w:val="Normal"/>
-    <w:next w:val="BodyText"/>
-    <w:link w:val="Heading1Char"/>
+    <w:next w:val="Corpsdetexte"/>
+    <w:link w:val="Titre1Car"/>
     <w:uiPriority w:val="9"/>
     <w:qFormat/>
     <w:rsid w:val="00AA7548"/>
@@ -11925,11 +12373,11 @@
       <w:szCs w:val="36"/>
     </w:rPr>
   </w:style>
-  <w:style w:type="paragraph" w:styleId="Heading2">
+  <w:style w:type="paragraph" w:styleId="Titre2">
     <w:name w:val="heading 2"/>
     <w:basedOn w:val="Normal"/>
-    <w:next w:val="BodyText"/>
-    <w:link w:val="Heading2Char"/>
+    <w:next w:val="Corpsdetexte"/>
+    <w:link w:val="Titre2Car"/>
     <w:qFormat/>
     <w:rsid w:val="00C60062"/>
     <w:pPr>
@@ -11950,11 +12398,11 @@
       <w:szCs w:val="32"/>
     </w:rPr>
   </w:style>
-  <w:style w:type="paragraph" w:styleId="Heading3">
+  <w:style w:type="paragraph" w:styleId="Titre3">
     <w:name w:val="heading 3"/>
     <w:basedOn w:val="Normal"/>
-    <w:next w:val="BodyText"/>
-    <w:link w:val="Heading3Char"/>
+    <w:next w:val="Corpsdetexte"/>
+    <w:link w:val="Titre3Car"/>
     <w:qFormat/>
     <w:rsid w:val="00C60062"/>
     <w:pPr>
@@ -11974,11 +12422,11 @@
       <w:szCs w:val="28"/>
     </w:rPr>
   </w:style>
-  <w:style w:type="paragraph" w:styleId="Heading4">
+  <w:style w:type="paragraph" w:styleId="Titre4">
     <w:name w:val="heading 4"/>
     <w:basedOn w:val="Normal"/>
-    <w:next w:val="BodyText"/>
-    <w:link w:val="Heading4Char"/>
+    <w:next w:val="Corpsdetexte"/>
+    <w:link w:val="Titre4Car"/>
     <w:qFormat/>
     <w:rsid w:val="00C60062"/>
     <w:pPr>
@@ -11997,11 +12445,11 @@
       <w:szCs w:val="28"/>
     </w:rPr>
   </w:style>
-  <w:style w:type="paragraph" w:styleId="Heading5">
+  <w:style w:type="paragraph" w:styleId="Titre5">
     <w:name w:val="heading 5"/>
     <w:basedOn w:val="Normal"/>
-    <w:next w:val="BodyText"/>
-    <w:link w:val="Heading5Char"/>
+    <w:next w:val="Corpsdetexte"/>
+    <w:link w:val="Titre5Car"/>
     <w:qFormat/>
     <w:rsid w:val="00C60062"/>
     <w:pPr>
@@ -12019,11 +12467,11 @@
       <w:szCs w:val="26"/>
     </w:rPr>
   </w:style>
-  <w:style w:type="paragraph" w:styleId="Heading6">
+  <w:style w:type="paragraph" w:styleId="Titre6">
     <w:name w:val="heading 6"/>
     <w:basedOn w:val="Normal"/>
     <w:next w:val="Normal"/>
-    <w:link w:val="Heading6Char"/>
+    <w:link w:val="Titre6Car"/>
     <w:qFormat/>
     <w:rsid w:val="00C60062"/>
     <w:pPr>
@@ -12041,11 +12489,11 @@
       <w:szCs w:val="22"/>
     </w:rPr>
   </w:style>
-  <w:style w:type="paragraph" w:styleId="Heading7">
+  <w:style w:type="paragraph" w:styleId="Titre7">
     <w:name w:val="heading 7"/>
     <w:basedOn w:val="Normal"/>
     <w:next w:val="Normal"/>
-    <w:link w:val="Heading7Char"/>
+    <w:link w:val="Titre7Car"/>
     <w:qFormat/>
     <w:rsid w:val="00C60062"/>
     <w:pPr>
@@ -12057,11 +12505,11 @@
       <w:outlineLvl w:val="6"/>
     </w:pPr>
   </w:style>
-  <w:style w:type="paragraph" w:styleId="Heading8">
+  <w:style w:type="paragraph" w:styleId="Titre8">
     <w:name w:val="heading 8"/>
     <w:basedOn w:val="Normal"/>
     <w:next w:val="Normal"/>
-    <w:link w:val="Heading8Char"/>
+    <w:link w:val="Titre8Car"/>
     <w:qFormat/>
     <w:rsid w:val="00C60062"/>
     <w:pPr>
@@ -12077,11 +12525,11 @@
       <w:iCs/>
     </w:rPr>
   </w:style>
-  <w:style w:type="paragraph" w:styleId="Heading9">
+  <w:style w:type="paragraph" w:styleId="Titre9">
     <w:name w:val="heading 9"/>
     <w:basedOn w:val="Normal"/>
     <w:next w:val="Normal"/>
-    <w:link w:val="Heading9Char"/>
+    <w:link w:val="Titre9Car"/>
     <w:qFormat/>
     <w:rsid w:val="00C60062"/>
     <w:pPr>
@@ -12098,13 +12546,13 @@
       <w:szCs w:val="22"/>
     </w:rPr>
   </w:style>
-  <w:style w:type="character" w:default="1" w:styleId="DefaultParagraphFont">
+  <w:style w:type="character" w:default="1" w:styleId="Policepardfaut">
     <w:name w:val="Default Paragraph Font"/>
     <w:uiPriority w:val="1"/>
     <w:semiHidden/>
     <w:unhideWhenUsed/>
   </w:style>
-  <w:style w:type="table" w:default="1" w:styleId="TableNormal">
+  <w:style w:type="table" w:default="1" w:styleId="TableauNormal">
     <w:name w:val="Normal Table"/>
     <w:uiPriority w:val="99"/>
     <w:semiHidden/>
@@ -12119,16 +12567,16 @@
       </w:tblCellMar>
     </w:tblPr>
   </w:style>
-  <w:style w:type="numbering" w:default="1" w:styleId="NoList">
+  <w:style w:type="numbering" w:default="1" w:styleId="Aucuneliste">
     <w:name w:val="No List"/>
     <w:uiPriority w:val="99"/>
     <w:semiHidden/>
     <w:unhideWhenUsed/>
   </w:style>
-  <w:style w:type="character" w:customStyle="1" w:styleId="Heading1Char">
-    <w:name w:val="Heading 1 Char"/>
-    <w:basedOn w:val="DefaultParagraphFont"/>
-    <w:link w:val="Heading1"/>
+  <w:style w:type="character" w:customStyle="1" w:styleId="Titre1Car">
+    <w:name w:val="Titre 1 Car"/>
+    <w:basedOn w:val="Policepardfaut"/>
+    <w:link w:val="Titre1"/>
     <w:uiPriority w:val="9"/>
     <w:rsid w:val="00AA7548"/>
     <w:rPr>
@@ -12141,10 +12589,10 @@
       <w:lang w:val="fr-FR" w:eastAsia="fr-FR"/>
     </w:rPr>
   </w:style>
-  <w:style w:type="character" w:customStyle="1" w:styleId="Heading2Char">
-    <w:name w:val="Heading 2 Char"/>
-    <w:basedOn w:val="DefaultParagraphFont"/>
-    <w:link w:val="Heading2"/>
+  <w:style w:type="character" w:customStyle="1" w:styleId="Titre2Car">
+    <w:name w:val="Titre 2 Car"/>
+    <w:basedOn w:val="Policepardfaut"/>
+    <w:link w:val="Titre2"/>
     <w:rsid w:val="00C60062"/>
     <w:rPr>
       <w:rFonts w:ascii="Times New Roman" w:eastAsia="Times New Roman" w:hAnsi="Times New Roman" w:cs="Arial"/>
@@ -12156,10 +12604,10 @@
       <w:lang w:val="fr-FR" w:eastAsia="fr-FR"/>
     </w:rPr>
   </w:style>
-  <w:style w:type="character" w:customStyle="1" w:styleId="Heading3Char">
-    <w:name w:val="Heading 3 Char"/>
-    <w:basedOn w:val="DefaultParagraphFont"/>
-    <w:link w:val="Heading3"/>
+  <w:style w:type="character" w:customStyle="1" w:styleId="Titre3Car">
+    <w:name w:val="Titre 3 Car"/>
+    <w:basedOn w:val="Policepardfaut"/>
+    <w:link w:val="Titre3"/>
     <w:rsid w:val="00C60062"/>
     <w:rPr>
       <w:rFonts w:ascii="Times New Roman" w:eastAsia="Times New Roman" w:hAnsi="Times New Roman" w:cs="Arial"/>
@@ -12170,10 +12618,10 @@
       <w:lang w:val="fr-FR" w:eastAsia="fr-FR"/>
     </w:rPr>
   </w:style>
-  <w:style w:type="character" w:customStyle="1" w:styleId="Heading4Char">
-    <w:name w:val="Heading 4 Char"/>
-    <w:basedOn w:val="DefaultParagraphFont"/>
-    <w:link w:val="Heading4"/>
+  <w:style w:type="character" w:customStyle="1" w:styleId="Titre4Car">
+    <w:name w:val="Titre 4 Car"/>
+    <w:basedOn w:val="Policepardfaut"/>
+    <w:link w:val="Titre4"/>
     <w:rsid w:val="00C60062"/>
     <w:rPr>
       <w:rFonts w:ascii="Times New Roman" w:eastAsia="Times New Roman" w:hAnsi="Times New Roman" w:cs="Times New Roman"/>
@@ -12184,10 +12632,10 @@
       <w:lang w:val="fr-FR" w:eastAsia="fr-FR"/>
     </w:rPr>
   </w:style>
-  <w:style w:type="character" w:customStyle="1" w:styleId="Heading5Char">
-    <w:name w:val="Heading 5 Char"/>
-    <w:basedOn w:val="DefaultParagraphFont"/>
-    <w:link w:val="Heading5"/>
+  <w:style w:type="character" w:customStyle="1" w:styleId="Titre5Car">
+    <w:name w:val="Titre 5 Car"/>
+    <w:basedOn w:val="Policepardfaut"/>
+    <w:link w:val="Titre5"/>
     <w:rsid w:val="00C60062"/>
     <w:rPr>
       <w:rFonts w:ascii="Times New Roman" w:eastAsia="Times New Roman" w:hAnsi="Times New Roman" w:cs="Times New Roman"/>
@@ -12199,10 +12647,10 @@
       <w:lang w:val="fr-FR" w:eastAsia="fr-FR"/>
     </w:rPr>
   </w:style>
-  <w:style w:type="character" w:customStyle="1" w:styleId="Heading6Char">
-    <w:name w:val="Heading 6 Char"/>
-    <w:basedOn w:val="DefaultParagraphFont"/>
-    <w:link w:val="Heading6"/>
+  <w:style w:type="character" w:customStyle="1" w:styleId="Titre6Car">
+    <w:name w:val="Titre 6 Car"/>
+    <w:basedOn w:val="Policepardfaut"/>
+    <w:link w:val="Titre6"/>
     <w:rsid w:val="00C60062"/>
     <w:rPr>
       <w:rFonts w:ascii="Times New Roman" w:eastAsia="Times New Roman" w:hAnsi="Times New Roman" w:cs="Times New Roman"/>
@@ -12211,10 +12659,10 @@
       <w:lang w:val="fr-FR" w:eastAsia="fr-FR"/>
     </w:rPr>
   </w:style>
-  <w:style w:type="character" w:customStyle="1" w:styleId="Heading7Char">
-    <w:name w:val="Heading 7 Char"/>
-    <w:basedOn w:val="DefaultParagraphFont"/>
-    <w:link w:val="Heading7"/>
+  <w:style w:type="character" w:customStyle="1" w:styleId="Titre7Car">
+    <w:name w:val="Titre 7 Car"/>
+    <w:basedOn w:val="Policepardfaut"/>
+    <w:link w:val="Titre7"/>
     <w:rsid w:val="00C60062"/>
     <w:rPr>
       <w:rFonts w:ascii="Times New Roman" w:eastAsia="Times New Roman" w:hAnsi="Times New Roman" w:cs="Times New Roman"/>
@@ -12223,10 +12671,10 @@
       <w:lang w:val="fr-FR" w:eastAsia="fr-FR"/>
     </w:rPr>
   </w:style>
-  <w:style w:type="character" w:customStyle="1" w:styleId="Heading8Char">
-    <w:name w:val="Heading 8 Char"/>
-    <w:basedOn w:val="DefaultParagraphFont"/>
-    <w:link w:val="Heading8"/>
+  <w:style w:type="character" w:customStyle="1" w:styleId="Titre8Car">
+    <w:name w:val="Titre 8 Car"/>
+    <w:basedOn w:val="Policepardfaut"/>
+    <w:link w:val="Titre8"/>
     <w:rsid w:val="00C60062"/>
     <w:rPr>
       <w:rFonts w:ascii="Times New Roman" w:eastAsia="Times New Roman" w:hAnsi="Times New Roman" w:cs="Times New Roman"/>
@@ -12237,20 +12685,20 @@
       <w:lang w:val="fr-FR" w:eastAsia="fr-FR"/>
     </w:rPr>
   </w:style>
-  <w:style w:type="character" w:customStyle="1" w:styleId="Heading9Char">
-    <w:name w:val="Heading 9 Char"/>
-    <w:basedOn w:val="DefaultParagraphFont"/>
-    <w:link w:val="Heading9"/>
+  <w:style w:type="character" w:customStyle="1" w:styleId="Titre9Car">
+    <w:name w:val="Titre 9 Car"/>
+    <w:basedOn w:val="Policepardfaut"/>
+    <w:link w:val="Titre9"/>
     <w:rsid w:val="00C60062"/>
     <w:rPr>
       <w:rFonts w:ascii="Arial" w:eastAsia="Times New Roman" w:hAnsi="Arial" w:cs="Arial"/>
       <w:lang w:val="fr-FR" w:eastAsia="fr-FR"/>
     </w:rPr>
   </w:style>
-  <w:style w:type="paragraph" w:styleId="Footer">
+  <w:style w:type="paragraph" w:styleId="Pieddepage">
     <w:name w:val="footer"/>
     <w:basedOn w:val="Normal"/>
-    <w:link w:val="FooterChar"/>
+    <w:link w:val="PieddepageCar"/>
     <w:rsid w:val="00C60062"/>
     <w:pPr>
       <w:tabs>
@@ -12259,10 +12707,10 @@
       </w:tabs>
     </w:pPr>
   </w:style>
-  <w:style w:type="character" w:customStyle="1" w:styleId="FooterChar">
-    <w:name w:val="Footer Char"/>
-    <w:basedOn w:val="DefaultParagraphFont"/>
-    <w:link w:val="Footer"/>
+  <w:style w:type="character" w:customStyle="1" w:styleId="PieddepageCar">
+    <w:name w:val="Pied de page Car"/>
+    <w:basedOn w:val="Policepardfaut"/>
+    <w:link w:val="Pieddepage"/>
     <w:rsid w:val="00C60062"/>
     <w:rPr>
       <w:rFonts w:ascii="Times New Roman" w:eastAsia="Times New Roman" w:hAnsi="Times New Roman" w:cs="Times New Roman"/>
@@ -12271,15 +12719,15 @@
       <w:lang w:val="fr-FR" w:eastAsia="fr-FR"/>
     </w:rPr>
   </w:style>
-  <w:style w:type="character" w:styleId="PageNumber">
+  <w:style w:type="character" w:styleId="Numrodepage">
     <w:name w:val="page number"/>
-    <w:basedOn w:val="DefaultParagraphFont"/>
+    <w:basedOn w:val="Policepardfaut"/>
     <w:rsid w:val="00C60062"/>
   </w:style>
-  <w:style w:type="paragraph" w:styleId="Header">
+  <w:style w:type="paragraph" w:styleId="En-tte">
     <w:name w:val="header"/>
     <w:basedOn w:val="Normal"/>
-    <w:link w:val="HeaderChar"/>
+    <w:link w:val="En-tteCar"/>
     <w:uiPriority w:val="99"/>
     <w:rsid w:val="00C60062"/>
     <w:pPr>
@@ -12289,10 +12737,10 @@
       </w:tabs>
     </w:pPr>
   </w:style>
-  <w:style w:type="character" w:customStyle="1" w:styleId="HeaderChar">
-    <w:name w:val="Header Char"/>
-    <w:basedOn w:val="DefaultParagraphFont"/>
-    <w:link w:val="Header"/>
+  <w:style w:type="character" w:customStyle="1" w:styleId="En-tteCar">
+    <w:name w:val="En-tête Car"/>
+    <w:basedOn w:val="Policepardfaut"/>
+    <w:link w:val="En-tte"/>
     <w:uiPriority w:val="99"/>
     <w:rsid w:val="00C60062"/>
     <w:rPr>
@@ -12302,7 +12750,7 @@
       <w:lang w:val="fr-FR" w:eastAsia="fr-FR"/>
     </w:rPr>
   </w:style>
-  <w:style w:type="paragraph" w:styleId="TOC1">
+  <w:style w:type="paragraph" w:styleId="TM1">
     <w:name w:val="toc 1"/>
     <w:basedOn w:val="Normal"/>
     <w:next w:val="Normal"/>
@@ -12320,7 +12768,7 @@
       <w:szCs w:val="28"/>
     </w:rPr>
   </w:style>
-  <w:style w:type="character" w:styleId="Hyperlink">
+  <w:style w:type="character" w:styleId="Lienhypertexte">
     <w:name w:val="Hyperlink"/>
     <w:uiPriority w:val="99"/>
     <w:rsid w:val="00C60062"/>
@@ -12331,8 +12779,8 @@
   </w:style>
   <w:style w:type="paragraph" w:customStyle="1" w:styleId="Titre1sansnumro">
     <w:name w:val="Titre 1 sans numéro"/>
-    <w:basedOn w:val="Heading1"/>
-    <w:next w:val="BodyText"/>
+    <w:basedOn w:val="Titre1"/>
+    <w:next w:val="Corpsdetexte"/>
     <w:link w:val="Titre1sansnumroCar"/>
     <w:rsid w:val="00C60062"/>
     <w:pPr>
@@ -12341,7 +12789,7 @@
       </w:numPr>
     </w:pPr>
   </w:style>
-  <w:style w:type="paragraph" w:styleId="TOC2">
+  <w:style w:type="paragraph" w:styleId="TM2">
     <w:name w:val="toc 2"/>
     <w:basedOn w:val="Normal"/>
     <w:next w:val="Normal"/>
@@ -12354,7 +12802,7 @@
   </w:style>
   <w:style w:type="paragraph" w:customStyle="1" w:styleId="Titre2sansnumro">
     <w:name w:val="Titre 2 sans numéro"/>
-    <w:basedOn w:val="Heading2"/>
+    <w:basedOn w:val="Titre2"/>
     <w:rsid w:val="00C60062"/>
     <w:pPr>
       <w:numPr>
@@ -12365,7 +12813,7 @@
   </w:style>
   <w:style w:type="character" w:customStyle="1" w:styleId="Titre1sansnumroCar">
     <w:name w:val="Titre 1 sans numéro Car"/>
-    <w:basedOn w:val="Heading1Char"/>
+    <w:basedOn w:val="Titre1Car"/>
     <w:link w:val="Titre1sansnumro"/>
     <w:rsid w:val="00C60062"/>
     <w:rPr>
@@ -12378,19 +12826,19 @@
       <w:lang w:val="fr-FR" w:eastAsia="fr-FR"/>
     </w:rPr>
   </w:style>
-  <w:style w:type="paragraph" w:styleId="BodyText">
+  <w:style w:type="paragraph" w:styleId="Corpsdetexte">
     <w:name w:val="Body Text"/>
     <w:basedOn w:val="Normal"/>
-    <w:link w:val="BodyTextChar"/>
+    <w:link w:val="CorpsdetexteCar"/>
     <w:rsid w:val="00C60062"/>
     <w:pPr>
       <w:spacing w:after="240"/>
     </w:pPr>
   </w:style>
-  <w:style w:type="character" w:customStyle="1" w:styleId="BodyTextChar">
-    <w:name w:val="Body Text Char"/>
-    <w:basedOn w:val="DefaultParagraphFont"/>
-    <w:link w:val="BodyText"/>
+  <w:style w:type="character" w:customStyle="1" w:styleId="CorpsdetexteCar">
+    <w:name w:val="Corps de texte Car"/>
+    <w:basedOn w:val="Policepardfaut"/>
+    <w:link w:val="Corpsdetexte"/>
     <w:rsid w:val="00C60062"/>
     <w:rPr>
       <w:rFonts w:ascii="Times New Roman" w:eastAsia="Times New Roman" w:hAnsi="Times New Roman" w:cs="Times New Roman"/>
@@ -12401,8 +12849,8 @@
   </w:style>
   <w:style w:type="paragraph" w:customStyle="1" w:styleId="Annexe">
     <w:name w:val="Annexe"/>
-    <w:basedOn w:val="Title"/>
-    <w:next w:val="BodyText"/>
+    <w:basedOn w:val="Titre"/>
+    <w:next w:val="Corpsdetexte"/>
     <w:rsid w:val="00C60062"/>
     <w:pPr>
       <w:keepNext/>
@@ -12420,8 +12868,8 @@
   </w:style>
   <w:style w:type="paragraph" w:customStyle="1" w:styleId="Annexe2">
     <w:name w:val="Annexe 2"/>
-    <w:basedOn w:val="Heading2"/>
-    <w:next w:val="BodyText"/>
+    <w:basedOn w:val="Titre2"/>
+    <w:next w:val="Corpsdetexte"/>
     <w:rsid w:val="00C60062"/>
     <w:pPr>
       <w:numPr>
@@ -12429,10 +12877,10 @@
       </w:numPr>
     </w:pPr>
   </w:style>
-  <w:style w:type="paragraph" w:styleId="Title">
+  <w:style w:type="paragraph" w:styleId="Titre">
     <w:name w:val="Title"/>
     <w:basedOn w:val="Normal"/>
-    <w:link w:val="TitleChar"/>
+    <w:link w:val="TitreCar"/>
     <w:qFormat/>
     <w:rsid w:val="00C60062"/>
     <w:pPr>
@@ -12449,10 +12897,10 @@
       <w:szCs w:val="32"/>
     </w:rPr>
   </w:style>
-  <w:style w:type="character" w:customStyle="1" w:styleId="TitleChar">
-    <w:name w:val="Title Char"/>
-    <w:basedOn w:val="DefaultParagraphFont"/>
-    <w:link w:val="Title"/>
+  <w:style w:type="character" w:customStyle="1" w:styleId="TitreCar">
+    <w:name w:val="Titre Car"/>
+    <w:basedOn w:val="Policepardfaut"/>
+    <w:link w:val="Titre"/>
     <w:rsid w:val="00C60062"/>
     <w:rPr>
       <w:rFonts w:ascii="Arial" w:eastAsia="Times New Roman" w:hAnsi="Arial" w:cs="Arial"/>
@@ -12464,10 +12912,10 @@
       <w:lang w:val="fr-FR" w:eastAsia="fr-FR"/>
     </w:rPr>
   </w:style>
-  <w:style w:type="paragraph" w:styleId="Caption">
+  <w:style w:type="paragraph" w:styleId="Lgende">
     <w:name w:val="caption"/>
     <w:basedOn w:val="Normal"/>
-    <w:next w:val="BodyText"/>
+    <w:next w:val="Corpsdetexte"/>
     <w:qFormat/>
     <w:rsid w:val="00C60062"/>
     <w:pPr>
@@ -12481,7 +12929,7 @@
   <w:style w:type="paragraph" w:customStyle="1" w:styleId="Figure">
     <w:name w:val="Figure"/>
     <w:basedOn w:val="Normal"/>
-    <w:next w:val="Caption"/>
+    <w:next w:val="Lgende"/>
     <w:rsid w:val="00C60062"/>
     <w:pPr>
       <w:keepNext/>
@@ -12489,7 +12937,7 @@
       <w:jc w:val="center"/>
     </w:pPr>
   </w:style>
-  <w:style w:type="paragraph" w:styleId="TableofFigures">
+  <w:style w:type="paragraph" w:styleId="Tabledesillustrations">
     <w:name w:val="table of figures"/>
     <w:basedOn w:val="Normal"/>
     <w:next w:val="Normal"/>
@@ -12510,9 +12958,9 @@
       <w:jc w:val="left"/>
     </w:pPr>
   </w:style>
-  <w:style w:type="table" w:styleId="TableGrid">
+  <w:style w:type="table" w:styleId="Grilledutableau">
     <w:name w:val="Table Grid"/>
-    <w:basedOn w:val="TableNormal"/>
+    <w:basedOn w:val="TableauNormal"/>
     <w:rsid w:val="00C60062"/>
     <w:pPr>
       <w:spacing w:after="0" w:line="360" w:lineRule="auto"/>
@@ -12555,10 +13003,10 @@
       <w:szCs w:val="20"/>
     </w:rPr>
   </w:style>
-  <w:style w:type="paragraph" w:styleId="HTMLPreformatted">
+  <w:style w:type="paragraph" w:styleId="PrformatHTML">
     <w:name w:val="HTML Preformatted"/>
     <w:basedOn w:val="Normal"/>
-    <w:link w:val="HTMLPreformattedChar"/>
+    <w:link w:val="PrformatHTMLCar"/>
     <w:rsid w:val="00C60062"/>
     <w:pPr>
       <w:tabs>
@@ -12589,10 +13037,10 @@
       <w:lang w:val="en-US" w:eastAsia="en-US"/>
     </w:rPr>
   </w:style>
-  <w:style w:type="character" w:customStyle="1" w:styleId="HTMLPreformattedChar">
-    <w:name w:val="HTML Preformatted Char"/>
-    <w:basedOn w:val="DefaultParagraphFont"/>
-    <w:link w:val="HTMLPreformatted"/>
+  <w:style w:type="character" w:customStyle="1" w:styleId="PrformatHTMLCar">
+    <w:name w:val="Préformaté HTML Car"/>
+    <w:basedOn w:val="Policepardfaut"/>
+    <w:link w:val="PrformatHTML"/>
     <w:rsid w:val="00C60062"/>
     <w:rPr>
       <w:rFonts w:ascii="Courier New" w:eastAsia="Times New Roman" w:hAnsi="Courier New" w:cs="Courier New"/>
@@ -12610,7 +13058,7 @@
   </w:style>
   <w:style w:type="paragraph" w:customStyle="1" w:styleId="code">
     <w:name w:val="code"/>
-    <w:basedOn w:val="HTMLPreformatted"/>
+    <w:basedOn w:val="PrformatHTML"/>
     <w:rsid w:val="00C60062"/>
     <w:pPr>
       <w:keepNext/>
@@ -12621,8 +13069,8 @@
   </w:style>
   <w:style w:type="paragraph" w:customStyle="1" w:styleId="equation">
     <w:name w:val="equation"/>
-    <w:basedOn w:val="BodyText"/>
-    <w:next w:val="BodyText"/>
+    <w:basedOn w:val="Corpsdetexte"/>
+    <w:next w:val="Corpsdetexte"/>
     <w:rsid w:val="00C60062"/>
     <w:pPr>
       <w:tabs>
@@ -12632,7 +13080,7 @@
       <w:jc w:val="center"/>
     </w:pPr>
   </w:style>
-  <w:style w:type="character" w:styleId="CommentReference">
+  <w:style w:type="character" w:styleId="Marquedecommentaire">
     <w:name w:val="annotation reference"/>
     <w:semiHidden/>
     <w:rsid w:val="00C60062"/>
@@ -12641,10 +13089,10 @@
       <w:szCs w:val="16"/>
     </w:rPr>
   </w:style>
-  <w:style w:type="paragraph" w:styleId="CommentText">
+  <w:style w:type="paragraph" w:styleId="Commentaire">
     <w:name w:val="annotation text"/>
     <w:basedOn w:val="Normal"/>
-    <w:link w:val="CommentTextChar"/>
+    <w:link w:val="CommentaireCar"/>
     <w:semiHidden/>
     <w:rsid w:val="00C60062"/>
     <w:rPr>
@@ -12652,10 +13100,10 @@
       <w:szCs w:val="20"/>
     </w:rPr>
   </w:style>
-  <w:style w:type="character" w:customStyle="1" w:styleId="CommentTextChar">
-    <w:name w:val="Comment Text Char"/>
-    <w:basedOn w:val="DefaultParagraphFont"/>
-    <w:link w:val="CommentText"/>
+  <w:style w:type="character" w:customStyle="1" w:styleId="CommentaireCar">
+    <w:name w:val="Commentaire Car"/>
+    <w:basedOn w:val="Policepardfaut"/>
+    <w:link w:val="Commentaire"/>
     <w:semiHidden/>
     <w:rsid w:val="00C60062"/>
     <w:rPr>
@@ -12665,11 +13113,11 @@
       <w:lang w:val="fr-FR" w:eastAsia="fr-FR"/>
     </w:rPr>
   </w:style>
-  <w:style w:type="paragraph" w:styleId="CommentSubject">
+  <w:style w:type="paragraph" w:styleId="Objetducommentaire">
     <w:name w:val="annotation subject"/>
-    <w:basedOn w:val="CommentText"/>
-    <w:next w:val="CommentText"/>
-    <w:link w:val="CommentSubjectChar"/>
+    <w:basedOn w:val="Commentaire"/>
+    <w:next w:val="Commentaire"/>
+    <w:link w:val="ObjetducommentaireCar"/>
     <w:semiHidden/>
     <w:rsid w:val="00C60062"/>
     <w:rPr>
@@ -12677,10 +13125,10 @@
       <w:bCs/>
     </w:rPr>
   </w:style>
-  <w:style w:type="character" w:customStyle="1" w:styleId="CommentSubjectChar">
-    <w:name w:val="Comment Subject Char"/>
-    <w:basedOn w:val="CommentTextChar"/>
-    <w:link w:val="CommentSubject"/>
+  <w:style w:type="character" w:customStyle="1" w:styleId="ObjetducommentaireCar">
+    <w:name w:val="Objet du commentaire Car"/>
+    <w:basedOn w:val="CommentaireCar"/>
+    <w:link w:val="Objetducommentaire"/>
     <w:semiHidden/>
     <w:rsid w:val="00C60062"/>
     <w:rPr>
@@ -12692,10 +13140,10 @@
       <w:lang w:val="fr-FR" w:eastAsia="fr-FR"/>
     </w:rPr>
   </w:style>
-  <w:style w:type="paragraph" w:styleId="BalloonText">
+  <w:style w:type="paragraph" w:styleId="Textedebulles">
     <w:name w:val="Balloon Text"/>
     <w:basedOn w:val="Normal"/>
-    <w:link w:val="BalloonTextChar"/>
+    <w:link w:val="TextedebullesCar"/>
     <w:semiHidden/>
     <w:rsid w:val="00C60062"/>
     <w:rPr>
@@ -12704,10 +13152,10 @@
       <w:szCs w:val="16"/>
     </w:rPr>
   </w:style>
-  <w:style w:type="character" w:customStyle="1" w:styleId="BalloonTextChar">
-    <w:name w:val="Balloon Text Char"/>
-    <w:basedOn w:val="DefaultParagraphFont"/>
-    <w:link w:val="BalloonText"/>
+  <w:style w:type="character" w:customStyle="1" w:styleId="TextedebullesCar">
+    <w:name w:val="Texte de bulles Car"/>
+    <w:basedOn w:val="Policepardfaut"/>
+    <w:link w:val="Textedebulles"/>
     <w:semiHidden/>
     <w:rsid w:val="00C60062"/>
     <w:rPr>
@@ -12717,7 +13165,7 @@
       <w:lang w:val="fr-FR" w:eastAsia="fr-FR"/>
     </w:rPr>
   </w:style>
-  <w:style w:type="paragraph" w:styleId="TOC3">
+  <w:style w:type="paragraph" w:styleId="TM3">
     <w:name w:val="toc 3"/>
     <w:basedOn w:val="Normal"/>
     <w:next w:val="Normal"/>
@@ -12786,7 +13234,7 @@
   </w:style>
   <w:style w:type="numbering" w:customStyle="1" w:styleId="Listenumrote">
     <w:name w:val="Liste numérotée"/>
-    <w:basedOn w:val="NoList"/>
+    <w:basedOn w:val="Aucuneliste"/>
     <w:rsid w:val="00C60062"/>
     <w:pPr>
       <w:numPr>
@@ -12832,10 +13280,10 @@
       <w:szCs w:val="22"/>
     </w:rPr>
   </w:style>
-  <w:style w:type="paragraph" w:styleId="FootnoteText">
+  <w:style w:type="paragraph" w:styleId="Notedebasdepage">
     <w:name w:val="footnote text"/>
     <w:basedOn w:val="Normal"/>
-    <w:link w:val="FootnoteTextChar"/>
+    <w:link w:val="NotedebasdepageCar"/>
     <w:uiPriority w:val="99"/>
     <w:semiHidden/>
     <w:unhideWhenUsed/>
@@ -12845,10 +13293,10 @@
       <w:szCs w:val="20"/>
     </w:rPr>
   </w:style>
-  <w:style w:type="character" w:customStyle="1" w:styleId="FootnoteTextChar">
-    <w:name w:val="Footnote Text Char"/>
-    <w:basedOn w:val="DefaultParagraphFont"/>
-    <w:link w:val="FootnoteText"/>
+  <w:style w:type="character" w:customStyle="1" w:styleId="NotedebasdepageCar">
+    <w:name w:val="Note de bas de page Car"/>
+    <w:basedOn w:val="Policepardfaut"/>
+    <w:link w:val="Notedebasdepage"/>
     <w:uiPriority w:val="99"/>
     <w:semiHidden/>
     <w:rsid w:val="00C60062"/>
@@ -12859,9 +13307,9 @@
       <w:lang w:val="fr-FR" w:eastAsia="fr-FR"/>
     </w:rPr>
   </w:style>
-  <w:style w:type="character" w:styleId="FootnoteReference">
+  <w:style w:type="character" w:styleId="Appelnotedebasdep">
     <w:name w:val="footnote reference"/>
-    <w:basedOn w:val="DefaultParagraphFont"/>
+    <w:basedOn w:val="Policepardfaut"/>
     <w:uiPriority w:val="99"/>
     <w:semiHidden/>
     <w:unhideWhenUsed/>
@@ -12870,9 +13318,9 @@
       <w:vertAlign w:val="superscript"/>
     </w:rPr>
   </w:style>
-  <w:style w:type="character" w:styleId="PlaceholderText">
+  <w:style w:type="character" w:styleId="Textedelespacerserv">
     <w:name w:val="Placeholder Text"/>
-    <w:basedOn w:val="DefaultParagraphFont"/>
+    <w:basedOn w:val="Policepardfaut"/>
     <w:uiPriority w:val="99"/>
     <w:semiHidden/>
     <w:rsid w:val="00F629C6"/>
@@ -12880,7 +13328,7 @@
       <w:color w:val="808080"/>
     </w:rPr>
   </w:style>
-  <w:style w:type="paragraph" w:styleId="Bibliography">
+  <w:style w:type="paragraph" w:styleId="Bibliographie0">
     <w:name w:val="Bibliography"/>
     <w:basedOn w:val="Normal"/>
     <w:next w:val="Normal"/>
@@ -12888,7 +13336,7 @@
     <w:unhideWhenUsed/>
     <w:rsid w:val="00CB0102"/>
   </w:style>
-  <w:style w:type="paragraph" w:styleId="ListParagraph">
+  <w:style w:type="paragraph" w:styleId="Paragraphedeliste">
     <w:name w:val="List Paragraph"/>
     <w:basedOn w:val="Normal"/>
     <w:uiPriority w:val="34"/>

</xml_diff>